<commit_message>
Update Sistem za upravljanje bioskopom.docx
</commit_message>
<xml_diff>
--- a/Sistem za upravljanje bioskopom.docx
+++ b/Sistem za upravljanje bioskopom.docx
@@ -1,6 +1,6 @@
 
 <file path=word/document.xml><?xml version="1.0" encoding="utf-8"?>
-<w:document xmlns:wpc="http://schemas.microsoft.com/office/word/2010/wordprocessingCanvas" xmlns:cx="http://schemas.microsoft.com/office/drawing/2014/chartex" xmlns:cx1="http://schemas.microsoft.com/office/drawing/2015/9/8/chartex" xmlns:cx2="http://schemas.microsoft.com/office/drawing/2015/10/21/chartex" xmlns:cx3="http://schemas.microsoft.com/office/drawing/2016/5/9/chartex" xmlns:cx4="http://schemas.microsoft.com/office/drawing/2016/5/10/chartex" xmlns:cx5="http://schemas.microsoft.com/office/drawing/2016/5/11/chartex" xmlns:cx6="http://schemas.microsoft.com/office/drawing/2016/5/12/chartex" xmlns:cx7="http://schemas.microsoft.com/office/drawing/2016/5/13/chartex" xmlns:cx8="http://schemas.microsoft.com/office/drawing/2016/5/14/chartex" xmlns:mc="http://schemas.openxmlformats.org/markup-compatibility/2006" xmlns:aink="http://schemas.microsoft.com/office/drawing/2016/ink" xmlns:am3d="http://schemas.microsoft.com/office/drawing/2017/model3d" xmlns:o="urn:schemas-microsoft-com:office:office" xmlns:oel="http://schemas.microsoft.com/office/2019/extlst" xmlns:r="http://schemas.openxmlformats.org/officeDocument/2006/relationships" xmlns:m="http://schemas.openxmlformats.org/officeDocument/2006/math" xmlns:v="urn:schemas-microsoft-com:vml" xmlns:wp14="http://schemas.microsoft.com/office/word/2010/wordprocessingDrawing" xmlns:wp="http://schemas.openxmlformats.org/drawingml/2006/wordprocessingDrawing" xmlns:w10="urn:schemas-microsoft-com:office:word" xmlns:w="http://schemas.openxmlformats.org/wordprocessingml/2006/main" xmlns:w14="http://schemas.microsoft.com/office/word/2010/wordml" xmlns:w15="http://schemas.microsoft.com/office/word/2012/wordml" xmlns:w16cex="http://schemas.microsoft.com/office/word/2018/wordml/cex" xmlns:w16cid="http://schemas.microsoft.com/office/word/2016/wordml/cid" xmlns:w16="http://schemas.microsoft.com/office/word/2018/wordml" xmlns:w16du="http://schemas.microsoft.com/office/word/2023/wordml/word16du" xmlns:w16sdtdh="http://schemas.microsoft.com/office/word/2020/wordml/sdtdatahash" xmlns:w16se="http://schemas.microsoft.com/office/word/2015/wordml/symex" xmlns:wpg="http://schemas.microsoft.com/office/word/2010/wordprocessingGroup" xmlns:wpi="http://schemas.microsoft.com/office/word/2010/wordprocessingInk" xmlns:wne="http://schemas.microsoft.com/office/word/2006/wordml" xmlns:wps="http://schemas.microsoft.com/office/word/2010/wordprocessingShape" mc:Ignorable="w14 w15 w16se w16cid w16 w16cex w16sdtdh w16du wp14">
+<w:document xmlns:wpc="http://schemas.microsoft.com/office/word/2010/wordprocessingCanvas" xmlns:cx="http://schemas.microsoft.com/office/drawing/2014/chartex" xmlns:cx1="http://schemas.microsoft.com/office/drawing/2015/9/8/chartex" xmlns:mc="http://schemas.openxmlformats.org/markup-compatibility/2006" xmlns:o="urn:schemas-microsoft-com:office:office" xmlns:r="http://schemas.openxmlformats.org/officeDocument/2006/relationships" xmlns:m="http://schemas.openxmlformats.org/officeDocument/2006/math" xmlns:v="urn:schemas-microsoft-com:vml" xmlns:wp14="http://schemas.microsoft.com/office/word/2010/wordprocessingDrawing" xmlns:wp="http://schemas.openxmlformats.org/drawingml/2006/wordprocessingDrawing" xmlns:w10="urn:schemas-microsoft-com:office:word" xmlns:w="http://schemas.openxmlformats.org/wordprocessingml/2006/main" xmlns:w14="http://schemas.microsoft.com/office/word/2010/wordml" xmlns:w15="http://schemas.microsoft.com/office/word/2012/wordml" xmlns:w16se="http://schemas.microsoft.com/office/word/2015/wordml/symex" xmlns:wpg="http://schemas.microsoft.com/office/word/2010/wordprocessingGroup" xmlns:wpi="http://schemas.microsoft.com/office/word/2010/wordprocessingInk" xmlns:wne="http://schemas.microsoft.com/office/word/2006/wordml" xmlns:wps="http://schemas.microsoft.com/office/word/2010/wordprocessingShape" mc:Ignorable="w14 w15 w16se wp14">
   <w:body>
     <w:p>
       <w:pPr>
@@ -464,19 +464,36 @@
     </w:p>
     <w:p>
       <w:pPr>
+        <w:pStyle w:val="ListParagraph"/>
+      </w:pPr>
+      <w:bookmarkStart w:id="11" w:name="_GoBack"/>
+      <w:bookmarkEnd w:id="11"/>
+      <w:r>
+        <w:t xml:space="preserve">Specifikacije zahteva definise sve aspekte sistema koji ce biti razvijen. Ova aplikacije ce komuncirati sa raznim vec razvijenim sistemima koji ce znatno olaksati njeno funkcionisanje. Ovo ce odvijati preko interfejsa. </w:t>
+      </w:r>
+    </w:p>
+    <w:p>
+      <w:pPr>
+        <w:rPr>
+          <w:lang w:val="sr-Latn-RS"/>
+        </w:rPr>
+      </w:pPr>
+    </w:p>
+    <w:p>
+      <w:pPr>
         <w:pStyle w:val="Heading2"/>
         <w:rPr>
           <w:lang w:val="sr-Latn-RS"/>
         </w:rPr>
       </w:pPr>
-      <w:bookmarkStart w:id="11" w:name="_Toc181720285"/>
+      <w:bookmarkStart w:id="12" w:name="_Toc181720285"/>
       <w:r>
         <w:rPr>
           <w:lang w:val="sr-Latn-RS"/>
         </w:rPr>
         <w:t>3.2 Funkcije</w:t>
       </w:r>
-      <w:bookmarkEnd w:id="11"/>
+      <w:bookmarkEnd w:id="12"/>
     </w:p>
     <w:p>
       <w:pPr>
@@ -485,14 +502,14 @@
           <w:lang w:val="sr-Latn-RS"/>
         </w:rPr>
       </w:pPr>
-      <w:bookmarkStart w:id="12" w:name="_Toc181720286"/>
+      <w:bookmarkStart w:id="13" w:name="_Toc181720286"/>
       <w:r>
         <w:rPr>
           <w:lang w:val="sr-Latn-RS"/>
         </w:rPr>
         <w:t>3.3 Pogodnost za upotrebu</w:t>
       </w:r>
-      <w:bookmarkEnd w:id="12"/>
+      <w:bookmarkEnd w:id="13"/>
     </w:p>
     <w:p>
       <w:pPr>
@@ -501,14 +518,14 @@
           <w:lang w:val="sr-Latn-RS"/>
         </w:rPr>
       </w:pPr>
-      <w:bookmarkStart w:id="13" w:name="_Toc181720287"/>
+      <w:bookmarkStart w:id="14" w:name="_Toc181720287"/>
       <w:r>
         <w:rPr>
           <w:lang w:val="sr-Latn-RS"/>
         </w:rPr>
         <w:t>3.4 Zahtevane performanse</w:t>
       </w:r>
-      <w:bookmarkEnd w:id="13"/>
+      <w:bookmarkEnd w:id="14"/>
     </w:p>
     <w:p>
       <w:pPr>
@@ -540,6 +557,7 @@
         <w:rPr>
           <w:lang w:val="sr-Latn-RS"/>
         </w:rPr>
+        <w:lastRenderedPageBreak/>
         <w:t>1.Kombinacija arhitektonskog dizajna,</w:t>
       </w:r>
     </w:p>
@@ -577,346 +595,13 @@
       </w:pPr>
     </w:p>
     <w:p>
-      <w:proofErr w:type="spellStart"/>
-      <w:r>
-        <w:t>Vreme</w:t>
-      </w:r>
-      <w:proofErr w:type="spellEnd"/>
-      <w:r>
-        <w:t xml:space="preserve"> </w:t>
-      </w:r>
-      <w:proofErr w:type="spellStart"/>
-      <w:r>
-        <w:t>odziva</w:t>
-      </w:r>
-      <w:proofErr w:type="spellEnd"/>
-      <w:r>
-        <w:t xml:space="preserve"> se </w:t>
-      </w:r>
-      <w:proofErr w:type="spellStart"/>
-      <w:r>
-        <w:t>odnosi</w:t>
-      </w:r>
-      <w:proofErr w:type="spellEnd"/>
-      <w:r>
-        <w:t xml:space="preserve"> </w:t>
-      </w:r>
-      <w:proofErr w:type="spellStart"/>
-      <w:r>
-        <w:t>na</w:t>
-      </w:r>
-      <w:proofErr w:type="spellEnd"/>
-      <w:r>
-        <w:t xml:space="preserve"> to </w:t>
-      </w:r>
-      <w:proofErr w:type="spellStart"/>
-      <w:r>
-        <w:t>koliko</w:t>
-      </w:r>
-      <w:proofErr w:type="spellEnd"/>
-      <w:r>
-        <w:t xml:space="preserve"> </w:t>
-      </w:r>
-      <w:proofErr w:type="spellStart"/>
-      <w:r>
-        <w:t>brzo</w:t>
-      </w:r>
-      <w:proofErr w:type="spellEnd"/>
-      <w:r>
-        <w:t xml:space="preserve"> </w:t>
-      </w:r>
-      <w:proofErr w:type="spellStart"/>
-      <w:r>
-        <w:t>sistem</w:t>
-      </w:r>
-      <w:proofErr w:type="spellEnd"/>
-      <w:r>
-        <w:t xml:space="preserve"> </w:t>
-      </w:r>
-      <w:proofErr w:type="spellStart"/>
-      <w:r>
-        <w:t>procesuje</w:t>
-      </w:r>
-      <w:proofErr w:type="spellEnd"/>
-      <w:r>
-        <w:t xml:space="preserve"> </w:t>
-      </w:r>
-      <w:proofErr w:type="spellStart"/>
-      <w:r>
-        <w:t>zahtev</w:t>
-      </w:r>
-      <w:proofErr w:type="spellEnd"/>
-      <w:r>
-        <w:t xml:space="preserve"> </w:t>
-      </w:r>
-      <w:proofErr w:type="spellStart"/>
-      <w:r>
-        <w:t>korisnika</w:t>
-      </w:r>
-      <w:proofErr w:type="spellEnd"/>
-      <w:r>
-        <w:t xml:space="preserve"> </w:t>
-      </w:r>
-      <w:proofErr w:type="spellStart"/>
-      <w:r>
-        <w:t>i</w:t>
-      </w:r>
-      <w:proofErr w:type="spellEnd"/>
-      <w:r>
-        <w:t xml:space="preserve"> </w:t>
-      </w:r>
-      <w:proofErr w:type="spellStart"/>
-      <w:r>
-        <w:t>vraća</w:t>
-      </w:r>
-      <w:proofErr w:type="spellEnd"/>
-      <w:r>
-        <w:t xml:space="preserve"> </w:t>
-      </w:r>
-      <w:proofErr w:type="spellStart"/>
-      <w:r>
-        <w:t>oovratnu</w:t>
-      </w:r>
-      <w:proofErr w:type="spellEnd"/>
-      <w:r>
-        <w:t xml:space="preserve"> </w:t>
-      </w:r>
-      <w:proofErr w:type="spellStart"/>
-      <w:r>
-        <w:t>informaciju</w:t>
-      </w:r>
-      <w:proofErr w:type="spellEnd"/>
-      <w:r>
-        <w:t>.</w:t>
-      </w:r>
-    </w:p>
-    <w:p>
-      <w:r>
-        <w:t xml:space="preserve">Za </w:t>
-      </w:r>
-      <w:proofErr w:type="spellStart"/>
-      <w:r>
-        <w:t>početak</w:t>
-      </w:r>
-      <w:proofErr w:type="spellEnd"/>
-      <w:r>
-        <w:t xml:space="preserve">, </w:t>
-      </w:r>
-      <w:proofErr w:type="spellStart"/>
-      <w:r>
-        <w:t>vršićemo</w:t>
-      </w:r>
-      <w:proofErr w:type="spellEnd"/>
-      <w:r>
-        <w:t xml:space="preserve"> </w:t>
-      </w:r>
-      <w:proofErr w:type="spellStart"/>
-      <w:r>
-        <w:t>redovne</w:t>
-      </w:r>
-      <w:proofErr w:type="spellEnd"/>
-      <w:r>
-        <w:t xml:space="preserve"> </w:t>
-      </w:r>
-      <w:proofErr w:type="spellStart"/>
-      <w:r>
-        <w:t>optimizacije</w:t>
-      </w:r>
-      <w:proofErr w:type="spellEnd"/>
-      <w:r>
-        <w:t xml:space="preserve"> </w:t>
-      </w:r>
-      <w:proofErr w:type="spellStart"/>
-      <w:r>
-        <w:t>koda</w:t>
-      </w:r>
-      <w:proofErr w:type="spellEnd"/>
-      <w:r>
-        <w:t xml:space="preserve">. </w:t>
-      </w:r>
-      <w:proofErr w:type="spellStart"/>
-      <w:r>
-        <w:t>Distribuiraćemo</w:t>
-      </w:r>
-      <w:proofErr w:type="spellEnd"/>
-      <w:r>
-        <w:t xml:space="preserve"> </w:t>
-      </w:r>
-      <w:proofErr w:type="spellStart"/>
-      <w:r>
-        <w:t>dolazne</w:t>
-      </w:r>
-      <w:proofErr w:type="spellEnd"/>
-      <w:r>
-        <w:t xml:space="preserve"> </w:t>
-      </w:r>
-      <w:proofErr w:type="spellStart"/>
-      <w:r>
-        <w:t>zahteve</w:t>
-      </w:r>
-      <w:proofErr w:type="spellEnd"/>
-      <w:r>
-        <w:t xml:space="preserve"> </w:t>
-      </w:r>
-      <w:proofErr w:type="spellStart"/>
-      <w:r>
-        <w:t>na</w:t>
-      </w:r>
-      <w:proofErr w:type="spellEnd"/>
-      <w:r>
-        <w:t xml:space="preserve"> </w:t>
-      </w:r>
-      <w:proofErr w:type="spellStart"/>
-      <w:r>
-        <w:t>veći</w:t>
-      </w:r>
-      <w:proofErr w:type="spellEnd"/>
-      <w:r>
-        <w:t xml:space="preserve"> </w:t>
-      </w:r>
-      <w:proofErr w:type="spellStart"/>
-      <w:r>
-        <w:t>broj</w:t>
-      </w:r>
-      <w:proofErr w:type="spellEnd"/>
-      <w:r>
-        <w:t xml:space="preserve"> </w:t>
-      </w:r>
-      <w:proofErr w:type="spellStart"/>
-      <w:r>
-        <w:t>servera</w:t>
-      </w:r>
-      <w:proofErr w:type="spellEnd"/>
-      <w:r>
-        <w:t xml:space="preserve">, </w:t>
-      </w:r>
-      <w:proofErr w:type="spellStart"/>
-      <w:r>
-        <w:t>kako</w:t>
-      </w:r>
-      <w:proofErr w:type="spellEnd"/>
-      <w:r>
-        <w:t xml:space="preserve"> bi </w:t>
-      </w:r>
-      <w:proofErr w:type="spellStart"/>
-      <w:r>
-        <w:t>smo</w:t>
-      </w:r>
-      <w:proofErr w:type="spellEnd"/>
-      <w:r>
-        <w:t xml:space="preserve"> </w:t>
-      </w:r>
-      <w:proofErr w:type="spellStart"/>
-      <w:r>
-        <w:t>izbegli</w:t>
-      </w:r>
-      <w:proofErr w:type="spellEnd"/>
-      <w:r>
-        <w:t xml:space="preserve"> da </w:t>
-      </w:r>
-      <w:proofErr w:type="spellStart"/>
-      <w:r>
-        <w:t>samo</w:t>
-      </w:r>
-      <w:proofErr w:type="spellEnd"/>
-      <w:r>
-        <w:t xml:space="preserve"> </w:t>
-      </w:r>
-      <w:proofErr w:type="spellStart"/>
-      <w:r>
-        <w:t>jedan</w:t>
-      </w:r>
-      <w:proofErr w:type="spellEnd"/>
-      <w:r>
-        <w:t xml:space="preserve"> server </w:t>
-      </w:r>
-      <w:proofErr w:type="spellStart"/>
-      <w:r>
-        <w:t>nosu</w:t>
-      </w:r>
-      <w:proofErr w:type="spellEnd"/>
-      <w:r>
-        <w:t xml:space="preserve"> </w:t>
-      </w:r>
-      <w:proofErr w:type="spellStart"/>
-      <w:r>
-        <w:t>svu</w:t>
-      </w:r>
-      <w:proofErr w:type="spellEnd"/>
-      <w:r>
-        <w:t xml:space="preserve"> “</w:t>
-      </w:r>
-      <w:proofErr w:type="spellStart"/>
-      <w:r>
-        <w:t>odgovornost</w:t>
-      </w:r>
-      <w:proofErr w:type="spellEnd"/>
-      <w:r>
-        <w:t xml:space="preserve">”. Za </w:t>
-      </w:r>
-      <w:proofErr w:type="spellStart"/>
-      <w:r>
-        <w:t>vreme</w:t>
-      </w:r>
-      <w:proofErr w:type="spellEnd"/>
-      <w:r>
-        <w:t xml:space="preserve"> toga, </w:t>
-      </w:r>
-      <w:proofErr w:type="spellStart"/>
-      <w:r>
-        <w:t>koristićemo</w:t>
-      </w:r>
-      <w:proofErr w:type="spellEnd"/>
-      <w:r>
-        <w:t xml:space="preserve"> alate za </w:t>
-      </w:r>
-      <w:proofErr w:type="spellStart"/>
-      <w:r>
-        <w:t>praćenje</w:t>
-      </w:r>
-      <w:proofErr w:type="spellEnd"/>
-      <w:r>
-        <w:t xml:space="preserve">, </w:t>
-      </w:r>
-      <w:proofErr w:type="spellStart"/>
-      <w:r>
-        <w:t>kako</w:t>
-      </w:r>
-      <w:proofErr w:type="spellEnd"/>
-      <w:r>
-        <w:t xml:space="preserve"> bi </w:t>
-      </w:r>
-      <w:proofErr w:type="spellStart"/>
-      <w:r>
-        <w:t>smo</w:t>
-      </w:r>
-      <w:proofErr w:type="spellEnd"/>
-      <w:r>
-        <w:t xml:space="preserve"> </w:t>
-      </w:r>
-      <w:proofErr w:type="spellStart"/>
-      <w:r>
-        <w:t>izbegli</w:t>
-      </w:r>
-      <w:proofErr w:type="spellEnd"/>
-      <w:r>
-        <w:t xml:space="preserve"> </w:t>
-      </w:r>
-      <w:proofErr w:type="spellStart"/>
-      <w:r>
-        <w:t>preopterećenost</w:t>
-      </w:r>
-      <w:proofErr w:type="spellEnd"/>
-      <w:r>
-        <w:t xml:space="preserve"> </w:t>
-      </w:r>
-      <w:proofErr w:type="spellStart"/>
-      <w:r>
-        <w:t>sistema</w:t>
-      </w:r>
-      <w:proofErr w:type="spellEnd"/>
-      <w:r>
-        <w:t xml:space="preserve">. </w:t>
+      <w:r>
+        <w:t>Vreme odziva se odnosi na to koliko brzo sistem procesuje zahtev korisnika i vraća oovratnu informaciju.</w:t>
+      </w:r>
+    </w:p>
+    <w:p>
+      <w:r>
+        <w:t xml:space="preserve">Za početak, vršićemo redovne optimizacije koda. Distribuiraćemo dolazne zahteve na veći broj servera, kako bi smo izbegli da samo jedan server nosu svu “odgovornost”. Za vreme toga, koristićemo alate za praćenje, kako bi smo izbegli preopterećenost sistema. </w:t>
       </w:r>
     </w:p>
     <w:p>
@@ -940,14 +625,84 @@
           <w:lang w:val="sr-Latn-RS"/>
         </w:rPr>
       </w:pPr>
-      <w:bookmarkStart w:id="14" w:name="_Toc181720288"/>
+      <w:bookmarkStart w:id="15" w:name="_Toc181720288"/>
       <w:r>
         <w:rPr>
           <w:lang w:val="sr-Latn-RS"/>
         </w:rPr>
         <w:t>3.5 Zahtevi baze podataka</w:t>
       </w:r>
-      <w:bookmarkEnd w:id="14"/>
+      <w:bookmarkEnd w:id="15"/>
+    </w:p>
+    <w:p>
+      <w:pPr>
+        <w:rPr>
+          <w:lang w:val="sr-Latn-RS"/>
+        </w:rPr>
+      </w:pPr>
+    </w:p>
+    <w:p>
+      <w:pPr>
+        <w:rPr>
+          <w:lang w:val="sr-Latn-RS"/>
+        </w:rPr>
+      </w:pPr>
+    </w:p>
+    <w:p>
+      <w:pPr>
+        <w:rPr>
+          <w:lang w:val="sr-Latn-RS"/>
+        </w:rPr>
+      </w:pPr>
+    </w:p>
+    <w:p>
+      <w:pPr>
+        <w:rPr>
+          <w:lang w:val="sr-Latn-RS"/>
+        </w:rPr>
+      </w:pPr>
+    </w:p>
+    <w:p>
+      <w:pPr>
+        <w:rPr>
+          <w:lang w:val="sr-Latn-RS"/>
+        </w:rPr>
+      </w:pPr>
+    </w:p>
+    <w:p>
+      <w:pPr>
+        <w:rPr>
+          <w:lang w:val="sr-Latn-RS"/>
+        </w:rPr>
+      </w:pPr>
+    </w:p>
+    <w:p>
+      <w:pPr>
+        <w:rPr>
+          <w:lang w:val="sr-Latn-RS"/>
+        </w:rPr>
+      </w:pPr>
+    </w:p>
+    <w:p>
+      <w:pPr>
+        <w:rPr>
+          <w:lang w:val="sr-Latn-RS"/>
+        </w:rPr>
+      </w:pPr>
+    </w:p>
+    <w:p>
+      <w:pPr>
+        <w:rPr>
+          <w:lang w:val="sr-Latn-RS"/>
+        </w:rPr>
+      </w:pPr>
+    </w:p>
+    <w:p>
+      <w:pPr>
+        <w:rPr>
+          <w:lang w:val="sr-Latn-RS"/>
+        </w:rPr>
+      </w:pPr>
     </w:p>
     <w:p>
       <w:pPr>
@@ -956,14 +711,15 @@
           <w:lang w:val="sr-Latn-RS"/>
         </w:rPr>
       </w:pPr>
-      <w:bookmarkStart w:id="15" w:name="_Toc181720289"/>
-      <w:r>
-        <w:rPr>
-          <w:lang w:val="sr-Latn-RS"/>
-        </w:rPr>
+      <w:bookmarkStart w:id="16" w:name="_Toc181720289"/>
+      <w:r>
+        <w:rPr>
+          <w:lang w:val="sr-Latn-RS"/>
+        </w:rPr>
+        <w:lastRenderedPageBreak/>
         <w:t>3.6 Projektna ogranicenja</w:t>
       </w:r>
-      <w:bookmarkEnd w:id="15"/>
+      <w:bookmarkEnd w:id="16"/>
     </w:p>
     <w:p>
       <w:pPr>
@@ -972,14 +728,14 @@
           <w:lang w:val="sr-Latn-RS"/>
         </w:rPr>
       </w:pPr>
-      <w:bookmarkStart w:id="16" w:name="_Toc181720290"/>
+      <w:bookmarkStart w:id="17" w:name="_Toc181720290"/>
       <w:r>
         <w:rPr>
           <w:lang w:val="sr-Latn-RS"/>
         </w:rPr>
         <w:t>3.7 Sistemske karakteristike softvera</w:t>
       </w:r>
-      <w:bookmarkEnd w:id="16"/>
+      <w:bookmarkEnd w:id="17"/>
     </w:p>
     <w:p>
       <w:pPr>
@@ -988,14 +744,14 @@
           <w:lang w:val="sr-Latn-RS"/>
         </w:rPr>
       </w:pPr>
-      <w:bookmarkStart w:id="17" w:name="_Toc181720291"/>
+      <w:bookmarkStart w:id="18" w:name="_Toc181720291"/>
       <w:r>
         <w:rPr>
           <w:lang w:val="sr-Latn-RS"/>
         </w:rPr>
         <w:t>3.8 Dopunske informacije</w:t>
       </w:r>
-      <w:bookmarkEnd w:id="17"/>
+      <w:bookmarkEnd w:id="18"/>
     </w:p>
     <w:p>
       <w:pPr>
@@ -1004,14 +760,14 @@
           <w:lang w:val="sr-Latn-RS"/>
         </w:rPr>
       </w:pPr>
-      <w:bookmarkStart w:id="18" w:name="_Toc181720292"/>
+      <w:bookmarkStart w:id="19" w:name="_Toc181720292"/>
       <w:r>
         <w:rPr>
           <w:lang w:val="sr-Latn-RS"/>
         </w:rPr>
         <w:t>4. Verifikacija</w:t>
       </w:r>
-      <w:bookmarkEnd w:id="18"/>
+      <w:bookmarkEnd w:id="19"/>
     </w:p>
     <w:p>
       <w:pPr>
@@ -1020,14 +776,14 @@
           <w:lang w:val="sr-Latn-RS"/>
         </w:rPr>
       </w:pPr>
-      <w:bookmarkStart w:id="19" w:name="_Toc181720293"/>
+      <w:bookmarkStart w:id="20" w:name="_Toc181720293"/>
       <w:r>
         <w:rPr>
           <w:lang w:val="sr-Latn-RS"/>
         </w:rPr>
         <w:t>5. Prilozi</w:t>
       </w:r>
-      <w:bookmarkEnd w:id="19"/>
+      <w:bookmarkEnd w:id="20"/>
     </w:p>
     <w:p>
       <w:pPr>
@@ -1036,14 +792,14 @@
           <w:lang w:val="sr-Latn-RS"/>
         </w:rPr>
       </w:pPr>
-      <w:bookmarkStart w:id="20" w:name="_Toc181720294"/>
+      <w:bookmarkStart w:id="21" w:name="_Toc181720294"/>
       <w:r>
         <w:rPr>
           <w:lang w:val="sr-Latn-RS"/>
         </w:rPr>
         <w:t>5.1 Pretpostavke i zavisnosti</w:t>
       </w:r>
-      <w:bookmarkEnd w:id="20"/>
+      <w:bookmarkEnd w:id="21"/>
     </w:p>
     <w:p>
       <w:pPr>
@@ -1052,14 +808,14 @@
           <w:lang w:val="sr-Latn-RS"/>
         </w:rPr>
       </w:pPr>
-      <w:bookmarkStart w:id="21" w:name="_Toc181720295"/>
+      <w:bookmarkStart w:id="22" w:name="_Toc181720295"/>
       <w:r>
         <w:rPr>
           <w:lang w:val="sr-Latn-RS"/>
         </w:rPr>
         <w:t>5.2 Akronimi i skracenice</w:t>
       </w:r>
-      <w:bookmarkEnd w:id="21"/>
+      <w:bookmarkEnd w:id="22"/>
     </w:p>
     <w:p>
       <w:pPr>
@@ -1103,11 +859,9 @@
           <w:pPr>
             <w:pStyle w:val="TOCHeading"/>
           </w:pPr>
-          <w:proofErr w:type="spellStart"/>
           <w:r>
             <w:t>Sadrzaj</w:t>
           </w:r>
-          <w:proofErr w:type="spellEnd"/>
         </w:p>
         <w:p>
           <w:pPr>
@@ -2963,7 +2717,7 @@
 </file>
 
 <file path=word/numbering.xml><?xml version="1.0" encoding="utf-8"?>
-<w:numbering xmlns:wpc="http://schemas.microsoft.com/office/word/2010/wordprocessingCanvas" xmlns:cx="http://schemas.microsoft.com/office/drawing/2014/chartex" xmlns:cx1="http://schemas.microsoft.com/office/drawing/2015/9/8/chartex" xmlns:cx2="http://schemas.microsoft.com/office/drawing/2015/10/21/chartex" xmlns:cx3="http://schemas.microsoft.com/office/drawing/2016/5/9/chartex" xmlns:cx4="http://schemas.microsoft.com/office/drawing/2016/5/10/chartex" xmlns:cx5="http://schemas.microsoft.com/office/drawing/2016/5/11/chartex" xmlns:cx6="http://schemas.microsoft.com/office/drawing/2016/5/12/chartex" xmlns:cx7="http://schemas.microsoft.com/office/drawing/2016/5/13/chartex" xmlns:cx8="http://schemas.microsoft.com/office/drawing/2016/5/14/chartex" xmlns:mc="http://schemas.openxmlformats.org/markup-compatibility/2006" xmlns:aink="http://schemas.microsoft.com/office/drawing/2016/ink" xmlns:am3d="http://schemas.microsoft.com/office/drawing/2017/model3d" xmlns:o="urn:schemas-microsoft-com:office:office" xmlns:oel="http://schemas.microsoft.com/office/2019/extlst" xmlns:r="http://schemas.openxmlformats.org/officeDocument/2006/relationships" xmlns:m="http://schemas.openxmlformats.org/officeDocument/2006/math" xmlns:v="urn:schemas-microsoft-com:vml" xmlns:wp14="http://schemas.microsoft.com/office/word/2010/wordprocessingDrawing" xmlns:wp="http://schemas.openxmlformats.org/drawingml/2006/wordprocessingDrawing" xmlns:w10="urn:schemas-microsoft-com:office:word" xmlns:w="http://schemas.openxmlformats.org/wordprocessingml/2006/main" xmlns:w14="http://schemas.microsoft.com/office/word/2010/wordml" xmlns:w15="http://schemas.microsoft.com/office/word/2012/wordml" xmlns:w16cex="http://schemas.microsoft.com/office/word/2018/wordml/cex" xmlns:w16cid="http://schemas.microsoft.com/office/word/2016/wordml/cid" xmlns:w16="http://schemas.microsoft.com/office/word/2018/wordml" xmlns:w16du="http://schemas.microsoft.com/office/word/2023/wordml/word16du" xmlns:w16sdtdh="http://schemas.microsoft.com/office/word/2020/wordml/sdtdatahash" xmlns:w16se="http://schemas.microsoft.com/office/word/2015/wordml/symex" xmlns:wpg="http://schemas.microsoft.com/office/word/2010/wordprocessingGroup" xmlns:wpi="http://schemas.microsoft.com/office/word/2010/wordprocessingInk" xmlns:wne="http://schemas.microsoft.com/office/word/2006/wordml" xmlns:wps="http://schemas.microsoft.com/office/word/2010/wordprocessingShape" mc:Ignorable="w14 w15 w16se w16cid w16 w16cex w16sdtdh w16du wp14">
+<w:numbering xmlns:wpc="http://schemas.microsoft.com/office/word/2010/wordprocessingCanvas" xmlns:cx="http://schemas.microsoft.com/office/drawing/2014/chartex" xmlns:cx1="http://schemas.microsoft.com/office/drawing/2015/9/8/chartex" xmlns:mc="http://schemas.openxmlformats.org/markup-compatibility/2006" xmlns:o="urn:schemas-microsoft-com:office:office" xmlns:r="http://schemas.openxmlformats.org/officeDocument/2006/relationships" xmlns:m="http://schemas.openxmlformats.org/officeDocument/2006/math" xmlns:v="urn:schemas-microsoft-com:vml" xmlns:wp14="http://schemas.microsoft.com/office/word/2010/wordprocessingDrawing" xmlns:wp="http://schemas.openxmlformats.org/drawingml/2006/wordprocessingDrawing" xmlns:w10="urn:schemas-microsoft-com:office:word" xmlns:w="http://schemas.openxmlformats.org/wordprocessingml/2006/main" xmlns:w14="http://schemas.microsoft.com/office/word/2010/wordml" xmlns:w15="http://schemas.microsoft.com/office/word/2012/wordml" xmlns:w16se="http://schemas.microsoft.com/office/word/2015/wordml/symex" xmlns:wpg="http://schemas.microsoft.com/office/word/2010/wordprocessingGroup" xmlns:wpi="http://schemas.microsoft.com/office/word/2010/wordprocessingInk" xmlns:wne="http://schemas.microsoft.com/office/word/2006/wordml" xmlns:wps="http://schemas.microsoft.com/office/word/2010/wordprocessingShape" mc:Ignorable="w14 w15 w16se wp14">
   <w:abstractNum w:abstractNumId="0" w15:restartNumberingAfterBreak="0">
     <w:nsid w:val="6A5B6026"/>
     <w:multiLevelType w:val="multilevel"/>
@@ -3085,14 +2839,14 @@
       </w:rPr>
     </w:lvl>
   </w:abstractNum>
-  <w:num w:numId="1" w16cid:durableId="2110464666">
+  <w:num w:numId="1">
     <w:abstractNumId w:val="0"/>
   </w:num>
 </w:numbering>
 </file>
 
 <file path=word/styles.xml><?xml version="1.0" encoding="utf-8"?>
-<w:styles xmlns:mc="http://schemas.openxmlformats.org/markup-compatibility/2006" xmlns:r="http://schemas.openxmlformats.org/officeDocument/2006/relationships" xmlns:w="http://schemas.openxmlformats.org/wordprocessingml/2006/main" xmlns:w14="http://schemas.microsoft.com/office/word/2010/wordml" xmlns:w15="http://schemas.microsoft.com/office/word/2012/wordml" xmlns:w16cex="http://schemas.microsoft.com/office/word/2018/wordml/cex" xmlns:w16cid="http://schemas.microsoft.com/office/word/2016/wordml/cid" xmlns:w16="http://schemas.microsoft.com/office/word/2018/wordml" xmlns:w16du="http://schemas.microsoft.com/office/word/2023/wordml/word16du" xmlns:w16sdtdh="http://schemas.microsoft.com/office/word/2020/wordml/sdtdatahash" xmlns:w16se="http://schemas.microsoft.com/office/word/2015/wordml/symex" mc:Ignorable="w14 w15 w16se w16cid w16 w16cex w16sdtdh w16du">
+<w:styles xmlns:mc="http://schemas.openxmlformats.org/markup-compatibility/2006" xmlns:r="http://schemas.openxmlformats.org/officeDocument/2006/relationships" xmlns:w="http://schemas.openxmlformats.org/wordprocessingml/2006/main" xmlns:w14="http://schemas.microsoft.com/office/word/2010/wordml" xmlns:w15="http://schemas.microsoft.com/office/word/2012/wordml" xmlns:w16se="http://schemas.microsoft.com/office/word/2015/wordml/symex" mc:Ignorable="w14 w15 w16se">
   <w:docDefaults>
     <w:rPrDefault>
       <w:rPr>
@@ -3110,7 +2864,7 @@
       </w:pPr>
     </w:pPrDefault>
   </w:docDefaults>
-  <w:latentStyles w:defLockedState="0" w:defUIPriority="99" w:defSemiHidden="0" w:defUnhideWhenUsed="0" w:defQFormat="0" w:count="376">
+  <w:latentStyles w:defLockedState="0" w:defUIPriority="99" w:defSemiHidden="0" w:defUnhideWhenUsed="0" w:defQFormat="0" w:count="371">
     <w:lsdException w:name="Normal" w:uiPriority="0" w:qFormat="1"/>
     <w:lsdException w:name="heading 1" w:uiPriority="9" w:qFormat="1"/>
     <w:lsdException w:name="heading 2" w:semiHidden="1" w:uiPriority="9" w:unhideWhenUsed="1" w:qFormat="1"/>
@@ -3482,11 +3236,6 @@
     <w:lsdException w:name="List Table 5 Dark Accent 6" w:uiPriority="50"/>
     <w:lsdException w:name="List Table 6 Colorful Accent 6" w:uiPriority="51"/>
     <w:lsdException w:name="List Table 7 Colorful Accent 6" w:uiPriority="52"/>
-    <w:lsdException w:name="Mention" w:semiHidden="1" w:unhideWhenUsed="1"/>
-    <w:lsdException w:name="Smart Hyperlink" w:semiHidden="1" w:unhideWhenUsed="1"/>
-    <w:lsdException w:name="Hashtag" w:semiHidden="1" w:unhideWhenUsed="1"/>
-    <w:lsdException w:name="Unresolved Mention" w:semiHidden="1" w:unhideWhenUsed="1"/>
-    <w:lsdException w:name="Smart Link" w:semiHidden="1" w:unhideWhenUsed="1"/>
   </w:latentStyles>
   <w:style w:type="paragraph" w:default="1" w:styleId="Normal">
     <w:name w:val="Normal"/>

</xml_diff>

<commit_message>
Dodat flow-chart funkcija admina
</commit_message>
<xml_diff>
--- a/Sistem za upravljanje bioskopom.docx
+++ b/Sistem za upravljanje bioskopom.docx
@@ -606,6 +606,13 @@
     </w:p>
     <w:p>
       <w:pPr>
+        <w:rPr>
+          <w:lang w:val="sr-Latn-RS"/>
+        </w:rPr>
+      </w:pPr>
+    </w:p>
+    <w:p>
+      <w:pPr>
         <w:pStyle w:val="Heading1"/>
         <w:numPr>
           <w:ilvl w:val="0"/>
@@ -623,6 +630,7 @@
           <w:b w:val="0"/>
           <w:lang w:val="sr-Latn-RS"/>
         </w:rPr>
+        <w:lastRenderedPageBreak/>
         <w:t>Specifikacije zahteva</w:t>
       </w:r>
       <w:bookmarkEnd w:id="9"/>
@@ -642,11 +650,7 @@
         <w:t xml:space="preserve">Mora imati </w:t>
       </w:r>
       <w:r>
-        <w:t>intuitivni user-</w:t>
-      </w:r>
-      <w:r>
-        <w:lastRenderedPageBreak/>
-        <w:t>friendly interfejs koji omogucava korisniku da u par klika, pregleda I iskoristi usluge koje nudimo.</w:t>
+        <w:t>intuitivni user-friendly interfejs koji omogucava korisniku da u par klika, pregleda I iskoristi usluge koje nudimo.</w:t>
       </w:r>
       <w:r>
         <w:t xml:space="preserve"> Specifikacije su sledece:</w:t>
@@ -977,24 +981,406 @@
         </w:rPr>
         <w:t>Mogucnost deaktivacije naloga</w:t>
       </w:r>
-      <w:bookmarkStart w:id="10" w:name="_GoBack"/>
+    </w:p>
+    <w:p>
+      <w:pPr>
+        <w:pStyle w:val="ListParagraph"/>
+        <w:numPr>
+          <w:ilvl w:val="0"/>
+          <w:numId w:val="4"/>
+        </w:numPr>
+        <w:ind w:left="0"/>
+        <w:rPr>
+          <w:lang w:val="sr-Latn-RS"/>
+        </w:rPr>
+      </w:pPr>
+      <w:r>
+        <w:rPr>
+          <w:lang w:val="sr-Latn-RS"/>
+        </w:rPr>
+        <w:t xml:space="preserve">Prikaz ivestaja </w:t>
+      </w:r>
+    </w:p>
+    <w:p>
+      <w:pPr>
+        <w:rPr>
+          <w:lang w:val="sr-Latn-RS"/>
+        </w:rPr>
+      </w:pPr>
+    </w:p>
+    <w:p>
+      <w:pPr>
+        <w:rPr>
+          <w:lang w:val="sr-Latn-RS"/>
+        </w:rPr>
+      </w:pPr>
+    </w:p>
+    <w:p>
+      <w:pPr>
+        <w:rPr>
+          <w:lang w:val="sr-Latn-RS"/>
+        </w:rPr>
+      </w:pPr>
+    </w:p>
+    <w:p>
+      <w:pPr>
+        <w:rPr>
+          <w:lang w:val="sr-Latn-RS"/>
+        </w:rPr>
+      </w:pPr>
+    </w:p>
+    <w:p>
+      <w:pPr>
+        <w:rPr>
+          <w:lang w:val="sr-Latn-RS"/>
+        </w:rPr>
+      </w:pPr>
+    </w:p>
+    <w:p>
+      <w:pPr>
+        <w:rPr>
+          <w:lang w:val="sr-Latn-RS"/>
+        </w:rPr>
+      </w:pPr>
+    </w:p>
+    <w:p>
+      <w:pPr>
+        <w:rPr>
+          <w:lang w:val="sr-Latn-RS"/>
+        </w:rPr>
+      </w:pPr>
+    </w:p>
+    <w:p>
+      <w:pPr>
+        <w:rPr>
+          <w:lang w:val="sr-Latn-RS"/>
+        </w:rPr>
+      </w:pPr>
+    </w:p>
+    <w:p>
+      <w:pPr>
+        <w:rPr>
+          <w:lang w:val="sr-Latn-RS"/>
+        </w:rPr>
+      </w:pPr>
+    </w:p>
+    <w:p>
+      <w:pPr>
+        <w:rPr>
+          <w:lang w:val="sr-Latn-RS"/>
+        </w:rPr>
+      </w:pPr>
+    </w:p>
+    <w:p>
+      <w:pPr>
+        <w:rPr>
+          <w:lang w:val="sr-Latn-RS"/>
+        </w:rPr>
+      </w:pPr>
+    </w:p>
+    <w:p>
+      <w:pPr>
+        <w:rPr>
+          <w:lang w:val="sr-Latn-RS"/>
+        </w:rPr>
+      </w:pPr>
+    </w:p>
+    <w:p>
+      <w:pPr>
+        <w:rPr>
+          <w:lang w:val="sr-Latn-RS"/>
+        </w:rPr>
+      </w:pPr>
+    </w:p>
+    <w:p>
+      <w:pPr>
+        <w:rPr>
+          <w:lang w:val="sr-Latn-RS"/>
+        </w:rPr>
+      </w:pPr>
+    </w:p>
+    <w:p>
+      <w:pPr>
+        <w:rPr>
+          <w:lang w:val="sr-Latn-RS"/>
+        </w:rPr>
+      </w:pPr>
+    </w:p>
+    <w:p>
+      <w:pPr>
+        <w:pStyle w:val="Heading2"/>
+        <w:rPr>
+          <w:lang w:val="sr-Latn-RS"/>
+        </w:rPr>
+      </w:pPr>
+      <w:bookmarkStart w:id="10" w:name="_Toc181720285"/>
+      <w:r>
+        <w:rPr>
+          <w:lang w:val="sr-Latn-RS"/>
+        </w:rPr>
+        <w:t>3.2 Funkcije</w:t>
+      </w:r>
       <w:bookmarkEnd w:id="10"/>
     </w:p>
     <w:p>
       <w:pPr>
+        <w:rPr>
+          <w:lang w:val="sr-Latn-RS"/>
+        </w:rPr>
+      </w:pPr>
+      <w:r>
+        <w:rPr>
+          <w:lang w:val="sr-Latn-RS"/>
+        </w:rPr>
+        <w:t>Prikaz funkcija admina:</w:t>
+      </w:r>
+    </w:p>
+    <w:p>
+      <w:pPr>
+        <w:rPr>
+          <w:lang w:val="sr-Latn-RS"/>
+        </w:rPr>
+      </w:pPr>
+      <w:r>
+        <w:rPr>
+          <w:noProof/>
+        </w:rPr>
+        <w:drawing>
+          <wp:inline distT="0" distB="0" distL="0" distR="0" wp14:anchorId="25F4969B" wp14:editId="351BFEE6">
+            <wp:extent cx="6819900" cy="4205605"/>
+            <wp:effectExtent l="0" t="0" r="0" b="4445"/>
+            <wp:docPr id="1" name="Picture 1"/>
+            <wp:cNvGraphicFramePr>
+              <a:graphicFrameLocks xmlns:a="http://schemas.openxmlformats.org/drawingml/2006/main" noChangeAspect="1"/>
+            </wp:cNvGraphicFramePr>
+            <a:graphic xmlns:a="http://schemas.openxmlformats.org/drawingml/2006/main">
+              <a:graphicData uri="http://schemas.openxmlformats.org/drawingml/2006/picture">
+                <pic:pic xmlns:pic="http://schemas.openxmlformats.org/drawingml/2006/picture">
+                  <pic:nvPicPr>
+                    <pic:cNvPr id="1" name=""/>
+                    <pic:cNvPicPr/>
+                  </pic:nvPicPr>
+                  <pic:blipFill>
+                    <a:blip r:embed="rId5"/>
+                    <a:stretch>
+                      <a:fillRect/>
+                    </a:stretch>
+                  </pic:blipFill>
+                  <pic:spPr>
+                    <a:xfrm>
+                      <a:off x="0" y="0"/>
+                      <a:ext cx="6844388" cy="4220706"/>
+                    </a:xfrm>
+                    <a:prstGeom prst="rect">
+                      <a:avLst/>
+                    </a:prstGeom>
+                  </pic:spPr>
+                </pic:pic>
+              </a:graphicData>
+            </a:graphic>
+          </wp:inline>
+        </w:drawing>
+      </w:r>
+    </w:p>
+    <w:p>
+      <w:pPr>
+        <w:rPr>
+          <w:lang w:val="sr-Latn-RS"/>
+        </w:rPr>
+      </w:pPr>
+      <w:bookmarkStart w:id="11" w:name="_GoBack"/>
+      <w:bookmarkEnd w:id="11"/>
+    </w:p>
+    <w:p>
+      <w:pPr>
+        <w:rPr>
+          <w:lang w:val="sr-Latn-RS"/>
+        </w:rPr>
+      </w:pPr>
+    </w:p>
+    <w:p>
+      <w:pPr>
+        <w:rPr>
+          <w:lang w:val="sr-Latn-RS"/>
+        </w:rPr>
+      </w:pPr>
+    </w:p>
+    <w:p>
+      <w:pPr>
+        <w:rPr>
+          <w:lang w:val="sr-Latn-RS"/>
+        </w:rPr>
+      </w:pPr>
+    </w:p>
+    <w:p>
+      <w:pPr>
+        <w:rPr>
+          <w:lang w:val="sr-Latn-RS"/>
+        </w:rPr>
+      </w:pPr>
+    </w:p>
+    <w:p>
+      <w:pPr>
+        <w:rPr>
+          <w:lang w:val="sr-Latn-RS"/>
+        </w:rPr>
+      </w:pPr>
+    </w:p>
+    <w:p>
+      <w:pPr>
+        <w:rPr>
+          <w:lang w:val="sr-Latn-RS"/>
+        </w:rPr>
+      </w:pPr>
+    </w:p>
+    <w:p>
+      <w:pPr>
+        <w:rPr>
+          <w:lang w:val="sr-Latn-RS"/>
+        </w:rPr>
+      </w:pPr>
+    </w:p>
+    <w:p>
+      <w:pPr>
+        <w:rPr>
+          <w:lang w:val="sr-Latn-RS"/>
+        </w:rPr>
+      </w:pPr>
+    </w:p>
+    <w:p>
+      <w:pPr>
+        <w:rPr>
+          <w:lang w:val="sr-Latn-RS"/>
+        </w:rPr>
+      </w:pPr>
+    </w:p>
+    <w:p>
+      <w:pPr>
+        <w:rPr>
+          <w:lang w:val="sr-Latn-RS"/>
+        </w:rPr>
+      </w:pPr>
+    </w:p>
+    <w:p>
+      <w:pPr>
+        <w:rPr>
+          <w:lang w:val="sr-Latn-RS"/>
+        </w:rPr>
+      </w:pPr>
+    </w:p>
+    <w:p>
+      <w:pPr>
+        <w:rPr>
+          <w:lang w:val="sr-Latn-RS"/>
+        </w:rPr>
+      </w:pPr>
+    </w:p>
+    <w:p>
+      <w:pPr>
+        <w:rPr>
+          <w:lang w:val="sr-Latn-RS"/>
+        </w:rPr>
+      </w:pPr>
+    </w:p>
+    <w:p>
+      <w:pPr>
+        <w:rPr>
+          <w:lang w:val="sr-Latn-RS"/>
+        </w:rPr>
+      </w:pPr>
+    </w:p>
+    <w:p>
+      <w:pPr>
+        <w:rPr>
+          <w:lang w:val="sr-Latn-RS"/>
+        </w:rPr>
+      </w:pPr>
+    </w:p>
+    <w:p>
+      <w:pPr>
+        <w:rPr>
+          <w:lang w:val="sr-Latn-RS"/>
+        </w:rPr>
+      </w:pPr>
+    </w:p>
+    <w:p>
+      <w:pPr>
+        <w:rPr>
+          <w:lang w:val="sr-Latn-RS"/>
+        </w:rPr>
+      </w:pPr>
+    </w:p>
+    <w:p>
+      <w:pPr>
+        <w:rPr>
+          <w:lang w:val="sr-Latn-RS"/>
+        </w:rPr>
+      </w:pPr>
+    </w:p>
+    <w:p>
+      <w:pPr>
+        <w:rPr>
+          <w:lang w:val="sr-Latn-RS"/>
+        </w:rPr>
+      </w:pPr>
+    </w:p>
+    <w:p>
+      <w:pPr>
+        <w:rPr>
+          <w:lang w:val="sr-Latn-RS"/>
+        </w:rPr>
+      </w:pPr>
+    </w:p>
+    <w:p>
+      <w:pPr>
+        <w:rPr>
+          <w:lang w:val="sr-Latn-RS"/>
+        </w:rPr>
+      </w:pPr>
+    </w:p>
+    <w:p>
+      <w:pPr>
+        <w:rPr>
+          <w:lang w:val="sr-Latn-RS"/>
+        </w:rPr>
+      </w:pPr>
+    </w:p>
+    <w:p>
+      <w:pPr>
+        <w:rPr>
+          <w:lang w:val="sr-Latn-RS"/>
+        </w:rPr>
+      </w:pPr>
+    </w:p>
+    <w:p>
+      <w:pPr>
+        <w:rPr>
+          <w:lang w:val="sr-Latn-RS"/>
+        </w:rPr>
+      </w:pPr>
+    </w:p>
+    <w:p>
+      <w:pPr>
+        <w:rPr>
+          <w:lang w:val="sr-Latn-RS"/>
+        </w:rPr>
+      </w:pPr>
+    </w:p>
+    <w:p>
+      <w:pPr>
         <w:pStyle w:val="Heading2"/>
         <w:rPr>
           <w:lang w:val="sr-Latn-RS"/>
         </w:rPr>
       </w:pPr>
-      <w:bookmarkStart w:id="11" w:name="_Toc181720285"/>
-      <w:r>
-        <w:rPr>
-          <w:lang w:val="sr-Latn-RS"/>
-        </w:rPr>
-        <w:t>3.2 Funkcije</w:t>
-      </w:r>
-      <w:bookmarkEnd w:id="11"/>
+      <w:bookmarkStart w:id="12" w:name="_Toc181720286"/>
+      <w:r>
+        <w:rPr>
+          <w:lang w:val="sr-Latn-RS"/>
+        </w:rPr>
+        <w:t>3.3 Pogodnost za upotrebu</w:t>
+      </w:r>
+      <w:bookmarkEnd w:id="12"/>
     </w:p>
     <w:p>
       <w:pPr>
@@ -1003,22 +1389,6 @@
           <w:lang w:val="sr-Latn-RS"/>
         </w:rPr>
       </w:pPr>
-      <w:bookmarkStart w:id="12" w:name="_Toc181720286"/>
-      <w:r>
-        <w:rPr>
-          <w:lang w:val="sr-Latn-RS"/>
-        </w:rPr>
-        <w:t>3.3 Pogodnost za upotrebu</w:t>
-      </w:r>
-      <w:bookmarkEnd w:id="12"/>
-    </w:p>
-    <w:p>
-      <w:pPr>
-        <w:pStyle w:val="Heading2"/>
-        <w:rPr>
-          <w:lang w:val="sr-Latn-RS"/>
-        </w:rPr>
-      </w:pPr>
       <w:bookmarkStart w:id="13" w:name="_Toc181720287"/>
       <w:r>
         <w:rPr>
@@ -1096,7 +1466,13 @@
     </w:p>
     <w:p>
       <w:r>
-        <w:t>Vreme odziva se odnosi na to koliko brzo sistem procesuje zahtev korisnika i vraća oovratnu informaciju.</w:t>
+        <w:t>Vreme odziva se odnosi na to koliko brzo sistem proc</w:t>
+      </w:r>
+      <w:r>
+        <w:t>esuje zahtev korisnika i vraća p</w:t>
+      </w:r>
+      <w:r>
+        <w:t>ovratnu informaciju.</w:t>
       </w:r>
     </w:p>
     <w:p>
@@ -1169,7 +1545,7 @@
                     </pic:cNvPicPr>
                   </pic:nvPicPr>
                   <pic:blipFill>
-                    <a:blip r:embed="rId5">
+                    <a:blip r:embed="rId6">
                       <a:extLst>
                         <a:ext uri="{28A0092B-C50C-407E-A947-70E740481C1C}">
                           <a14:useLocalDpi xmlns:a14="http://schemas.microsoft.com/office/drawing/2010/main" val="0"/>

</xml_diff>

<commit_message>
Dodate korisnicke funkcije 3.2
</commit_message>
<xml_diff>
--- a/Sistem za upravljanje bioskopom.docx
+++ b/Sistem za upravljanje bioskopom.docx
@@ -1,6 +1,6 @@
 
 <file path=word/document.xml><?xml version="1.0" encoding="utf-8"?>
-<w:document xmlns:wpc="http://schemas.microsoft.com/office/word/2010/wordprocessingCanvas" xmlns:cx="http://schemas.microsoft.com/office/drawing/2014/chartex" xmlns:cx1="http://schemas.microsoft.com/office/drawing/2015/9/8/chartex" xmlns:cx2="http://schemas.microsoft.com/office/drawing/2015/10/21/chartex" xmlns:cx3="http://schemas.microsoft.com/office/drawing/2016/5/9/chartex" xmlns:cx4="http://schemas.microsoft.com/office/drawing/2016/5/10/chartex" xmlns:cx5="http://schemas.microsoft.com/office/drawing/2016/5/11/chartex" xmlns:cx6="http://schemas.microsoft.com/office/drawing/2016/5/12/chartex" xmlns:cx7="http://schemas.microsoft.com/office/drawing/2016/5/13/chartex" xmlns:cx8="http://schemas.microsoft.com/office/drawing/2016/5/14/chartex" xmlns:mc="http://schemas.openxmlformats.org/markup-compatibility/2006" xmlns:aink="http://schemas.microsoft.com/office/drawing/2016/ink" xmlns:am3d="http://schemas.microsoft.com/office/drawing/2017/model3d" xmlns:o="urn:schemas-microsoft-com:office:office" xmlns:oel="http://schemas.microsoft.com/office/2019/extlst" xmlns:r="http://schemas.openxmlformats.org/officeDocument/2006/relationships" xmlns:m="http://schemas.openxmlformats.org/officeDocument/2006/math" xmlns:v="urn:schemas-microsoft-com:vml" xmlns:wp14="http://schemas.microsoft.com/office/word/2010/wordprocessingDrawing" xmlns:wp="http://schemas.openxmlformats.org/drawingml/2006/wordprocessingDrawing" xmlns:w10="urn:schemas-microsoft-com:office:word" xmlns:w="http://schemas.openxmlformats.org/wordprocessingml/2006/main" xmlns:w14="http://schemas.microsoft.com/office/word/2010/wordml" xmlns:w15="http://schemas.microsoft.com/office/word/2012/wordml" xmlns:w16cex="http://schemas.microsoft.com/office/word/2018/wordml/cex" xmlns:w16cid="http://schemas.microsoft.com/office/word/2016/wordml/cid" xmlns:w16="http://schemas.microsoft.com/office/word/2018/wordml" xmlns:w16du="http://schemas.microsoft.com/office/word/2023/wordml/word16du" xmlns:w16sdtdh="http://schemas.microsoft.com/office/word/2020/wordml/sdtdatahash" xmlns:w16se="http://schemas.microsoft.com/office/word/2015/wordml/symex" xmlns:wpg="http://schemas.microsoft.com/office/word/2010/wordprocessingGroup" xmlns:wpi="http://schemas.microsoft.com/office/word/2010/wordprocessingInk" xmlns:wne="http://schemas.microsoft.com/office/word/2006/wordml" xmlns:wps="http://schemas.microsoft.com/office/word/2010/wordprocessingShape" mc:Ignorable="w14 w15 w16se w16cid w16 w16cex w16sdtdh w16du wp14">
+<w:document xmlns:wpc="http://schemas.microsoft.com/office/word/2010/wordprocessingCanvas" xmlns:cx="http://schemas.microsoft.com/office/drawing/2014/chartex" xmlns:cx1="http://schemas.microsoft.com/office/drawing/2015/9/8/chartex" xmlns:mc="http://schemas.openxmlformats.org/markup-compatibility/2006" xmlns:o="urn:schemas-microsoft-com:office:office" xmlns:r="http://schemas.openxmlformats.org/officeDocument/2006/relationships" xmlns:m="http://schemas.openxmlformats.org/officeDocument/2006/math" xmlns:v="urn:schemas-microsoft-com:vml" xmlns:wp14="http://schemas.microsoft.com/office/word/2010/wordprocessingDrawing" xmlns:wp="http://schemas.openxmlformats.org/drawingml/2006/wordprocessingDrawing" xmlns:w10="urn:schemas-microsoft-com:office:word" xmlns:w="http://schemas.openxmlformats.org/wordprocessingml/2006/main" xmlns:w14="http://schemas.microsoft.com/office/word/2010/wordml" xmlns:w15="http://schemas.microsoft.com/office/word/2012/wordml" xmlns:w16se="http://schemas.microsoft.com/office/word/2015/wordml/symex" xmlns:wpg="http://schemas.microsoft.com/office/word/2010/wordprocessingGroup" xmlns:wpi="http://schemas.microsoft.com/office/word/2010/wordprocessingInk" xmlns:wne="http://schemas.microsoft.com/office/word/2006/wordml" xmlns:wps="http://schemas.microsoft.com/office/word/2010/wordprocessingShape" mc:Ignorable="w14 w15 w16se wp14">
   <w:body>
     <w:p>
       <w:pPr>
@@ -249,40 +249,46 @@
         <w:rPr>
           <w:lang w:val="sr-Latn-RS"/>
         </w:rPr>
+        <w:t>Perspektiva proizvoda</w:t>
+      </w:r>
+      <w:bookmarkEnd w:id="4"/>
+    </w:p>
+    <w:p>
+      <w:pPr>
+        <w:rPr>
+          <w:lang w:val="sr-Latn-RS"/>
+        </w:rPr>
+      </w:pPr>
+      <w:r>
+        <w:rPr>
+          <w:lang w:val="sr-Latn-RS"/>
+        </w:rPr>
+        <w:t xml:space="preserve">Potencijal ovog softera se ogleda u ustedi vremena koje korisnik treba da ulozi prilikom odabira projekcije koja ga interesuje kao i projekcija koje bi voleo da bioskop prikaze, </w:t>
+      </w:r>
+      <w:r>
+        <w:rPr>
+          <w:lang w:val="sr-Latn-RS"/>
+        </w:rPr>
+        <w:t>na taj nacin</w:t>
+      </w:r>
+      <w:r>
+        <w:rPr>
+          <w:lang w:val="sr-Latn-RS"/>
+        </w:rPr>
+        <w:t xml:space="preserve"> bi</w:t>
+      </w:r>
+      <w:r>
+        <w:rPr>
+          <w:lang w:val="sr-Latn-RS"/>
+        </w:rPr>
+        <w:t xml:space="preserve"> </w:t>
+      </w:r>
+      <w:r>
+        <w:rPr>
+          <w:lang w:val="sr-Latn-RS"/>
+        </w:rPr>
         <w:lastRenderedPageBreak/>
-        <w:t>Perspektiva proizvoda</w:t>
-      </w:r>
-      <w:bookmarkEnd w:id="4"/>
-    </w:p>
-    <w:p>
-      <w:pPr>
-        <w:rPr>
-          <w:lang w:val="sr-Latn-RS"/>
-        </w:rPr>
-      </w:pPr>
-      <w:r>
-        <w:rPr>
-          <w:lang w:val="sr-Latn-RS"/>
-        </w:rPr>
-        <w:t xml:space="preserve">Potencijal ovog softera se ogleda u ustedi vremena koje korisnik treba da ulozi prilikom odabira projekcije koja ga interesuje kao i projekcija koje bi voleo da bioskop prikaze, </w:t>
-      </w:r>
-      <w:r>
-        <w:rPr>
-          <w:lang w:val="sr-Latn-RS"/>
-        </w:rPr>
-        <w:t>na taj nacin</w:t>
-      </w:r>
-      <w:r>
-        <w:rPr>
-          <w:lang w:val="sr-Latn-RS"/>
-        </w:rPr>
-        <w:t xml:space="preserve"> bi</w:t>
-      </w:r>
-      <w:r>
-        <w:rPr>
-          <w:lang w:val="sr-Latn-RS"/>
-        </w:rPr>
-        <w:t xml:space="preserve"> trebalo da</w:t>
+        <w:t>trebalo da</w:t>
       </w:r>
       <w:r>
         <w:rPr>
@@ -607,30 +613,11 @@
     </w:p>
     <w:p>
       <w:pPr>
-        <w:pStyle w:val="ListParagraph"/>
-        <w:ind w:left="0"/>
-        <w:rPr>
-          <w:lang w:val="sr-Latn-RS"/>
-        </w:rPr>
-      </w:pPr>
-    </w:p>
-    <w:p>
-      <w:pPr>
-        <w:pStyle w:val="ListParagraph"/>
-        <w:ind w:left="0"/>
-        <w:rPr>
-          <w:lang w:val="sr-Latn-RS"/>
-        </w:rPr>
-      </w:pPr>
-    </w:p>
-    <w:p>
-      <w:pPr>
         <w:pStyle w:val="Heading1"/>
         <w:numPr>
           <w:ilvl w:val="0"/>
           <w:numId w:val="1"/>
         </w:numPr>
-        <w:jc w:val="both"/>
       </w:pPr>
       <w:bookmarkStart w:id="10" w:name="_Toc181906950"/>
       <w:r>
@@ -1118,8 +1105,56 @@
         <w:rPr>
           <w:lang w:val="sr-Latn-RS"/>
         </w:rPr>
-        <w:t xml:space="preserve">vestaja </w:t>
-      </w:r>
+        <w:t>vestaja</w:t>
+      </w:r>
+      <w:r>
+        <w:rPr>
+          <w:lang w:val="sr-Latn-RS"/>
+        </w:rPr>
+        <w:t xml:space="preserve"> </w:t>
+      </w:r>
+    </w:p>
+    <w:p>
+      <w:pPr>
+        <w:rPr>
+          <w:lang w:val="sr-Latn-RS"/>
+        </w:rPr>
+      </w:pPr>
+    </w:p>
+    <w:p>
+      <w:pPr>
+        <w:rPr>
+          <w:lang w:val="sr-Latn-RS"/>
+        </w:rPr>
+      </w:pPr>
+    </w:p>
+    <w:p>
+      <w:pPr>
+        <w:pStyle w:val="Heading2"/>
+        <w:numPr>
+          <w:ilvl w:val="1"/>
+          <w:numId w:val="1"/>
+        </w:numPr>
+        <w:ind w:left="763"/>
+        <w:rPr>
+          <w:lang w:val="sr-Latn-RS"/>
+        </w:rPr>
+      </w:pPr>
+      <w:r>
+        <w:rPr>
+          <w:lang w:val="sr-Latn-RS"/>
+        </w:rPr>
+        <w:t>Spoljasnji interfejsi</w:t>
+      </w:r>
+    </w:p>
+    <w:p>
+      <w:pPr>
+        <w:pStyle w:val="ListParagraph"/>
+        <w:ind w:left="502"/>
+        <w:rPr>
+          <w:lang w:val="sr-Latn-RS"/>
+        </w:rPr>
+      </w:pPr>
     </w:p>
     <w:p>
       <w:pPr>
@@ -1227,19 +1262,202 @@
     </w:p>
     <w:p>
       <w:pPr>
+        <w:rPr>
+          <w:lang w:val="sr-Latn-RS"/>
+        </w:rPr>
+      </w:pPr>
+    </w:p>
+    <w:p>
+      <w:pPr>
+        <w:rPr>
+          <w:lang w:val="sr-Latn-RS"/>
+        </w:rPr>
+      </w:pPr>
+    </w:p>
+    <w:p>
+      <w:pPr>
+        <w:rPr>
+          <w:lang w:val="sr-Latn-RS"/>
+        </w:rPr>
+      </w:pPr>
+    </w:p>
+    <w:p>
+      <w:pPr>
+        <w:rPr>
+          <w:lang w:val="sr-Latn-RS"/>
+        </w:rPr>
+      </w:pPr>
+    </w:p>
+    <w:p>
+      <w:pPr>
+        <w:rPr>
+          <w:lang w:val="sr-Latn-RS"/>
+        </w:rPr>
+      </w:pPr>
+    </w:p>
+    <w:p>
+      <w:pPr>
+        <w:rPr>
+          <w:lang w:val="sr-Latn-RS"/>
+        </w:rPr>
+      </w:pPr>
+    </w:p>
+    <w:p>
+      <w:pPr>
+        <w:rPr>
+          <w:lang w:val="sr-Latn-RS"/>
+        </w:rPr>
+      </w:pPr>
+      <w:r>
+        <w:rPr>
+          <w:lang w:val="sr-Latn-RS"/>
+        </w:rPr>
+        <w:lastRenderedPageBreak/>
+        <w:t>Prikaz funkcija korisnika:</w:t>
+      </w:r>
+    </w:p>
+    <w:p>
+      <w:pPr>
+        <w:rPr>
+          <w:lang w:val="sr-Latn-RS"/>
+        </w:rPr>
+      </w:pPr>
+    </w:p>
+    <w:p>
+      <w:pPr>
+        <w:rPr>
+          <w:lang w:val="sr-Latn-RS"/>
+        </w:rPr>
+      </w:pPr>
+      <w:r>
+        <w:rPr>
+          <w:noProof/>
+        </w:rPr>
+        <w:drawing>
+          <wp:inline distT="0" distB="0" distL="0" distR="0" wp14:anchorId="0EFDB63D" wp14:editId="1896522E">
+            <wp:extent cx="6553200" cy="4867275"/>
+            <wp:effectExtent l="0" t="0" r="0" b="9525"/>
+            <wp:docPr id="2" name="Picture 2"/>
+            <wp:cNvGraphicFramePr>
+              <a:graphicFrameLocks xmlns:a="http://schemas.openxmlformats.org/drawingml/2006/main" noChangeAspect="1"/>
+            </wp:cNvGraphicFramePr>
+            <a:graphic xmlns:a="http://schemas.openxmlformats.org/drawingml/2006/main">
+              <a:graphicData uri="http://schemas.openxmlformats.org/drawingml/2006/picture">
+                <pic:pic xmlns:pic="http://schemas.openxmlformats.org/drawingml/2006/picture">
+                  <pic:nvPicPr>
+                    <pic:cNvPr id="1" name=""/>
+                    <pic:cNvPicPr/>
+                  </pic:nvPicPr>
+                  <pic:blipFill>
+                    <a:blip r:embed="rId6"/>
+                    <a:stretch>
+                      <a:fillRect/>
+                    </a:stretch>
+                  </pic:blipFill>
+                  <pic:spPr>
+                    <a:xfrm>
+                      <a:off x="0" y="0"/>
+                      <a:ext cx="6553200" cy="4867275"/>
+                    </a:xfrm>
+                    <a:prstGeom prst="rect">
+                      <a:avLst/>
+                    </a:prstGeom>
+                  </pic:spPr>
+                </pic:pic>
+              </a:graphicData>
+            </a:graphic>
+          </wp:inline>
+        </w:drawing>
+      </w:r>
+      <w:bookmarkStart w:id="12" w:name="_GoBack"/>
+      <w:bookmarkEnd w:id="12"/>
+    </w:p>
+    <w:p>
+      <w:pPr>
+        <w:rPr>
+          <w:lang w:val="sr-Latn-RS"/>
+        </w:rPr>
+      </w:pPr>
+    </w:p>
+    <w:p>
+      <w:pPr>
+        <w:rPr>
+          <w:lang w:val="sr-Latn-RS"/>
+        </w:rPr>
+      </w:pPr>
+    </w:p>
+    <w:p>
+      <w:pPr>
+        <w:rPr>
+          <w:lang w:val="sr-Latn-RS"/>
+        </w:rPr>
+      </w:pPr>
+    </w:p>
+    <w:p>
+      <w:pPr>
+        <w:rPr>
+          <w:lang w:val="sr-Latn-RS"/>
+        </w:rPr>
+      </w:pPr>
+    </w:p>
+    <w:p>
+      <w:pPr>
+        <w:rPr>
+          <w:lang w:val="sr-Latn-RS"/>
+        </w:rPr>
+      </w:pPr>
+    </w:p>
+    <w:p>
+      <w:pPr>
+        <w:rPr>
+          <w:lang w:val="sr-Latn-RS"/>
+        </w:rPr>
+      </w:pPr>
+    </w:p>
+    <w:p>
+      <w:pPr>
+        <w:rPr>
+          <w:lang w:val="sr-Latn-RS"/>
+        </w:rPr>
+      </w:pPr>
+    </w:p>
+    <w:p>
+      <w:pPr>
+        <w:rPr>
+          <w:lang w:val="sr-Latn-RS"/>
+        </w:rPr>
+      </w:pPr>
+    </w:p>
+    <w:p>
+      <w:pPr>
+        <w:rPr>
+          <w:lang w:val="sr-Latn-RS"/>
+        </w:rPr>
+      </w:pPr>
+    </w:p>
+    <w:p>
+      <w:pPr>
+        <w:rPr>
+          <w:lang w:val="sr-Latn-RS"/>
+        </w:rPr>
+      </w:pPr>
+    </w:p>
+    <w:p>
+      <w:pPr>
         <w:pStyle w:val="Heading2"/>
         <w:rPr>
           <w:lang w:val="sr-Latn-RS"/>
         </w:rPr>
       </w:pPr>
-      <w:bookmarkStart w:id="12" w:name="_Toc181906952"/>
-      <w:r>
-        <w:rPr>
-          <w:lang w:val="sr-Latn-RS"/>
-        </w:rPr>
+      <w:bookmarkStart w:id="13" w:name="_Toc181906952"/>
+      <w:r>
+        <w:rPr>
+          <w:lang w:val="sr-Latn-RS"/>
+        </w:rPr>
+        <w:lastRenderedPageBreak/>
         <w:t>3.3 Pogodnost za upotrebu</w:t>
       </w:r>
-      <w:bookmarkEnd w:id="12"/>
+      <w:bookmarkEnd w:id="13"/>
     </w:p>
     <w:p>
       <w:pPr>
@@ -1248,14 +1466,14 @@
           <w:lang w:val="sr-Latn-RS"/>
         </w:rPr>
       </w:pPr>
-      <w:bookmarkStart w:id="13" w:name="_Toc181906953"/>
+      <w:bookmarkStart w:id="14" w:name="_Toc181906953"/>
       <w:r>
         <w:rPr>
           <w:lang w:val="sr-Latn-RS"/>
         </w:rPr>
         <w:t>3.4 Zahtevane performanse</w:t>
       </w:r>
-      <w:bookmarkEnd w:id="13"/>
+      <w:bookmarkEnd w:id="14"/>
     </w:p>
     <w:p>
       <w:pPr>
@@ -1311,111 +1529,111 @@
         <w:rPr>
           <w:lang w:val="sr-Latn-RS"/>
         </w:rPr>
+        <w:t>1.</w:t>
+      </w:r>
+      <w:r>
+        <w:rPr>
+          <w:lang w:val="sr-Latn-RS"/>
+        </w:rPr>
+        <w:t xml:space="preserve"> </w:t>
+      </w:r>
+      <w:r>
+        <w:rPr>
+          <w:lang w:val="sr-Latn-RS"/>
+        </w:rPr>
+        <w:t>Kombinacija arhitektonskog dizajna,</w:t>
+      </w:r>
+    </w:p>
+    <w:p>
+      <w:pPr>
+        <w:rPr>
+          <w:lang w:val="sr-Latn-RS"/>
+        </w:rPr>
+      </w:pPr>
+      <w:r>
+        <w:rPr>
+          <w:lang w:val="sr-Latn-RS"/>
+        </w:rPr>
+        <w:t>2.</w:t>
+      </w:r>
+      <w:r>
+        <w:rPr>
+          <w:lang w:val="sr-Latn-RS"/>
+        </w:rPr>
+        <w:t xml:space="preserve"> </w:t>
+      </w:r>
+      <w:r>
+        <w:rPr>
+          <w:lang w:val="sr-Latn-RS"/>
+        </w:rPr>
+        <w:t>Optimizacija performansi</w:t>
+      </w:r>
+    </w:p>
+    <w:p>
+      <w:pPr>
+        <w:rPr>
+          <w:lang w:val="sr-Latn-RS"/>
+        </w:rPr>
+      </w:pPr>
+      <w:r>
+        <w:rPr>
+          <w:lang w:val="sr-Latn-RS"/>
+        </w:rPr>
+        <w:t>3.</w:t>
+      </w:r>
+      <w:r>
+        <w:rPr>
+          <w:lang w:val="sr-Latn-RS"/>
+        </w:rPr>
+        <w:t xml:space="preserve"> </w:t>
+      </w:r>
+      <w:r>
+        <w:rPr>
+          <w:lang w:val="sr-Latn-RS"/>
+        </w:rPr>
+        <w:t>Upravljanje resursima.</w:t>
+      </w:r>
+    </w:p>
+    <w:p>
+      <w:pPr>
+        <w:rPr>
+          <w:lang w:val="sr-Latn-RS"/>
+        </w:rPr>
+      </w:pPr>
+    </w:p>
+    <w:p>
+      <w:r>
+        <w:t>Vreme odziva se odnosi na to koliko brzo sistem proc</w:t>
+      </w:r>
+      <w:r>
+        <w:t>esuje zahtev korisnika i vraća p</w:t>
+      </w:r>
+      <w:r>
+        <w:t>ovratnu informaciju.</w:t>
+      </w:r>
+    </w:p>
+    <w:p>
+      <w:r>
+        <w:t xml:space="preserve">Za početak, vršićemo redovne optimizacije koda. Distribuiraćemo dolazne zahteve na veći broj servera, kako bi smo izbegli da samo jedan server nosu svu “odgovornost”. Za vreme toga, koristićemo alate za praćenje, kako bi smo izbegli preopterećenost sistema. </w:t>
+      </w:r>
+    </w:p>
+    <w:p/>
+    <w:p>
+      <w:pPr>
+        <w:pStyle w:val="Heading2"/>
+        <w:rPr>
+          <w:lang w:val="sr-Latn-RS"/>
+        </w:rPr>
+      </w:pPr>
+      <w:bookmarkStart w:id="15" w:name="_Toc181906954"/>
+      <w:r>
+        <w:rPr>
+          <w:lang w:val="sr-Latn-RS"/>
+        </w:rPr>
         <w:lastRenderedPageBreak/>
-        <w:t>1.</w:t>
-      </w:r>
-      <w:r>
-        <w:rPr>
-          <w:lang w:val="sr-Latn-RS"/>
-        </w:rPr>
-        <w:t xml:space="preserve"> </w:t>
-      </w:r>
-      <w:r>
-        <w:rPr>
-          <w:lang w:val="sr-Latn-RS"/>
-        </w:rPr>
-        <w:t>Kombinacija arhitektonskog dizajna,</w:t>
-      </w:r>
-    </w:p>
-    <w:p>
-      <w:pPr>
-        <w:rPr>
-          <w:lang w:val="sr-Latn-RS"/>
-        </w:rPr>
-      </w:pPr>
-      <w:r>
-        <w:rPr>
-          <w:lang w:val="sr-Latn-RS"/>
-        </w:rPr>
-        <w:t>2.</w:t>
-      </w:r>
-      <w:r>
-        <w:rPr>
-          <w:lang w:val="sr-Latn-RS"/>
-        </w:rPr>
-        <w:t xml:space="preserve"> </w:t>
-      </w:r>
-      <w:r>
-        <w:rPr>
-          <w:lang w:val="sr-Latn-RS"/>
-        </w:rPr>
-        <w:t>Optimizacija performansi</w:t>
-      </w:r>
-    </w:p>
-    <w:p>
-      <w:pPr>
-        <w:rPr>
-          <w:lang w:val="sr-Latn-RS"/>
-        </w:rPr>
-      </w:pPr>
-      <w:r>
-        <w:rPr>
-          <w:lang w:val="sr-Latn-RS"/>
-        </w:rPr>
-        <w:t>3.</w:t>
-      </w:r>
-      <w:r>
-        <w:rPr>
-          <w:lang w:val="sr-Latn-RS"/>
-        </w:rPr>
-        <w:t xml:space="preserve"> </w:t>
-      </w:r>
-      <w:r>
-        <w:rPr>
-          <w:lang w:val="sr-Latn-RS"/>
-        </w:rPr>
-        <w:t>Upravljanje resursima.</w:t>
-      </w:r>
-    </w:p>
-    <w:p>
-      <w:pPr>
-        <w:rPr>
-          <w:lang w:val="sr-Latn-RS"/>
-        </w:rPr>
-      </w:pPr>
-    </w:p>
-    <w:p>
-      <w:r>
-        <w:t>Vreme odziva se odnosi na to koliko brzo sistem proc</w:t>
-      </w:r>
-      <w:r>
-        <w:t>esuje zahtev korisnika i vraća p</w:t>
-      </w:r>
-      <w:r>
-        <w:t>ovratnu informaciju.</w:t>
-      </w:r>
-    </w:p>
-    <w:p>
-      <w:r>
-        <w:t xml:space="preserve">Za početak, vršićemo redovne optimizacije koda. Distribuiraćemo dolazne zahteve na veći broj servera, kako bi smo izbegli da samo jedan server nosu svu “odgovornost”. Za vreme toga, koristićemo alate za praćenje, kako bi smo izbegli preopterećenost sistema. </w:t>
-      </w:r>
-    </w:p>
-    <w:p/>
-    <w:p>
-      <w:pPr>
-        <w:pStyle w:val="Heading2"/>
-        <w:rPr>
-          <w:lang w:val="sr-Latn-RS"/>
-        </w:rPr>
-      </w:pPr>
-      <w:bookmarkStart w:id="14" w:name="_Toc181906954"/>
-      <w:r>
-        <w:rPr>
-          <w:lang w:val="sr-Latn-RS"/>
-        </w:rPr>
         <w:t>3.5 Zahtevi baze podataka</w:t>
       </w:r>
-      <w:bookmarkEnd w:id="14"/>
+      <w:bookmarkEnd w:id="15"/>
     </w:p>
     <w:p>
       <w:pPr>
@@ -1453,7 +1671,7 @@
                     </pic:cNvPicPr>
                   </pic:nvPicPr>
                   <pic:blipFill>
-                    <a:blip r:embed="rId6">
+                    <a:blip r:embed="rId7">
                       <a:extLst>
                         <a:ext uri="{28A0092B-C50C-407E-A947-70E740481C1C}">
                           <a14:useLocalDpi xmlns:a14="http://schemas.microsoft.com/office/drawing/2010/main" val="0"/>
@@ -1498,17 +1716,16 @@
           <w:lang w:val="sr-Latn-RS"/>
         </w:rPr>
       </w:pPr>
-      <w:bookmarkStart w:id="15" w:name="_Toc181905235"/>
-      <w:bookmarkStart w:id="16" w:name="_Toc181906955"/>
-      <w:r>
-        <w:rPr>
-          <w:lang w:val="sr-Latn-RS"/>
-        </w:rPr>
-        <w:lastRenderedPageBreak/>
+      <w:bookmarkStart w:id="16" w:name="_Toc181905235"/>
+      <w:bookmarkStart w:id="17" w:name="_Toc181906955"/>
+      <w:r>
+        <w:rPr>
+          <w:lang w:val="sr-Latn-RS"/>
+        </w:rPr>
         <w:t>3.6 Projektna ogranicenja</w:t>
       </w:r>
-      <w:bookmarkEnd w:id="15"/>
       <w:bookmarkEnd w:id="16"/>
+      <w:bookmarkEnd w:id="17"/>
     </w:p>
     <w:p>
       <w:pPr>
@@ -1517,16 +1734,16 @@
           <w:lang w:val="sr-Latn-RS"/>
         </w:rPr>
       </w:pPr>
-      <w:bookmarkStart w:id="17" w:name="_Toc181905236"/>
-      <w:bookmarkStart w:id="18" w:name="_Toc181906956"/>
+      <w:bookmarkStart w:id="18" w:name="_Toc181905236"/>
+      <w:bookmarkStart w:id="19" w:name="_Toc181906956"/>
       <w:r>
         <w:rPr>
           <w:lang w:val="sr-Latn-RS"/>
         </w:rPr>
         <w:t>3.7 Sistemske karakteristike softvera</w:t>
       </w:r>
-      <w:bookmarkEnd w:id="17"/>
       <w:bookmarkEnd w:id="18"/>
+      <w:bookmarkEnd w:id="19"/>
     </w:p>
     <w:p>
       <w:pPr>
@@ -1535,16 +1752,16 @@
           <w:lang w:val="sr-Latn-RS"/>
         </w:rPr>
       </w:pPr>
-      <w:bookmarkStart w:id="19" w:name="_Toc181905237"/>
-      <w:bookmarkStart w:id="20" w:name="_Toc181906957"/>
+      <w:bookmarkStart w:id="20" w:name="_Toc181905237"/>
+      <w:bookmarkStart w:id="21" w:name="_Toc181906957"/>
       <w:r>
         <w:rPr>
           <w:lang w:val="sr-Latn-RS"/>
         </w:rPr>
         <w:t>3.8 Dopunske informacije</w:t>
       </w:r>
-      <w:bookmarkEnd w:id="19"/>
       <w:bookmarkEnd w:id="20"/>
+      <w:bookmarkEnd w:id="21"/>
     </w:p>
     <w:p>
       <w:pPr>
@@ -1553,16 +1770,16 @@
           <w:lang w:val="sr-Latn-RS"/>
         </w:rPr>
       </w:pPr>
-      <w:bookmarkStart w:id="21" w:name="_Toc181905238"/>
-      <w:bookmarkStart w:id="22" w:name="_Toc181906958"/>
+      <w:bookmarkStart w:id="22" w:name="_Toc181905238"/>
+      <w:bookmarkStart w:id="23" w:name="_Toc181906958"/>
       <w:r>
         <w:rPr>
           <w:lang w:val="sr-Latn-RS"/>
         </w:rPr>
         <w:t>4. Verifikacija</w:t>
       </w:r>
-      <w:bookmarkEnd w:id="21"/>
       <w:bookmarkEnd w:id="22"/>
+      <w:bookmarkEnd w:id="23"/>
     </w:p>
     <w:p>
       <w:pPr>
@@ -1571,16 +1788,16 @@
           <w:lang w:val="sr-Latn-RS"/>
         </w:rPr>
       </w:pPr>
-      <w:bookmarkStart w:id="23" w:name="_Toc181905239"/>
-      <w:bookmarkStart w:id="24" w:name="_Toc181906959"/>
+      <w:bookmarkStart w:id="24" w:name="_Toc181905239"/>
+      <w:bookmarkStart w:id="25" w:name="_Toc181906959"/>
       <w:r>
         <w:rPr>
           <w:lang w:val="sr-Latn-RS"/>
         </w:rPr>
         <w:t>5. Prilozi</w:t>
       </w:r>
-      <w:bookmarkEnd w:id="23"/>
       <w:bookmarkEnd w:id="24"/>
+      <w:bookmarkEnd w:id="25"/>
     </w:p>
     <w:p>
       <w:pPr>
@@ -1589,16 +1806,16 @@
           <w:lang w:val="sr-Latn-RS"/>
         </w:rPr>
       </w:pPr>
-      <w:bookmarkStart w:id="25" w:name="_Toc181905240"/>
-      <w:bookmarkStart w:id="26" w:name="_Toc181906960"/>
+      <w:bookmarkStart w:id="26" w:name="_Toc181905240"/>
+      <w:bookmarkStart w:id="27" w:name="_Toc181906960"/>
       <w:r>
         <w:rPr>
           <w:lang w:val="sr-Latn-RS"/>
         </w:rPr>
         <w:t>5.1 Pretpostavke i zavisnosti</w:t>
       </w:r>
-      <w:bookmarkEnd w:id="25"/>
       <w:bookmarkEnd w:id="26"/>
+      <w:bookmarkEnd w:id="27"/>
     </w:p>
     <w:p>
       <w:pPr>
@@ -1607,16 +1824,16 @@
           <w:lang w:val="sr-Latn-RS"/>
         </w:rPr>
       </w:pPr>
-      <w:bookmarkStart w:id="27" w:name="_Toc181905241"/>
-      <w:bookmarkStart w:id="28" w:name="_Toc181906961"/>
+      <w:bookmarkStart w:id="28" w:name="_Toc181905241"/>
+      <w:bookmarkStart w:id="29" w:name="_Toc181906961"/>
       <w:r>
         <w:rPr>
           <w:lang w:val="sr-Latn-RS"/>
         </w:rPr>
         <w:t>5.2 Akronimi i skracenice</w:t>
       </w:r>
-      <w:bookmarkEnd w:id="27"/>
       <w:bookmarkEnd w:id="28"/>
+      <w:bookmarkEnd w:id="29"/>
     </w:p>
     <w:p>
       <w:pPr>
@@ -1638,7 +1855,7 @@
           <w:lang w:val="sr-Latn-RS"/>
         </w:rPr>
       </w:pPr>
-      <w:bookmarkStart w:id="29" w:name="_Toc181906962"/>
+      <w:bookmarkStart w:id="30" w:name="_Toc181906962"/>
       <w:r>
         <w:rPr>
           <w:lang w:val="sr-Latn-RS"/>
@@ -1646,7 +1863,7 @@
         <w:lastRenderedPageBreak/>
         <w:t>6. Sadrzaj</w:t>
       </w:r>
-      <w:bookmarkEnd w:id="29"/>
+      <w:bookmarkEnd w:id="30"/>
     </w:p>
     <w:sdt>
       <w:sdtPr>
@@ -3602,7 +3819,7 @@
 </file>
 
 <file path=word/numbering.xml><?xml version="1.0" encoding="utf-8"?>
-<w:numbering xmlns:wpc="http://schemas.microsoft.com/office/word/2010/wordprocessingCanvas" xmlns:cx="http://schemas.microsoft.com/office/drawing/2014/chartex" xmlns:cx1="http://schemas.microsoft.com/office/drawing/2015/9/8/chartex" xmlns:cx2="http://schemas.microsoft.com/office/drawing/2015/10/21/chartex" xmlns:cx3="http://schemas.microsoft.com/office/drawing/2016/5/9/chartex" xmlns:cx4="http://schemas.microsoft.com/office/drawing/2016/5/10/chartex" xmlns:cx5="http://schemas.microsoft.com/office/drawing/2016/5/11/chartex" xmlns:cx6="http://schemas.microsoft.com/office/drawing/2016/5/12/chartex" xmlns:cx7="http://schemas.microsoft.com/office/drawing/2016/5/13/chartex" xmlns:cx8="http://schemas.microsoft.com/office/drawing/2016/5/14/chartex" xmlns:mc="http://schemas.openxmlformats.org/markup-compatibility/2006" xmlns:aink="http://schemas.microsoft.com/office/drawing/2016/ink" xmlns:am3d="http://schemas.microsoft.com/office/drawing/2017/model3d" xmlns:o="urn:schemas-microsoft-com:office:office" xmlns:oel="http://schemas.microsoft.com/office/2019/extlst" xmlns:r="http://schemas.openxmlformats.org/officeDocument/2006/relationships" xmlns:m="http://schemas.openxmlformats.org/officeDocument/2006/math" xmlns:v="urn:schemas-microsoft-com:vml" xmlns:wp14="http://schemas.microsoft.com/office/word/2010/wordprocessingDrawing" xmlns:wp="http://schemas.openxmlformats.org/drawingml/2006/wordprocessingDrawing" xmlns:w10="urn:schemas-microsoft-com:office:word" xmlns:w="http://schemas.openxmlformats.org/wordprocessingml/2006/main" xmlns:w14="http://schemas.microsoft.com/office/word/2010/wordml" xmlns:w15="http://schemas.microsoft.com/office/word/2012/wordml" xmlns:w16cex="http://schemas.microsoft.com/office/word/2018/wordml/cex" xmlns:w16cid="http://schemas.microsoft.com/office/word/2016/wordml/cid" xmlns:w16="http://schemas.microsoft.com/office/word/2018/wordml" xmlns:w16du="http://schemas.microsoft.com/office/word/2023/wordml/word16du" xmlns:w16sdtdh="http://schemas.microsoft.com/office/word/2020/wordml/sdtdatahash" xmlns:w16se="http://schemas.microsoft.com/office/word/2015/wordml/symex" xmlns:wpg="http://schemas.microsoft.com/office/word/2010/wordprocessingGroup" xmlns:wpi="http://schemas.microsoft.com/office/word/2010/wordprocessingInk" xmlns:wne="http://schemas.microsoft.com/office/word/2006/wordml" xmlns:wps="http://schemas.microsoft.com/office/word/2010/wordprocessingShape" mc:Ignorable="w14 w15 w16se w16cid w16 w16cex w16sdtdh w16du wp14">
+<w:numbering xmlns:wpc="http://schemas.microsoft.com/office/word/2010/wordprocessingCanvas" xmlns:cx="http://schemas.microsoft.com/office/drawing/2014/chartex" xmlns:cx1="http://schemas.microsoft.com/office/drawing/2015/9/8/chartex" xmlns:mc="http://schemas.openxmlformats.org/markup-compatibility/2006" xmlns:o="urn:schemas-microsoft-com:office:office" xmlns:r="http://schemas.openxmlformats.org/officeDocument/2006/relationships" xmlns:m="http://schemas.openxmlformats.org/officeDocument/2006/math" xmlns:v="urn:schemas-microsoft-com:vml" xmlns:wp14="http://schemas.microsoft.com/office/word/2010/wordprocessingDrawing" xmlns:wp="http://schemas.openxmlformats.org/drawingml/2006/wordprocessingDrawing" xmlns:w10="urn:schemas-microsoft-com:office:word" xmlns:w="http://schemas.openxmlformats.org/wordprocessingml/2006/main" xmlns:w14="http://schemas.microsoft.com/office/word/2010/wordml" xmlns:w15="http://schemas.microsoft.com/office/word/2012/wordml" xmlns:w16se="http://schemas.microsoft.com/office/word/2015/wordml/symex" xmlns:wpg="http://schemas.microsoft.com/office/word/2010/wordprocessingGroup" xmlns:wpi="http://schemas.microsoft.com/office/word/2010/wordprocessingInk" xmlns:wne="http://schemas.microsoft.com/office/word/2006/wordml" xmlns:wps="http://schemas.microsoft.com/office/word/2010/wordprocessingShape" mc:Ignorable="w14 w15 w16se wp14">
   <w:abstractNum w:abstractNumId="0" w15:restartNumberingAfterBreak="0">
     <w:nsid w:val="0FE0443E"/>
     <w:multiLevelType w:val="hybridMultilevel"/>
@@ -3860,7 +4077,7 @@
       <w:lvlText w:val="%1.%2"/>
       <w:lvlJc w:val="left"/>
       <w:pPr>
-        <w:ind w:left="840" w:hanging="480"/>
+        <w:ind w:left="622" w:hanging="480"/>
       </w:pPr>
       <w:rPr>
         <w:rFonts w:hint="default"/>
@@ -4071,23 +4288,23 @@
       </w:rPr>
     </w:lvl>
   </w:abstractNum>
-  <w:num w:numId="1" w16cid:durableId="485903234">
+  <w:num w:numId="1">
     <w:abstractNumId w:val="2"/>
   </w:num>
-  <w:num w:numId="2" w16cid:durableId="390812285">
+  <w:num w:numId="2">
     <w:abstractNumId w:val="3"/>
   </w:num>
-  <w:num w:numId="3" w16cid:durableId="1118378197">
+  <w:num w:numId="3">
     <w:abstractNumId w:val="0"/>
   </w:num>
-  <w:num w:numId="4" w16cid:durableId="1381712487">
+  <w:num w:numId="4">
     <w:abstractNumId w:val="1"/>
   </w:num>
 </w:numbering>
 </file>
 
 <file path=word/styles.xml><?xml version="1.0" encoding="utf-8"?>
-<w:styles xmlns:mc="http://schemas.openxmlformats.org/markup-compatibility/2006" xmlns:r="http://schemas.openxmlformats.org/officeDocument/2006/relationships" xmlns:w="http://schemas.openxmlformats.org/wordprocessingml/2006/main" xmlns:w14="http://schemas.microsoft.com/office/word/2010/wordml" xmlns:w15="http://schemas.microsoft.com/office/word/2012/wordml" xmlns:w16cex="http://schemas.microsoft.com/office/word/2018/wordml/cex" xmlns:w16cid="http://schemas.microsoft.com/office/word/2016/wordml/cid" xmlns:w16="http://schemas.microsoft.com/office/word/2018/wordml" xmlns:w16du="http://schemas.microsoft.com/office/word/2023/wordml/word16du" xmlns:w16sdtdh="http://schemas.microsoft.com/office/word/2020/wordml/sdtdatahash" xmlns:w16se="http://schemas.microsoft.com/office/word/2015/wordml/symex" mc:Ignorable="w14 w15 w16se w16cid w16 w16cex w16sdtdh w16du">
+<w:styles xmlns:mc="http://schemas.openxmlformats.org/markup-compatibility/2006" xmlns:r="http://schemas.openxmlformats.org/officeDocument/2006/relationships" xmlns:w="http://schemas.openxmlformats.org/wordprocessingml/2006/main" xmlns:w14="http://schemas.microsoft.com/office/word/2010/wordml" xmlns:w15="http://schemas.microsoft.com/office/word/2012/wordml" xmlns:w16se="http://schemas.microsoft.com/office/word/2015/wordml/symex" mc:Ignorable="w14 w15 w16se">
   <w:docDefaults>
     <w:rPrDefault>
       <w:rPr>
@@ -4105,7 +4322,7 @@
       </w:pPr>
     </w:pPrDefault>
   </w:docDefaults>
-  <w:latentStyles w:defLockedState="0" w:defUIPriority="99" w:defSemiHidden="0" w:defUnhideWhenUsed="0" w:defQFormat="0" w:count="376">
+  <w:latentStyles w:defLockedState="0" w:defUIPriority="99" w:defSemiHidden="0" w:defUnhideWhenUsed="0" w:defQFormat="0" w:count="371">
     <w:lsdException w:name="Normal" w:uiPriority="0" w:qFormat="1"/>
     <w:lsdException w:name="heading 1" w:uiPriority="9" w:qFormat="1"/>
     <w:lsdException w:name="heading 2" w:semiHidden="1" w:uiPriority="9" w:unhideWhenUsed="1" w:qFormat="1"/>
@@ -4477,11 +4694,6 @@
     <w:lsdException w:name="List Table 5 Dark Accent 6" w:uiPriority="50"/>
     <w:lsdException w:name="List Table 6 Colorful Accent 6" w:uiPriority="51"/>
     <w:lsdException w:name="List Table 7 Colorful Accent 6" w:uiPriority="52"/>
-    <w:lsdException w:name="Mention" w:semiHidden="1" w:unhideWhenUsed="1"/>
-    <w:lsdException w:name="Smart Hyperlink" w:semiHidden="1" w:unhideWhenUsed="1"/>
-    <w:lsdException w:name="Hashtag" w:semiHidden="1" w:unhideWhenUsed="1"/>
-    <w:lsdException w:name="Unresolved Mention" w:semiHidden="1" w:unhideWhenUsed="1"/>
-    <w:lsdException w:name="Smart Link" w:semiHidden="1" w:unhideWhenUsed="1"/>
   </w:latentStyles>
   <w:style w:type="paragraph" w:default="1" w:styleId="Normal">
     <w:name w:val="Normal"/>

</xml_diff>

<commit_message>
Dodate tacke 3.3 i 3.1
</commit_message>
<xml_diff>
--- a/Sistem za upravljanje bioskopom.docx
+++ b/Sistem za upravljanje bioskopom.docx
@@ -1149,13 +1149,7 @@
     </w:p>
     <w:p>
       <w:r>
-        <w:t xml:space="preserve">Za </w:t>
-      </w:r>
-      <w:r>
-        <w:t xml:space="preserve"> ovu </w:t>
-      </w:r>
-      <w:r>
-        <w:t xml:space="preserve">aplikaciju, koja obuhvata rezervaciju i prodaju karata za bioskop, neophodni su različiti </w:t>
+        <w:t xml:space="preserve">Za  ovu aplikaciju, koja obuhvata rezervaciju i prodaju karata za bioskop, neophodni su različiti </w:t>
       </w:r>
       <w:r>
         <w:rPr>
@@ -1418,11 +1412,14 @@
     </w:p>
     <w:p>
       <w:pPr>
+        <w:rPr>
+          <w:lang w:val="sr-Latn-RS"/>
+        </w:rPr>
+      </w:pPr>
+    </w:p>
+    <w:p>
+      <w:pPr>
         <w:pStyle w:val="Heading2"/>
-        <w:numPr>
-          <w:ilvl w:val="1"/>
-          <w:numId w:val="1"/>
-        </w:numPr>
         <w:rPr>
           <w:lang w:val="sr-Latn-RS"/>
         </w:rPr>
@@ -1433,6 +1430,12 @@
           <w:lang w:val="sr-Latn-RS"/>
         </w:rPr>
         <w:lastRenderedPageBreak/>
+        <w:t xml:space="preserve">3.3 </w:t>
+      </w:r>
+      <w:r>
+        <w:rPr>
+          <w:lang w:val="sr-Latn-RS"/>
+        </w:rPr>
         <w:t>Pogodnost za upotrebu</w:t>
       </w:r>
       <w:bookmarkEnd w:id="12"/>
@@ -1459,23 +1462,198 @@
         <w:rPr>
           <w:lang w:val="sr-Latn-RS"/>
         </w:rPr>
-        <w:t>. Korisnici mogu da rezervisu i kupe karte</w:t>
-      </w:r>
-      <w:r>
-        <w:rPr>
-          <w:lang w:val="sr-Latn-RS"/>
-        </w:rPr>
-        <w:t xml:space="preserve"> bez dolaska u filijalu i samim tim da izbegnu redove. Opcija prikaza slobodnih mesta omogucava da izaberu najoptimalnije mesto.</w:t>
+        <w:t xml:space="preserve">. </w:t>
+      </w:r>
+    </w:p>
+    <w:p>
+      <w:pPr>
+        <w:jc w:val="both"/>
+        <w:rPr>
+          <w:lang w:val="sr-Latn-RS"/>
+        </w:rPr>
+      </w:pPr>
+      <w:r>
+        <w:rPr>
+          <w:lang w:val="sr-Latn-RS"/>
+        </w:rPr>
+        <w:t xml:space="preserve">- </w:t>
+      </w:r>
+      <w:r>
+        <w:rPr>
+          <w:lang w:val="sr-Latn-RS"/>
+        </w:rPr>
+        <w:t>Korisnici mogu da rezervisu i kupe karte</w:t>
+      </w:r>
+      <w:r>
+        <w:rPr>
+          <w:lang w:val="sr-Latn-RS"/>
+        </w:rPr>
+        <w:t xml:space="preserve"> bez dolaska u filijalu i samim tim da izbegnu redove. </w:t>
+      </w:r>
+    </w:p>
+    <w:p>
+      <w:pPr>
+        <w:jc w:val="both"/>
+        <w:rPr>
+          <w:lang w:val="sr-Latn-RS"/>
+        </w:rPr>
+      </w:pPr>
+      <w:r>
+        <w:rPr>
+          <w:lang w:val="sr-Latn-RS"/>
+        </w:rPr>
+        <w:t xml:space="preserve">- </w:t>
+      </w:r>
+      <w:r>
+        <w:rPr>
+          <w:lang w:val="sr-Latn-RS"/>
+        </w:rPr>
+        <w:t>Opcija prikaza slobodnih mesta omogucava da izaberu najoptimalnije mesto.</w:t>
+      </w:r>
+    </w:p>
+    <w:p>
+      <w:pPr>
+        <w:jc w:val="both"/>
+        <w:rPr>
+          <w:lang w:val="sr-Latn-RS"/>
+        </w:rPr>
+      </w:pPr>
+      <w:r>
+        <w:rPr>
+          <w:lang w:val="sr-Latn-RS"/>
+        </w:rPr>
+        <w:t xml:space="preserve">- </w:t>
+      </w:r>
+      <w:r>
+        <w:rPr>
+          <w:lang w:val="sr-Latn-RS"/>
+        </w:rPr>
+        <w:t>Personalizov</w:t>
+      </w:r>
+      <w:r>
+        <w:rPr>
+          <w:lang w:val="sr-Latn-RS"/>
+        </w:rPr>
+        <w:t>ane preporuke i obavestanja mogu da im pomognu</w:t>
+      </w:r>
+      <w:r>
+        <w:rPr>
+          <w:lang w:val="sr-Latn-RS"/>
+        </w:rPr>
+        <w:t xml:space="preserve"> pri izboru filma i projekcija. </w:t>
+      </w:r>
+    </w:p>
+    <w:p>
+      <w:pPr>
+        <w:jc w:val="both"/>
+        <w:rPr>
+          <w:lang w:val="sr-Latn-RS"/>
+        </w:rPr>
+      </w:pPr>
+      <w:r>
+        <w:rPr>
+          <w:lang w:val="sr-Latn-RS"/>
+        </w:rPr>
+        <w:t xml:space="preserve">- </w:t>
+      </w:r>
+      <w:r>
+        <w:rPr>
+          <w:lang w:val="sr-Latn-RS"/>
+        </w:rPr>
+        <w:t>Konstantna pristupacnost omogucava zakazivanje u bilo kom trenutku</w:t>
+      </w:r>
+      <w:r>
+        <w:rPr>
+          <w:lang w:val="sr-Latn-RS"/>
+        </w:rPr>
+        <w:t>.</w:t>
       </w:r>
       <w:bookmarkStart w:id="13" w:name="_GoBack"/>
       <w:bookmarkEnd w:id="13"/>
     </w:p>
     <w:p>
       <w:pPr>
-        <w:rPr>
-          <w:lang w:val="sr-Latn-RS"/>
-        </w:rPr>
-      </w:pPr>
+        <w:jc w:val="both"/>
+        <w:rPr>
+          <w:lang w:val="sr-Latn-RS"/>
+        </w:rPr>
+      </w:pPr>
+      <w:r>
+        <w:rPr>
+          <w:lang w:val="sr-Latn-RS"/>
+        </w:rPr>
+        <w:t>- Jednostavno upravljanje rezervacijama.</w:t>
+      </w:r>
+    </w:p>
+    <w:p>
+      <w:pPr>
+        <w:jc w:val="both"/>
+        <w:rPr>
+          <w:lang w:val="sr-Latn-RS"/>
+        </w:rPr>
+      </w:pPr>
+      <w:r>
+        <w:rPr>
+          <w:lang w:val="sr-Latn-RS"/>
+        </w:rPr>
+        <w:t>- Sigurno online placanje.</w:t>
+      </w:r>
+    </w:p>
+    <w:p>
+      <w:pPr>
+        <w:jc w:val="both"/>
+        <w:rPr>
+          <w:lang w:val="sr-Latn-RS"/>
+        </w:rPr>
+      </w:pPr>
+      <w:r>
+        <w:rPr>
+          <w:lang w:val="sr-Latn-RS"/>
+        </w:rPr>
+        <w:t>- Loyalty sistem koji nagradjuje stalne korisnike.</w:t>
+      </w:r>
+    </w:p>
+    <w:p>
+      <w:pPr>
+        <w:jc w:val="both"/>
+        <w:rPr>
+          <w:lang w:val="sr-Latn-RS"/>
+        </w:rPr>
+      </w:pPr>
+      <w:r>
+        <w:rPr>
+          <w:lang w:val="sr-Latn-RS"/>
+        </w:rPr>
+        <w:t>- Podrska na vise jezika.</w:t>
+      </w:r>
+    </w:p>
+    <w:p>
+      <w:pPr>
+        <w:jc w:val="both"/>
+        <w:rPr>
+          <w:lang w:val="sr-Latn-RS"/>
+        </w:rPr>
+      </w:pPr>
+      <w:r>
+        <w:rPr>
+          <w:lang w:val="sr-Latn-RS"/>
+        </w:rPr>
+        <w:t>- Pracenje istorije transakcija i gledanja filmova.</w:t>
+      </w:r>
+    </w:p>
+    <w:p>
+      <w:pPr>
+        <w:jc w:val="both"/>
+        <w:rPr>
+          <w:lang w:val="sr-Latn-RS"/>
+        </w:rPr>
+      </w:pPr>
+      <w:r>
+        <w:rPr>
+          <w:lang w:val="sr-Latn-RS"/>
+        </w:rPr>
+        <w:t>- Pristup detaljnim informacijama o svakom filmu.</w:t>
+      </w:r>
     </w:p>
     <w:p>
       <w:pPr>
@@ -4378,6 +4556,119 @@
     </w:lvl>
   </w:abstractNum>
   <w:abstractNum w:abstractNumId="5" w15:restartNumberingAfterBreak="0">
+    <w:nsid w:val="38C34A97"/>
+    <w:multiLevelType w:val="hybridMultilevel"/>
+    <w:tmpl w:val="8C982BAA"/>
+    <w:lvl w:ilvl="0" w:tplc="04090001">
+      <w:start w:val="1"/>
+      <w:numFmt w:val="bullet"/>
+      <w:lvlText w:val=""/>
+      <w:lvlJc w:val="left"/>
+      <w:pPr>
+        <w:ind w:left="720" w:hanging="360"/>
+      </w:pPr>
+      <w:rPr>
+        <w:rFonts w:ascii="Symbol" w:hAnsi="Symbol" w:hint="default"/>
+      </w:rPr>
+    </w:lvl>
+    <w:lvl w:ilvl="1" w:tplc="04090003" w:tentative="1">
+      <w:start w:val="1"/>
+      <w:numFmt w:val="bullet"/>
+      <w:lvlText w:val="o"/>
+      <w:lvlJc w:val="left"/>
+      <w:pPr>
+        <w:ind w:left="1440" w:hanging="360"/>
+      </w:pPr>
+      <w:rPr>
+        <w:rFonts w:ascii="Courier New" w:hAnsi="Courier New" w:cs="Courier New" w:hint="default"/>
+      </w:rPr>
+    </w:lvl>
+    <w:lvl w:ilvl="2" w:tplc="04090005" w:tentative="1">
+      <w:start w:val="1"/>
+      <w:numFmt w:val="bullet"/>
+      <w:lvlText w:val=""/>
+      <w:lvlJc w:val="left"/>
+      <w:pPr>
+        <w:ind w:left="2160" w:hanging="360"/>
+      </w:pPr>
+      <w:rPr>
+        <w:rFonts w:ascii="Wingdings" w:hAnsi="Wingdings" w:hint="default"/>
+      </w:rPr>
+    </w:lvl>
+    <w:lvl w:ilvl="3" w:tplc="04090001" w:tentative="1">
+      <w:start w:val="1"/>
+      <w:numFmt w:val="bullet"/>
+      <w:lvlText w:val=""/>
+      <w:lvlJc w:val="left"/>
+      <w:pPr>
+        <w:ind w:left="2880" w:hanging="360"/>
+      </w:pPr>
+      <w:rPr>
+        <w:rFonts w:ascii="Symbol" w:hAnsi="Symbol" w:hint="default"/>
+      </w:rPr>
+    </w:lvl>
+    <w:lvl w:ilvl="4" w:tplc="04090003" w:tentative="1">
+      <w:start w:val="1"/>
+      <w:numFmt w:val="bullet"/>
+      <w:lvlText w:val="o"/>
+      <w:lvlJc w:val="left"/>
+      <w:pPr>
+        <w:ind w:left="3600" w:hanging="360"/>
+      </w:pPr>
+      <w:rPr>
+        <w:rFonts w:ascii="Courier New" w:hAnsi="Courier New" w:cs="Courier New" w:hint="default"/>
+      </w:rPr>
+    </w:lvl>
+    <w:lvl w:ilvl="5" w:tplc="04090005" w:tentative="1">
+      <w:start w:val="1"/>
+      <w:numFmt w:val="bullet"/>
+      <w:lvlText w:val=""/>
+      <w:lvlJc w:val="left"/>
+      <w:pPr>
+        <w:ind w:left="4320" w:hanging="360"/>
+      </w:pPr>
+      <w:rPr>
+        <w:rFonts w:ascii="Wingdings" w:hAnsi="Wingdings" w:hint="default"/>
+      </w:rPr>
+    </w:lvl>
+    <w:lvl w:ilvl="6" w:tplc="04090001" w:tentative="1">
+      <w:start w:val="1"/>
+      <w:numFmt w:val="bullet"/>
+      <w:lvlText w:val=""/>
+      <w:lvlJc w:val="left"/>
+      <w:pPr>
+        <w:ind w:left="5040" w:hanging="360"/>
+      </w:pPr>
+      <w:rPr>
+        <w:rFonts w:ascii="Symbol" w:hAnsi="Symbol" w:hint="default"/>
+      </w:rPr>
+    </w:lvl>
+    <w:lvl w:ilvl="7" w:tplc="04090003" w:tentative="1">
+      <w:start w:val="1"/>
+      <w:numFmt w:val="bullet"/>
+      <w:lvlText w:val="o"/>
+      <w:lvlJc w:val="left"/>
+      <w:pPr>
+        <w:ind w:left="5760" w:hanging="360"/>
+      </w:pPr>
+      <w:rPr>
+        <w:rFonts w:ascii="Courier New" w:hAnsi="Courier New" w:cs="Courier New" w:hint="default"/>
+      </w:rPr>
+    </w:lvl>
+    <w:lvl w:ilvl="8" w:tplc="04090005" w:tentative="1">
+      <w:start w:val="1"/>
+      <w:numFmt w:val="bullet"/>
+      <w:lvlText w:val=""/>
+      <w:lvlJc w:val="left"/>
+      <w:pPr>
+        <w:ind w:left="6480" w:hanging="360"/>
+      </w:pPr>
+      <w:rPr>
+        <w:rFonts w:ascii="Wingdings" w:hAnsi="Wingdings" w:hint="default"/>
+      </w:rPr>
+    </w:lvl>
+  </w:abstractNum>
+  <w:abstractNum w:abstractNumId="6" w15:restartNumberingAfterBreak="0">
     <w:nsid w:val="3AE93AA3"/>
     <w:multiLevelType w:val="hybridMultilevel"/>
     <w:tmpl w:val="9C222AB8"/>
@@ -4463,7 +4754,7 @@
       </w:pPr>
     </w:lvl>
   </w:abstractNum>
-  <w:abstractNum w:abstractNumId="6" w15:restartNumberingAfterBreak="0">
+  <w:abstractNum w:abstractNumId="7" w15:restartNumberingAfterBreak="0">
     <w:nsid w:val="3AEC35ED"/>
     <w:multiLevelType w:val="hybridMultilevel"/>
     <w:tmpl w:val="02A4A85A"/>
@@ -4576,7 +4867,120 @@
       </w:rPr>
     </w:lvl>
   </w:abstractNum>
-  <w:abstractNum w:abstractNumId="7" w15:restartNumberingAfterBreak="0">
+  <w:abstractNum w:abstractNumId="8" w15:restartNumberingAfterBreak="0">
+    <w:nsid w:val="5C6670C6"/>
+    <w:multiLevelType w:val="hybridMultilevel"/>
+    <w:tmpl w:val="664250F4"/>
+    <w:lvl w:ilvl="0" w:tplc="04090001">
+      <w:start w:val="1"/>
+      <w:numFmt w:val="bullet"/>
+      <w:lvlText w:val=""/>
+      <w:lvlJc w:val="left"/>
+      <w:pPr>
+        <w:ind w:left="720" w:hanging="360"/>
+      </w:pPr>
+      <w:rPr>
+        <w:rFonts w:ascii="Symbol" w:hAnsi="Symbol" w:hint="default"/>
+      </w:rPr>
+    </w:lvl>
+    <w:lvl w:ilvl="1" w:tplc="04090003" w:tentative="1">
+      <w:start w:val="1"/>
+      <w:numFmt w:val="bullet"/>
+      <w:lvlText w:val="o"/>
+      <w:lvlJc w:val="left"/>
+      <w:pPr>
+        <w:ind w:left="1440" w:hanging="360"/>
+      </w:pPr>
+      <w:rPr>
+        <w:rFonts w:ascii="Courier New" w:hAnsi="Courier New" w:cs="Courier New" w:hint="default"/>
+      </w:rPr>
+    </w:lvl>
+    <w:lvl w:ilvl="2" w:tplc="04090005" w:tentative="1">
+      <w:start w:val="1"/>
+      <w:numFmt w:val="bullet"/>
+      <w:lvlText w:val=""/>
+      <w:lvlJc w:val="left"/>
+      <w:pPr>
+        <w:ind w:left="2160" w:hanging="360"/>
+      </w:pPr>
+      <w:rPr>
+        <w:rFonts w:ascii="Wingdings" w:hAnsi="Wingdings" w:hint="default"/>
+      </w:rPr>
+    </w:lvl>
+    <w:lvl w:ilvl="3" w:tplc="04090001" w:tentative="1">
+      <w:start w:val="1"/>
+      <w:numFmt w:val="bullet"/>
+      <w:lvlText w:val=""/>
+      <w:lvlJc w:val="left"/>
+      <w:pPr>
+        <w:ind w:left="2880" w:hanging="360"/>
+      </w:pPr>
+      <w:rPr>
+        <w:rFonts w:ascii="Symbol" w:hAnsi="Symbol" w:hint="default"/>
+      </w:rPr>
+    </w:lvl>
+    <w:lvl w:ilvl="4" w:tplc="04090003" w:tentative="1">
+      <w:start w:val="1"/>
+      <w:numFmt w:val="bullet"/>
+      <w:lvlText w:val="o"/>
+      <w:lvlJc w:val="left"/>
+      <w:pPr>
+        <w:ind w:left="3600" w:hanging="360"/>
+      </w:pPr>
+      <w:rPr>
+        <w:rFonts w:ascii="Courier New" w:hAnsi="Courier New" w:cs="Courier New" w:hint="default"/>
+      </w:rPr>
+    </w:lvl>
+    <w:lvl w:ilvl="5" w:tplc="04090005" w:tentative="1">
+      <w:start w:val="1"/>
+      <w:numFmt w:val="bullet"/>
+      <w:lvlText w:val=""/>
+      <w:lvlJc w:val="left"/>
+      <w:pPr>
+        <w:ind w:left="4320" w:hanging="360"/>
+      </w:pPr>
+      <w:rPr>
+        <w:rFonts w:ascii="Wingdings" w:hAnsi="Wingdings" w:hint="default"/>
+      </w:rPr>
+    </w:lvl>
+    <w:lvl w:ilvl="6" w:tplc="04090001" w:tentative="1">
+      <w:start w:val="1"/>
+      <w:numFmt w:val="bullet"/>
+      <w:lvlText w:val=""/>
+      <w:lvlJc w:val="left"/>
+      <w:pPr>
+        <w:ind w:left="5040" w:hanging="360"/>
+      </w:pPr>
+      <w:rPr>
+        <w:rFonts w:ascii="Symbol" w:hAnsi="Symbol" w:hint="default"/>
+      </w:rPr>
+    </w:lvl>
+    <w:lvl w:ilvl="7" w:tplc="04090003" w:tentative="1">
+      <w:start w:val="1"/>
+      <w:numFmt w:val="bullet"/>
+      <w:lvlText w:val="o"/>
+      <w:lvlJc w:val="left"/>
+      <w:pPr>
+        <w:ind w:left="5760" w:hanging="360"/>
+      </w:pPr>
+      <w:rPr>
+        <w:rFonts w:ascii="Courier New" w:hAnsi="Courier New" w:cs="Courier New" w:hint="default"/>
+      </w:rPr>
+    </w:lvl>
+    <w:lvl w:ilvl="8" w:tplc="04090005" w:tentative="1">
+      <w:start w:val="1"/>
+      <w:numFmt w:val="bullet"/>
+      <w:lvlText w:val=""/>
+      <w:lvlJc w:val="left"/>
+      <w:pPr>
+        <w:ind w:left="6480" w:hanging="360"/>
+      </w:pPr>
+      <w:rPr>
+        <w:rFonts w:ascii="Wingdings" w:hAnsi="Wingdings" w:hint="default"/>
+      </w:rPr>
+    </w:lvl>
+  </w:abstractNum>
+  <w:abstractNum w:abstractNumId="9" w15:restartNumberingAfterBreak="0">
     <w:nsid w:val="68677E75"/>
     <w:multiLevelType w:val="hybridMultilevel"/>
     <w:tmpl w:val="21C03EB4"/>
@@ -4689,7 +5093,7 @@
       </w:rPr>
     </w:lvl>
   </w:abstractNum>
-  <w:abstractNum w:abstractNumId="8" w15:restartNumberingAfterBreak="0">
+  <w:abstractNum w:abstractNumId="10" w15:restartNumberingAfterBreak="0">
     <w:nsid w:val="6A5B6026"/>
     <w:multiLevelType w:val="multilevel"/>
     <w:tmpl w:val="F3B6267E"/>
@@ -4810,7 +5214,7 @@
       </w:rPr>
     </w:lvl>
   </w:abstractNum>
-  <w:abstractNum w:abstractNumId="9" w15:restartNumberingAfterBreak="0">
+  <w:abstractNum w:abstractNumId="11" w15:restartNumberingAfterBreak="0">
     <w:nsid w:val="7A321E0D"/>
     <w:multiLevelType w:val="hybridMultilevel"/>
     <w:tmpl w:val="1A1050F0"/>
@@ -4924,10 +5328,10 @@
     </w:lvl>
   </w:abstractNum>
   <w:num w:numId="1">
-    <w:abstractNumId w:val="8"/>
+    <w:abstractNumId w:val="10"/>
   </w:num>
   <w:num w:numId="2">
-    <w:abstractNumId w:val="9"/>
+    <w:abstractNumId w:val="11"/>
   </w:num>
   <w:num w:numId="3">
     <w:abstractNumId w:val="0"/>
@@ -4936,13 +5340,13 @@
     <w:abstractNumId w:val="2"/>
   </w:num>
   <w:num w:numId="5">
-    <w:abstractNumId w:val="6"/>
+    <w:abstractNumId w:val="7"/>
   </w:num>
   <w:num w:numId="6">
-    <w:abstractNumId w:val="7"/>
+    <w:abstractNumId w:val="9"/>
   </w:num>
   <w:num w:numId="7">
-    <w:abstractNumId w:val="5"/>
+    <w:abstractNumId w:val="6"/>
   </w:num>
   <w:num w:numId="8">
     <w:abstractNumId w:val="1"/>
@@ -4952,6 +5356,12 @@
   </w:num>
   <w:num w:numId="10">
     <w:abstractNumId w:val="4"/>
+  </w:num>
+  <w:num w:numId="11">
+    <w:abstractNumId w:val="5"/>
+  </w:num>
+  <w:num w:numId="12">
+    <w:abstractNumId w:val="8"/>
   </w:num>
 </w:numbering>
 </file>

</xml_diff>

<commit_message>
Mergovanje i modifikacija dve verzije fajla
</commit_message>
<xml_diff>
--- a/Sistem za upravljanje bioskopom.docx
+++ b/Sistem za upravljanje bioskopom.docx
@@ -1,6 +1,6 @@
 
 <file path=word/document.xml><?xml version="1.0" encoding="utf-8"?>
-<w:document xmlns:wpc="http://schemas.microsoft.com/office/word/2010/wordprocessingCanvas" xmlns:cx="http://schemas.microsoft.com/office/drawing/2014/chartex" xmlns:cx1="http://schemas.microsoft.com/office/drawing/2015/9/8/chartex" xmlns:cx2="http://schemas.microsoft.com/office/drawing/2015/10/21/chartex" xmlns:cx3="http://schemas.microsoft.com/office/drawing/2016/5/9/chartex" xmlns:cx4="http://schemas.microsoft.com/office/drawing/2016/5/10/chartex" xmlns:cx5="http://schemas.microsoft.com/office/drawing/2016/5/11/chartex" xmlns:cx6="http://schemas.microsoft.com/office/drawing/2016/5/12/chartex" xmlns:cx7="http://schemas.microsoft.com/office/drawing/2016/5/13/chartex" xmlns:cx8="http://schemas.microsoft.com/office/drawing/2016/5/14/chartex" xmlns:mc="http://schemas.openxmlformats.org/markup-compatibility/2006" xmlns:aink="http://schemas.microsoft.com/office/drawing/2016/ink" xmlns:am3d="http://schemas.microsoft.com/office/drawing/2017/model3d" xmlns:o="urn:schemas-microsoft-com:office:office" xmlns:oel="http://schemas.microsoft.com/office/2019/extlst" xmlns:r="http://schemas.openxmlformats.org/officeDocument/2006/relationships" xmlns:m="http://schemas.openxmlformats.org/officeDocument/2006/math" xmlns:v="urn:schemas-microsoft-com:vml" xmlns:wp14="http://schemas.microsoft.com/office/word/2010/wordprocessingDrawing" xmlns:wp="http://schemas.openxmlformats.org/drawingml/2006/wordprocessingDrawing" xmlns:w10="urn:schemas-microsoft-com:office:word" xmlns:w="http://schemas.openxmlformats.org/wordprocessingml/2006/main" xmlns:w14="http://schemas.microsoft.com/office/word/2010/wordml" xmlns:w15="http://schemas.microsoft.com/office/word/2012/wordml" xmlns:w16cex="http://schemas.microsoft.com/office/word/2018/wordml/cex" xmlns:w16cid="http://schemas.microsoft.com/office/word/2016/wordml/cid" xmlns:w16="http://schemas.microsoft.com/office/word/2018/wordml" xmlns:w16du="http://schemas.microsoft.com/office/word/2023/wordml/word16du" xmlns:w16sdtdh="http://schemas.microsoft.com/office/word/2020/wordml/sdtdatahash" xmlns:w16se="http://schemas.microsoft.com/office/word/2015/wordml/symex" xmlns:wpg="http://schemas.microsoft.com/office/word/2010/wordprocessingGroup" xmlns:wpi="http://schemas.microsoft.com/office/word/2010/wordprocessingInk" xmlns:wne="http://schemas.microsoft.com/office/word/2006/wordml" xmlns:wps="http://schemas.microsoft.com/office/word/2010/wordprocessingShape" mc:Ignorable="w14 w15 w16se w16cid w16 w16cex w16sdtdh w16du wp14">
+<w:document xmlns:wpc="http://schemas.microsoft.com/office/word/2010/wordprocessingCanvas" xmlns:cx="http://schemas.microsoft.com/office/drawing/2014/chartex" xmlns:cx1="http://schemas.microsoft.com/office/drawing/2015/9/8/chartex" xmlns:mc="http://schemas.openxmlformats.org/markup-compatibility/2006" xmlns:o="urn:schemas-microsoft-com:office:office" xmlns:r="http://schemas.openxmlformats.org/officeDocument/2006/relationships" xmlns:m="http://schemas.openxmlformats.org/officeDocument/2006/math" xmlns:v="urn:schemas-microsoft-com:vml" xmlns:wp14="http://schemas.microsoft.com/office/word/2010/wordprocessingDrawing" xmlns:wp="http://schemas.openxmlformats.org/drawingml/2006/wordprocessingDrawing" xmlns:w10="urn:schemas-microsoft-com:office:word" xmlns:w="http://schemas.openxmlformats.org/wordprocessingml/2006/main" xmlns:w14="http://schemas.microsoft.com/office/word/2010/wordml" xmlns:w15="http://schemas.microsoft.com/office/word/2012/wordml" xmlns:w16se="http://schemas.microsoft.com/office/word/2015/wordml/symex" xmlns:wpg="http://schemas.microsoft.com/office/word/2010/wordprocessingGroup" xmlns:wpi="http://schemas.microsoft.com/office/word/2010/wordprocessingInk" xmlns:wne="http://schemas.microsoft.com/office/word/2006/wordml" xmlns:wps="http://schemas.microsoft.com/office/word/2010/wordprocessingShape" mc:Ignorable="w14 w15 w16se wp14">
   <w:body>
     <w:p>
       <w:pPr>
@@ -249,40 +249,46 @@
         <w:rPr>
           <w:lang w:val="sr-Latn-RS"/>
         </w:rPr>
+        <w:t>Perspektiva proizvoda</w:t>
+      </w:r>
+      <w:bookmarkEnd w:id="4"/>
+    </w:p>
+    <w:p>
+      <w:pPr>
+        <w:rPr>
+          <w:lang w:val="sr-Latn-RS"/>
+        </w:rPr>
+      </w:pPr>
+      <w:r>
+        <w:rPr>
+          <w:lang w:val="sr-Latn-RS"/>
+        </w:rPr>
+        <w:t xml:space="preserve">Potencijal ovog softera se ogleda u ustedi vremena koje korisnik treba da ulozi prilikom odabira projekcije koja ga interesuje kao i projekcija koje bi voleo da bioskop prikaze, </w:t>
+      </w:r>
+      <w:r>
+        <w:rPr>
+          <w:lang w:val="sr-Latn-RS"/>
+        </w:rPr>
+        <w:t>na taj nacin</w:t>
+      </w:r>
+      <w:r>
+        <w:rPr>
+          <w:lang w:val="sr-Latn-RS"/>
+        </w:rPr>
+        <w:t xml:space="preserve"> bi</w:t>
+      </w:r>
+      <w:r>
+        <w:rPr>
+          <w:lang w:val="sr-Latn-RS"/>
+        </w:rPr>
+        <w:t xml:space="preserve"> </w:t>
+      </w:r>
+      <w:r>
+        <w:rPr>
+          <w:lang w:val="sr-Latn-RS"/>
+        </w:rPr>
         <w:lastRenderedPageBreak/>
-        <w:t>Perspektiva proizvoda</w:t>
-      </w:r>
-      <w:bookmarkEnd w:id="4"/>
-    </w:p>
-    <w:p>
-      <w:pPr>
-        <w:rPr>
-          <w:lang w:val="sr-Latn-RS"/>
-        </w:rPr>
-      </w:pPr>
-      <w:r>
-        <w:rPr>
-          <w:lang w:val="sr-Latn-RS"/>
-        </w:rPr>
-        <w:t xml:space="preserve">Potencijal ovog softera se ogleda u ustedi vremena koje korisnik treba da ulozi prilikom odabira projekcije koja ga interesuje kao i projekcija koje bi voleo da bioskop prikaze, </w:t>
-      </w:r>
-      <w:r>
-        <w:rPr>
-          <w:lang w:val="sr-Latn-RS"/>
-        </w:rPr>
-        <w:t>na taj nacin</w:t>
-      </w:r>
-      <w:r>
-        <w:rPr>
-          <w:lang w:val="sr-Latn-RS"/>
-        </w:rPr>
-        <w:t xml:space="preserve"> bi</w:t>
-      </w:r>
-      <w:r>
-        <w:rPr>
-          <w:lang w:val="sr-Latn-RS"/>
-        </w:rPr>
-        <w:t xml:space="preserve"> trebalo da</w:t>
+        <w:t>trebalo da</w:t>
       </w:r>
       <w:r>
         <w:rPr>
@@ -614,276 +620,45 @@
         </w:numPr>
       </w:pPr>
       <w:bookmarkStart w:id="10" w:name="_Toc181906950"/>
-      <w:proofErr w:type="spellStart"/>
-      <w:r>
-        <w:t>Specifikacije</w:t>
-      </w:r>
-      <w:proofErr w:type="spellEnd"/>
-      <w:r>
-        <w:t xml:space="preserve"> </w:t>
-      </w:r>
-      <w:proofErr w:type="spellStart"/>
-      <w:r>
-        <w:t>zahteva</w:t>
+      <w:r>
+        <w:t>Specifikacije zahteva</w:t>
       </w:r>
       <w:bookmarkEnd w:id="10"/>
-      <w:proofErr w:type="spellEnd"/>
     </w:p>
     <w:p>
       <w:pPr>
         <w:pStyle w:val="ListParagraph"/>
         <w:ind w:left="0"/>
       </w:pPr>
-      <w:proofErr w:type="spellStart"/>
-      <w:r>
-        <w:t>Specifikacije</w:t>
-      </w:r>
-      <w:proofErr w:type="spellEnd"/>
-      <w:r>
-        <w:t xml:space="preserve"> </w:t>
-      </w:r>
-      <w:proofErr w:type="spellStart"/>
-      <w:r>
-        <w:t>zahteva</w:t>
-      </w:r>
-      <w:proofErr w:type="spellEnd"/>
-      <w:r>
-        <w:t xml:space="preserve"> </w:t>
-      </w:r>
-      <w:proofErr w:type="spellStart"/>
-      <w:r>
-        <w:t>odnose</w:t>
-      </w:r>
-      <w:proofErr w:type="spellEnd"/>
-      <w:r>
-        <w:t xml:space="preserve"> se </w:t>
-      </w:r>
-      <w:proofErr w:type="spellStart"/>
-      <w:r>
-        <w:t>na</w:t>
-      </w:r>
-      <w:proofErr w:type="spellEnd"/>
-      <w:r>
-        <w:t xml:space="preserve"> </w:t>
-      </w:r>
-      <w:proofErr w:type="spellStart"/>
-      <w:r>
-        <w:t>sve</w:t>
-      </w:r>
-      <w:proofErr w:type="spellEnd"/>
-      <w:r>
-        <w:t xml:space="preserve"> </w:t>
-      </w:r>
-      <w:proofErr w:type="spellStart"/>
-      <w:r>
-        <w:t>neophodone</w:t>
-      </w:r>
-      <w:proofErr w:type="spellEnd"/>
-      <w:r>
-        <w:t xml:space="preserve"> </w:t>
-      </w:r>
-      <w:proofErr w:type="spellStart"/>
-      <w:r>
-        <w:t>funkcionalnosti</w:t>
-      </w:r>
-      <w:proofErr w:type="spellEnd"/>
-      <w:r>
-        <w:t xml:space="preserve"> </w:t>
-      </w:r>
-      <w:proofErr w:type="spellStart"/>
-      <w:r>
-        <w:t>sistema</w:t>
-      </w:r>
-      <w:proofErr w:type="spellEnd"/>
-      <w:r>
-        <w:t xml:space="preserve">. </w:t>
-      </w:r>
-      <w:proofErr w:type="spellStart"/>
-      <w:r>
-        <w:t>MyCinema</w:t>
-      </w:r>
-      <w:proofErr w:type="spellEnd"/>
-      <w:r>
-        <w:t xml:space="preserve"> je </w:t>
-      </w:r>
-      <w:proofErr w:type="spellStart"/>
-      <w:r>
-        <w:t>mobilna</w:t>
-      </w:r>
-      <w:proofErr w:type="spellEnd"/>
-      <w:r>
-        <w:t xml:space="preserve"> </w:t>
-      </w:r>
-      <w:proofErr w:type="spellStart"/>
+      <w:r>
+        <w:t xml:space="preserve">Specifikacije zahteva </w:t>
+      </w:r>
+      <w:r>
+        <w:t xml:space="preserve">odnose se na sve neophodone funkcionalnosti sistema. MyCinema je mobilna </w:t>
+      </w:r>
       <w:r>
         <w:t>i</w:t>
       </w:r>
-      <w:proofErr w:type="spellEnd"/>
-      <w:r>
-        <w:t xml:space="preserve"> web </w:t>
-      </w:r>
-      <w:proofErr w:type="spellStart"/>
-      <w:r>
-        <w:t>aplikacija</w:t>
-      </w:r>
-      <w:proofErr w:type="spellEnd"/>
-      <w:r>
-        <w:t xml:space="preserve"> </w:t>
-      </w:r>
-      <w:proofErr w:type="spellStart"/>
-      <w:r>
-        <w:t>koja</w:t>
-      </w:r>
-      <w:proofErr w:type="spellEnd"/>
-      <w:r>
-        <w:t xml:space="preserve"> </w:t>
-      </w:r>
-      <w:proofErr w:type="spellStart"/>
-      <w:r>
-        <w:t>treba</w:t>
-      </w:r>
-      <w:proofErr w:type="spellEnd"/>
-      <w:r>
-        <w:t xml:space="preserve"> </w:t>
-      </w:r>
-      <w:proofErr w:type="spellStart"/>
-      <w:r>
-        <w:t>biti</w:t>
-      </w:r>
-      <w:proofErr w:type="spellEnd"/>
-      <w:r>
-        <w:t xml:space="preserve"> </w:t>
-      </w:r>
-      <w:proofErr w:type="spellStart"/>
-      <w:r>
-        <w:t>laka</w:t>
-      </w:r>
-      <w:proofErr w:type="spellEnd"/>
-      <w:r>
-        <w:t xml:space="preserve"> za </w:t>
-      </w:r>
-      <w:proofErr w:type="spellStart"/>
-      <w:r>
-        <w:t>koriscenje</w:t>
-      </w:r>
-      <w:proofErr w:type="spellEnd"/>
-      <w:r>
-        <w:t xml:space="preserve"> </w:t>
-      </w:r>
-      <w:proofErr w:type="spellStart"/>
+      <w:r>
+        <w:t xml:space="preserve"> web aplikacija koja treba biti laka za koriscenje </w:t>
+      </w:r>
       <w:r>
         <w:t>i</w:t>
       </w:r>
-      <w:proofErr w:type="spellEnd"/>
-      <w:r>
-        <w:t xml:space="preserve"> </w:t>
-      </w:r>
-      <w:proofErr w:type="spellStart"/>
-      <w:r>
-        <w:t>navigaciju</w:t>
-      </w:r>
-      <w:proofErr w:type="spellEnd"/>
-      <w:r>
-        <w:t xml:space="preserve">. </w:t>
-      </w:r>
-      <w:r>
-        <w:t xml:space="preserve">Mora </w:t>
-      </w:r>
-      <w:proofErr w:type="spellStart"/>
-      <w:r>
-        <w:t>imati</w:t>
-      </w:r>
-      <w:proofErr w:type="spellEnd"/>
-      <w:r>
-        <w:t xml:space="preserve"> </w:t>
-      </w:r>
-      <w:proofErr w:type="spellStart"/>
-      <w:r>
-        <w:t>intuitivni</w:t>
-      </w:r>
-      <w:proofErr w:type="spellEnd"/>
-      <w:r>
-        <w:t xml:space="preserve"> user-friendly </w:t>
-      </w:r>
-      <w:proofErr w:type="spellStart"/>
-      <w:r>
-        <w:t>interfejs</w:t>
-      </w:r>
-      <w:proofErr w:type="spellEnd"/>
-      <w:r>
-        <w:t xml:space="preserve"> koji </w:t>
-      </w:r>
-      <w:proofErr w:type="spellStart"/>
-      <w:r>
-        <w:t>omogucava</w:t>
-      </w:r>
-      <w:proofErr w:type="spellEnd"/>
-      <w:r>
-        <w:t xml:space="preserve"> </w:t>
-      </w:r>
-      <w:proofErr w:type="spellStart"/>
-      <w:r>
-        <w:t>korisniku</w:t>
-      </w:r>
-      <w:proofErr w:type="spellEnd"/>
-      <w:r>
-        <w:t xml:space="preserve"> da u par </w:t>
-      </w:r>
-      <w:proofErr w:type="spellStart"/>
-      <w:r>
-        <w:t>klika</w:t>
-      </w:r>
-      <w:proofErr w:type="spellEnd"/>
-      <w:r>
-        <w:t xml:space="preserve">, </w:t>
-      </w:r>
-      <w:proofErr w:type="spellStart"/>
-      <w:r>
-        <w:t>pregleda</w:t>
-      </w:r>
-      <w:proofErr w:type="spellEnd"/>
-      <w:r>
-        <w:t xml:space="preserve"> </w:t>
-      </w:r>
-      <w:proofErr w:type="spellStart"/>
+      <w:r>
+        <w:t xml:space="preserve"> navigaciju. </w:t>
+      </w:r>
+      <w:r>
+        <w:t xml:space="preserve">Mora imati </w:t>
+      </w:r>
+      <w:r>
+        <w:t xml:space="preserve">intuitivni user-friendly interfejs koji omogucava korisniku da u par klika, pregleda </w:t>
+      </w:r>
       <w:r>
         <w:t>i</w:t>
       </w:r>
-      <w:proofErr w:type="spellEnd"/>
-      <w:r>
-        <w:t xml:space="preserve"> </w:t>
-      </w:r>
-      <w:proofErr w:type="spellStart"/>
-      <w:r>
-        <w:t>iskoristi</w:t>
-      </w:r>
-      <w:proofErr w:type="spellEnd"/>
-      <w:r>
-        <w:t xml:space="preserve"> </w:t>
-      </w:r>
-      <w:proofErr w:type="spellStart"/>
-      <w:r>
-        <w:t>usluge</w:t>
-      </w:r>
-      <w:proofErr w:type="spellEnd"/>
-      <w:r>
-        <w:t xml:space="preserve"> </w:t>
-      </w:r>
-      <w:proofErr w:type="spellStart"/>
-      <w:r>
-        <w:t>koje</w:t>
-      </w:r>
-      <w:proofErr w:type="spellEnd"/>
-      <w:r>
-        <w:t xml:space="preserve"> </w:t>
-      </w:r>
-      <w:proofErr w:type="spellStart"/>
-      <w:r>
-        <w:t>nudimo</w:t>
-      </w:r>
-      <w:proofErr w:type="spellEnd"/>
-      <w:r>
-        <w:t>.</w:t>
+      <w:r>
+        <w:t xml:space="preserve"> iskoristi usluge koje nudimo.</w:t>
       </w:r>
       <w:r>
         <w:t xml:space="preserve"> </w:t>
@@ -900,29 +675,8 @@
         <w:pStyle w:val="ListParagraph"/>
         <w:ind w:left="0"/>
       </w:pPr>
-      <w:proofErr w:type="spellStart"/>
-      <w:r>
-        <w:t>Specifikacije</w:t>
-      </w:r>
-      <w:proofErr w:type="spellEnd"/>
-      <w:r>
-        <w:t xml:space="preserve"> </w:t>
-      </w:r>
-      <w:proofErr w:type="spellStart"/>
-      <w:r>
-        <w:t>su</w:t>
-      </w:r>
-      <w:proofErr w:type="spellEnd"/>
-      <w:r>
-        <w:t xml:space="preserve"> </w:t>
-      </w:r>
-      <w:proofErr w:type="spellStart"/>
-      <w:r>
-        <w:t>sledece</w:t>
-      </w:r>
-      <w:proofErr w:type="spellEnd"/>
-      <w:r>
-        <w:t>:</w:t>
+      <w:r>
+        <w:t>Specifikacije su sledece:</w:t>
       </w:r>
     </w:p>
     <w:p>
@@ -1386,6 +1140,7 @@
           <w:lang w:val="sr-Latn-RS"/>
         </w:rPr>
       </w:pPr>
+      <w:bookmarkStart w:id="11" w:name="_GoBack"/>
       <w:r>
         <w:rPr>
           <w:lang w:val="sr-Latn-RS"/>
@@ -1393,14 +1148,49 @@
         <w:t>Spoljasnji interfejsi</w:t>
       </w:r>
     </w:p>
-    <w:p>
-      <w:pPr>
-        <w:pStyle w:val="ListParagraph"/>
-        <w:ind w:left="502"/>
-        <w:rPr>
-          <w:lang w:val="sr-Latn-RS"/>
-        </w:rPr>
-      </w:pPr>
+    <w:bookmarkEnd w:id="11"/>
+    <w:p>
+      <w:r>
+        <w:t xml:space="preserve">Za  ovu aplikaciju, koja obuhvata rezervaciju i prodaju karata za bioskop, neophodni su različiti </w:t>
+      </w:r>
+      <w:r>
+        <w:rPr>
+          <w:rStyle w:val="Strong"/>
+        </w:rPr>
+        <w:t>spoljašnji interfejsi</w:t>
+      </w:r>
+      <w:r>
+        <w:t xml:space="preserve"> koji omogućavaju povezivanje sa eksternim servisima i sistemima radi obezbeđivanja kompletne funkcionalnosti. Evo glavnih spoljašnjih interfejsa koje bi bilo potrebno implementirati:</w:t>
+      </w:r>
+    </w:p>
+    <w:p>
+      <w:r>
+        <w:t>1. Interfejs za obradu placanja radi integracije sa platnim procesorima kao sto su Paypal, Google pay, Apple Pay (Payment Card Industry Data Security Standard – PCI DSS)</w:t>
+      </w:r>
+    </w:p>
+    <w:p>
+      <w:r>
+        <w:t>2. API za Bioskopski informacioni sistem radi sinhronizacije podataka o filmovima, projekcijama, prikaz trenutne popunjenosti sala. Za ovo se mogu koristiti vec postojeci softveri kao Vista Cinema.</w:t>
+      </w:r>
+    </w:p>
+    <w:p>
+      <w:r>
+        <w:lastRenderedPageBreak/>
+        <w:t>3. Interfejs za CRM( Customer Relationship Management) radi prikupljanja podataka o korisnicima I mogucnosti analitke radi  pruzanja personalizovanog sadrzaja korisnicima na osnovu njihovih interesovanja.</w:t>
+      </w:r>
+    </w:p>
+    <w:p>
+      <w:r>
+        <w:t>4. Interfejs za Sistem za slanje Obavestenja radi slanja najazurnijih informacija korisnicima.</w:t>
+      </w:r>
+    </w:p>
+    <w:p>
+      <w:r>
+        <w:t xml:space="preserve">5.Intefejs za analitiku I pracenje performansi radi dalje mogucnosti unapredjivanja aplikacije. </w:t>
+      </w:r>
+    </w:p>
+    <w:p>
+      <w:bookmarkStart w:id="12" w:name="_Toc181906951"/>
     </w:p>
     <w:p>
       <w:pPr>
@@ -1409,15 +1199,13 @@
           <w:lang w:val="sr-Latn-RS"/>
         </w:rPr>
       </w:pPr>
-      <w:bookmarkStart w:id="11" w:name="_Toc181906951"/>
-      <w:r>
-        <w:rPr>
-          <w:lang w:val="sr-Latn-RS"/>
-        </w:rPr>
-        <w:lastRenderedPageBreak/>
+      <w:r>
+        <w:rPr>
+          <w:lang w:val="sr-Latn-RS"/>
+        </w:rPr>
         <w:t>3.2 Funkcije</w:t>
       </w:r>
-      <w:bookmarkEnd w:id="11"/>
+      <w:bookmarkEnd w:id="12"/>
     </w:p>
     <w:p>
       <w:pPr>
@@ -1430,13 +1218,13 @@
           <w:noProof/>
         </w:rPr>
         <w:drawing>
-          <wp:anchor distT="0" distB="0" distL="114300" distR="114300" simplePos="0" relativeHeight="251658240" behindDoc="0" locked="0" layoutInCell="1" allowOverlap="1" wp14:anchorId="25F4969B" wp14:editId="4397B35F">
+          <wp:anchor distT="0" distB="0" distL="114300" distR="114300" simplePos="0" relativeHeight="251658240" behindDoc="0" locked="0" layoutInCell="1" allowOverlap="1" wp14:anchorId="25F4969B" wp14:editId="5005F00C">
             <wp:simplePos x="0" y="0"/>
             <wp:positionH relativeFrom="column">
-              <wp:posOffset>-570865</wp:posOffset>
+              <wp:posOffset>-571500</wp:posOffset>
             </wp:positionH>
-            <wp:positionV relativeFrom="page">
-              <wp:posOffset>1476375</wp:posOffset>
+            <wp:positionV relativeFrom="paragraph">
+              <wp:posOffset>259080</wp:posOffset>
             </wp:positionV>
             <wp:extent cx="6880860" cy="5381625"/>
             <wp:effectExtent l="0" t="0" r="0" b="9525"/>
@@ -1526,34 +1314,6 @@
           <w:lang w:val="sr-Latn-RS"/>
         </w:rPr>
       </w:pPr>
-    </w:p>
-    <w:p>
-      <w:pPr>
-        <w:rPr>
-          <w:lang w:val="sr-Latn-RS"/>
-        </w:rPr>
-      </w:pPr>
-    </w:p>
-    <w:p>
-      <w:pPr>
-        <w:rPr>
-          <w:lang w:val="sr-Latn-RS"/>
-        </w:rPr>
-      </w:pPr>
-    </w:p>
-    <w:p>
-      <w:pPr>
-        <w:rPr>
-          <w:lang w:val="sr-Latn-RS"/>
-        </w:rPr>
-      </w:pPr>
-    </w:p>
-    <w:p>
-      <w:pPr>
-        <w:rPr>
-          <w:lang w:val="sr-Latn-RS"/>
-        </w:rPr>
-      </w:pPr>
       <w:r>
         <w:rPr>
           <w:lang w:val="sr-Latn-RS"/>
@@ -1615,76 +1375,7 @@
           </wp:inline>
         </w:drawing>
       </w:r>
-    </w:p>
-    <w:p>
-      <w:pPr>
-        <w:rPr>
-          <w:lang w:val="sr-Latn-RS"/>
-        </w:rPr>
-      </w:pPr>
-    </w:p>
-    <w:p>
-      <w:pPr>
-        <w:rPr>
-          <w:lang w:val="sr-Latn-RS"/>
-        </w:rPr>
-      </w:pPr>
-    </w:p>
-    <w:p>
-      <w:pPr>
-        <w:rPr>
-          <w:lang w:val="sr-Latn-RS"/>
-        </w:rPr>
-      </w:pPr>
-    </w:p>
-    <w:p>
-      <w:pPr>
-        <w:rPr>
-          <w:lang w:val="sr-Latn-RS"/>
-        </w:rPr>
-      </w:pPr>
-    </w:p>
-    <w:p>
-      <w:pPr>
-        <w:rPr>
-          <w:lang w:val="sr-Latn-RS"/>
-        </w:rPr>
-      </w:pPr>
-    </w:p>
-    <w:p>
-      <w:pPr>
-        <w:rPr>
-          <w:lang w:val="sr-Latn-RS"/>
-        </w:rPr>
-      </w:pPr>
-    </w:p>
-    <w:p>
-      <w:pPr>
-        <w:rPr>
-          <w:lang w:val="sr-Latn-RS"/>
-        </w:rPr>
-      </w:pPr>
-    </w:p>
-    <w:p>
-      <w:pPr>
-        <w:rPr>
-          <w:lang w:val="sr-Latn-RS"/>
-        </w:rPr>
-      </w:pPr>
-    </w:p>
-    <w:p>
-      <w:pPr>
-        <w:rPr>
-          <w:lang w:val="sr-Latn-RS"/>
-        </w:rPr>
-      </w:pPr>
-    </w:p>
-    <w:p>
-      <w:pPr>
-        <w:rPr>
-          <w:lang w:val="sr-Latn-RS"/>
-        </w:rPr>
-      </w:pPr>
+      <w:bookmarkStart w:id="13" w:name="_Toc181906952"/>
     </w:p>
     <w:p>
       <w:pPr>
@@ -1693,14 +1384,257 @@
           <w:lang w:val="sr-Latn-RS"/>
         </w:rPr>
       </w:pPr>
-      <w:bookmarkStart w:id="12" w:name="_Toc181906952"/>
-      <w:r>
-        <w:rPr>
-          <w:lang w:val="sr-Latn-RS"/>
-        </w:rPr>
-        <w:t>3.3 Pogodnost za upotrebu</w:t>
-      </w:r>
-      <w:bookmarkEnd w:id="12"/>
+      <w:r>
+        <w:rPr>
+          <w:lang w:val="sr-Latn-RS"/>
+        </w:rPr>
+        <w:t>3.</w:t>
+      </w:r>
+      <w:r>
+        <w:rPr>
+          <w:lang w:val="sr-Latn-RS"/>
+        </w:rPr>
+        <w:t xml:space="preserve">3 </w:t>
+      </w:r>
+      <w:r>
+        <w:rPr>
+          <w:lang w:val="sr-Latn-RS"/>
+        </w:rPr>
+        <w:t>Pogodnost za upotrebu</w:t>
+      </w:r>
+      <w:bookmarkEnd w:id="13"/>
+    </w:p>
+    <w:p>
+      <w:pPr>
+        <w:pStyle w:val="ListParagraph"/>
+        <w:ind w:left="0"/>
+        <w:rPr>
+          <w:lang w:val="sr-Latn-RS"/>
+        </w:rPr>
+      </w:pPr>
+    </w:p>
+    <w:p>
+      <w:pPr>
+        <w:rPr>
+          <w:lang w:val="sr-Latn-RS"/>
+        </w:rPr>
+      </w:pPr>
+      <w:r>
+        <w:rPr>
+          <w:lang w:val="sr-Latn-RS"/>
+        </w:rPr>
+        <w:t xml:space="preserve">My cinema treba da pruzi korisicima sledece benefite. </w:t>
+      </w:r>
+    </w:p>
+    <w:p>
+      <w:pPr>
+        <w:jc w:val="both"/>
+        <w:rPr>
+          <w:lang w:val="sr-Latn-RS"/>
+        </w:rPr>
+      </w:pPr>
+      <w:r>
+        <w:rPr>
+          <w:lang w:val="sr-Latn-RS"/>
+        </w:rPr>
+        <w:t xml:space="preserve">- </w:t>
+      </w:r>
+      <w:r>
+        <w:rPr>
+          <w:lang w:val="sr-Latn-RS"/>
+        </w:rPr>
+        <w:t xml:space="preserve">Korisnici mogu da rezervisu i kupe karte bez dolaska u filijalu i samim tim da izbegnu redove. </w:t>
+      </w:r>
+    </w:p>
+    <w:p>
+      <w:pPr>
+        <w:jc w:val="both"/>
+        <w:rPr>
+          <w:lang w:val="sr-Latn-RS"/>
+        </w:rPr>
+      </w:pPr>
+      <w:r>
+        <w:rPr>
+          <w:lang w:val="sr-Latn-RS"/>
+        </w:rPr>
+        <w:t xml:space="preserve">- </w:t>
+      </w:r>
+      <w:r>
+        <w:rPr>
+          <w:lang w:val="sr-Latn-RS"/>
+        </w:rPr>
+        <w:t>Opcija prikaza slobodnih mesta omogucava da izaberu najoptimalnije mesto.</w:t>
+      </w:r>
+    </w:p>
+    <w:p>
+      <w:pPr>
+        <w:jc w:val="both"/>
+        <w:rPr>
+          <w:lang w:val="sr-Latn-RS"/>
+        </w:rPr>
+      </w:pPr>
+      <w:r>
+        <w:rPr>
+          <w:lang w:val="sr-Latn-RS"/>
+        </w:rPr>
+        <w:t xml:space="preserve">- </w:t>
+      </w:r>
+      <w:r>
+        <w:rPr>
+          <w:lang w:val="sr-Latn-RS"/>
+        </w:rPr>
+        <w:t>Personalizov</w:t>
+      </w:r>
+      <w:r>
+        <w:rPr>
+          <w:lang w:val="sr-Latn-RS"/>
+        </w:rPr>
+        <w:t>ane preporuke i obavestanja mogu da im pomognu</w:t>
+      </w:r>
+      <w:r>
+        <w:rPr>
+          <w:lang w:val="sr-Latn-RS"/>
+        </w:rPr>
+        <w:t xml:space="preserve"> pri izboru filma i projekcija. </w:t>
+      </w:r>
+    </w:p>
+    <w:p>
+      <w:pPr>
+        <w:jc w:val="both"/>
+        <w:rPr>
+          <w:lang w:val="sr-Latn-RS"/>
+        </w:rPr>
+      </w:pPr>
+      <w:r>
+        <w:rPr>
+          <w:lang w:val="sr-Latn-RS"/>
+        </w:rPr>
+        <w:t xml:space="preserve">- </w:t>
+      </w:r>
+      <w:r>
+        <w:rPr>
+          <w:lang w:val="sr-Latn-RS"/>
+        </w:rPr>
+        <w:t>Konstantna pristupacnost omogucava zakazivanje u bilo kom trenutku</w:t>
+      </w:r>
+      <w:r>
+        <w:rPr>
+          <w:lang w:val="sr-Latn-RS"/>
+        </w:rPr>
+        <w:t>.</w:t>
+      </w:r>
+    </w:p>
+    <w:p>
+      <w:pPr>
+        <w:jc w:val="both"/>
+        <w:rPr>
+          <w:lang w:val="sr-Latn-RS"/>
+        </w:rPr>
+      </w:pPr>
+      <w:r>
+        <w:rPr>
+          <w:lang w:val="sr-Latn-RS"/>
+        </w:rPr>
+        <w:t>- Jednostavno upravljanje rezervacijama.</w:t>
+      </w:r>
+    </w:p>
+    <w:p>
+      <w:pPr>
+        <w:jc w:val="both"/>
+        <w:rPr>
+          <w:lang w:val="sr-Latn-RS"/>
+        </w:rPr>
+      </w:pPr>
+      <w:r>
+        <w:rPr>
+          <w:lang w:val="sr-Latn-RS"/>
+        </w:rPr>
+        <w:t>- Sigurno online placanje.</w:t>
+      </w:r>
+    </w:p>
+    <w:p>
+      <w:pPr>
+        <w:jc w:val="both"/>
+        <w:rPr>
+          <w:lang w:val="sr-Latn-RS"/>
+        </w:rPr>
+      </w:pPr>
+      <w:r>
+        <w:rPr>
+          <w:lang w:val="sr-Latn-RS"/>
+        </w:rPr>
+        <w:t>- Loyalty sistem koji nagradjuje stalne korisnike.</w:t>
+      </w:r>
+    </w:p>
+    <w:p>
+      <w:pPr>
+        <w:jc w:val="both"/>
+        <w:rPr>
+          <w:lang w:val="sr-Latn-RS"/>
+        </w:rPr>
+      </w:pPr>
+      <w:r>
+        <w:rPr>
+          <w:lang w:val="sr-Latn-RS"/>
+        </w:rPr>
+        <w:lastRenderedPageBreak/>
+        <w:t>- Podrska na vise jezika.</w:t>
+      </w:r>
+    </w:p>
+    <w:p>
+      <w:pPr>
+        <w:jc w:val="both"/>
+        <w:rPr>
+          <w:lang w:val="sr-Latn-RS"/>
+        </w:rPr>
+      </w:pPr>
+      <w:r>
+        <w:rPr>
+          <w:lang w:val="sr-Latn-RS"/>
+        </w:rPr>
+        <w:t>- Pracenje istorije transakcija i gledanja filmova.</w:t>
+      </w:r>
+    </w:p>
+    <w:p>
+      <w:pPr>
+        <w:jc w:val="both"/>
+        <w:rPr>
+          <w:lang w:val="sr-Latn-RS"/>
+        </w:rPr>
+      </w:pPr>
+      <w:r>
+        <w:rPr>
+          <w:lang w:val="sr-Latn-RS"/>
+        </w:rPr>
+        <w:t>- Pristup detaljnim informacijama o svakom filmu.</w:t>
+      </w:r>
+    </w:p>
+    <w:p>
+      <w:pPr>
+        <w:pStyle w:val="ListParagraph"/>
+        <w:ind w:left="0"/>
+        <w:rPr>
+          <w:lang w:val="sr-Latn-RS"/>
+        </w:rPr>
+      </w:pPr>
+    </w:p>
+    <w:p>
+      <w:pPr>
+        <w:pStyle w:val="ListParagraph"/>
+        <w:ind w:left="0"/>
+        <w:rPr>
+          <w:lang w:val="sr-Latn-RS"/>
+        </w:rPr>
+      </w:pPr>
+    </w:p>
+    <w:p>
+      <w:pPr>
+        <w:pStyle w:val="ListParagraph"/>
+        <w:ind w:left="0"/>
+        <w:rPr>
+          <w:lang w:val="sr-Latn-RS"/>
+        </w:rPr>
+      </w:pPr>
     </w:p>
     <w:p>
       <w:pPr>
@@ -1709,14 +1643,14 @@
           <w:lang w:val="sr-Latn-RS"/>
         </w:rPr>
       </w:pPr>
-      <w:bookmarkStart w:id="13" w:name="_Toc181906953"/>
+      <w:bookmarkStart w:id="14" w:name="_Toc181906953"/>
       <w:r>
         <w:rPr>
           <w:lang w:val="sr-Latn-RS"/>
         </w:rPr>
         <w:t>3.4 Zahtevane performanse</w:t>
       </w:r>
-      <w:bookmarkEnd w:id="13"/>
+      <w:bookmarkEnd w:id="14"/>
     </w:p>
     <w:p>
       <w:pPr>
@@ -1845,352 +1779,19 @@
       </w:pPr>
     </w:p>
     <w:p>
-      <w:proofErr w:type="spellStart"/>
-      <w:r>
-        <w:t>Vreme</w:t>
-      </w:r>
-      <w:proofErr w:type="spellEnd"/>
-      <w:r>
-        <w:t xml:space="preserve"> </w:t>
-      </w:r>
-      <w:proofErr w:type="spellStart"/>
-      <w:r>
-        <w:t>odziva</w:t>
-      </w:r>
-      <w:proofErr w:type="spellEnd"/>
-      <w:r>
-        <w:t xml:space="preserve"> se </w:t>
-      </w:r>
-      <w:proofErr w:type="spellStart"/>
-      <w:r>
-        <w:t>odnosi</w:t>
-      </w:r>
-      <w:proofErr w:type="spellEnd"/>
-      <w:r>
-        <w:t xml:space="preserve"> </w:t>
-      </w:r>
-      <w:proofErr w:type="spellStart"/>
-      <w:r>
-        <w:t>na</w:t>
-      </w:r>
-      <w:proofErr w:type="spellEnd"/>
-      <w:r>
-        <w:t xml:space="preserve"> to </w:t>
-      </w:r>
-      <w:proofErr w:type="spellStart"/>
-      <w:r>
-        <w:t>koliko</w:t>
-      </w:r>
-      <w:proofErr w:type="spellEnd"/>
-      <w:r>
-        <w:t xml:space="preserve"> </w:t>
-      </w:r>
-      <w:proofErr w:type="spellStart"/>
-      <w:r>
-        <w:t>brzo</w:t>
-      </w:r>
-      <w:proofErr w:type="spellEnd"/>
-      <w:r>
-        <w:t xml:space="preserve"> </w:t>
-      </w:r>
-      <w:proofErr w:type="spellStart"/>
-      <w:r>
-        <w:t>sistem</w:t>
-      </w:r>
-      <w:proofErr w:type="spellEnd"/>
-      <w:r>
-        <w:t xml:space="preserve"> </w:t>
-      </w:r>
-      <w:proofErr w:type="spellStart"/>
-      <w:r>
-        <w:t>proc</w:t>
-      </w:r>
-      <w:r>
-        <w:t>esuje</w:t>
-      </w:r>
-      <w:proofErr w:type="spellEnd"/>
-      <w:r>
-        <w:t xml:space="preserve"> </w:t>
-      </w:r>
-      <w:proofErr w:type="spellStart"/>
-      <w:r>
-        <w:t>zahtev</w:t>
-      </w:r>
-      <w:proofErr w:type="spellEnd"/>
-      <w:r>
-        <w:t xml:space="preserve"> </w:t>
-      </w:r>
-      <w:proofErr w:type="spellStart"/>
-      <w:r>
-        <w:t>korisnika</w:t>
-      </w:r>
-      <w:proofErr w:type="spellEnd"/>
-      <w:r>
-        <w:t xml:space="preserve"> </w:t>
-      </w:r>
-      <w:proofErr w:type="spellStart"/>
-      <w:r>
-        <w:t>i</w:t>
-      </w:r>
-      <w:proofErr w:type="spellEnd"/>
-      <w:r>
-        <w:t xml:space="preserve"> </w:t>
-      </w:r>
-      <w:proofErr w:type="spellStart"/>
-      <w:r>
-        <w:t>vraća</w:t>
-      </w:r>
-      <w:proofErr w:type="spellEnd"/>
-      <w:r>
-        <w:t xml:space="preserve"> </w:t>
-      </w:r>
-      <w:proofErr w:type="spellStart"/>
-      <w:r>
-        <w:t>p</w:t>
-      </w:r>
-      <w:r>
-        <w:t>ovratnu</w:t>
-      </w:r>
-      <w:proofErr w:type="spellEnd"/>
-      <w:r>
-        <w:t xml:space="preserve"> </w:t>
-      </w:r>
-      <w:proofErr w:type="spellStart"/>
-      <w:r>
-        <w:t>informaciju</w:t>
-      </w:r>
-      <w:proofErr w:type="spellEnd"/>
-      <w:r>
-        <w:t>.</w:t>
-      </w:r>
-    </w:p>
-    <w:p>
-      <w:r>
-        <w:t xml:space="preserve">Za </w:t>
-      </w:r>
-      <w:proofErr w:type="spellStart"/>
-      <w:r>
-        <w:t>početak</w:t>
-      </w:r>
-      <w:proofErr w:type="spellEnd"/>
-      <w:r>
-        <w:t xml:space="preserve">, </w:t>
-      </w:r>
-      <w:proofErr w:type="spellStart"/>
-      <w:r>
-        <w:t>vršićemo</w:t>
-      </w:r>
-      <w:proofErr w:type="spellEnd"/>
-      <w:r>
-        <w:t xml:space="preserve"> </w:t>
-      </w:r>
-      <w:proofErr w:type="spellStart"/>
-      <w:r>
-        <w:t>redovne</w:t>
-      </w:r>
-      <w:proofErr w:type="spellEnd"/>
-      <w:r>
-        <w:t xml:space="preserve"> </w:t>
-      </w:r>
-      <w:proofErr w:type="spellStart"/>
-      <w:r>
-        <w:t>optimizacije</w:t>
-      </w:r>
-      <w:proofErr w:type="spellEnd"/>
-      <w:r>
-        <w:t xml:space="preserve"> </w:t>
-      </w:r>
-      <w:proofErr w:type="spellStart"/>
-      <w:r>
-        <w:t>koda</w:t>
-      </w:r>
-      <w:proofErr w:type="spellEnd"/>
-      <w:r>
-        <w:t xml:space="preserve">. </w:t>
-      </w:r>
-      <w:proofErr w:type="spellStart"/>
-      <w:r>
-        <w:t>Distribuiraćemo</w:t>
-      </w:r>
-      <w:proofErr w:type="spellEnd"/>
-      <w:r>
-        <w:t xml:space="preserve"> </w:t>
-      </w:r>
-      <w:proofErr w:type="spellStart"/>
-      <w:r>
-        <w:t>dolazne</w:t>
-      </w:r>
-      <w:proofErr w:type="spellEnd"/>
-      <w:r>
-        <w:t xml:space="preserve"> </w:t>
-      </w:r>
-      <w:proofErr w:type="spellStart"/>
-      <w:r>
-        <w:t>zahteve</w:t>
-      </w:r>
-      <w:proofErr w:type="spellEnd"/>
-      <w:r>
-        <w:t xml:space="preserve"> </w:t>
-      </w:r>
-      <w:proofErr w:type="spellStart"/>
-      <w:r>
-        <w:t>na</w:t>
-      </w:r>
-      <w:proofErr w:type="spellEnd"/>
-      <w:r>
-        <w:t xml:space="preserve"> </w:t>
-      </w:r>
-      <w:proofErr w:type="spellStart"/>
-      <w:r>
-        <w:t>veći</w:t>
-      </w:r>
-      <w:proofErr w:type="spellEnd"/>
-      <w:r>
-        <w:t xml:space="preserve"> </w:t>
-      </w:r>
-      <w:proofErr w:type="spellStart"/>
-      <w:r>
-        <w:t>broj</w:t>
-      </w:r>
-      <w:proofErr w:type="spellEnd"/>
-      <w:r>
-        <w:t xml:space="preserve"> </w:t>
-      </w:r>
-      <w:proofErr w:type="spellStart"/>
-      <w:r>
-        <w:t>servera</w:t>
-      </w:r>
-      <w:proofErr w:type="spellEnd"/>
-      <w:r>
-        <w:t xml:space="preserve">, </w:t>
-      </w:r>
-      <w:proofErr w:type="spellStart"/>
-      <w:r>
-        <w:t>kako</w:t>
-      </w:r>
-      <w:proofErr w:type="spellEnd"/>
-      <w:r>
-        <w:t xml:space="preserve"> bi </w:t>
-      </w:r>
-      <w:proofErr w:type="spellStart"/>
-      <w:r>
-        <w:t>smo</w:t>
-      </w:r>
-      <w:proofErr w:type="spellEnd"/>
-      <w:r>
-        <w:t xml:space="preserve"> </w:t>
-      </w:r>
-      <w:proofErr w:type="spellStart"/>
-      <w:r>
-        <w:t>izbegli</w:t>
-      </w:r>
-      <w:proofErr w:type="spellEnd"/>
-      <w:r>
-        <w:t xml:space="preserve"> da </w:t>
-      </w:r>
-      <w:proofErr w:type="spellStart"/>
-      <w:r>
-        <w:t>samo</w:t>
-      </w:r>
-      <w:proofErr w:type="spellEnd"/>
-      <w:r>
-        <w:t xml:space="preserve"> </w:t>
-      </w:r>
-      <w:proofErr w:type="spellStart"/>
-      <w:r>
-        <w:t>jedan</w:t>
-      </w:r>
-      <w:proofErr w:type="spellEnd"/>
-      <w:r>
-        <w:t xml:space="preserve"> server </w:t>
-      </w:r>
-      <w:proofErr w:type="spellStart"/>
-      <w:r>
-        <w:t>nosu</w:t>
-      </w:r>
-      <w:proofErr w:type="spellEnd"/>
-      <w:r>
-        <w:t xml:space="preserve"> </w:t>
-      </w:r>
-      <w:proofErr w:type="spellStart"/>
-      <w:r>
-        <w:t>svu</w:t>
-      </w:r>
-      <w:proofErr w:type="spellEnd"/>
-      <w:r>
-        <w:t xml:space="preserve"> “</w:t>
-      </w:r>
-      <w:proofErr w:type="spellStart"/>
-      <w:r>
-        <w:t>odgovornost</w:t>
-      </w:r>
-      <w:proofErr w:type="spellEnd"/>
-      <w:r>
-        <w:t xml:space="preserve">”. Za </w:t>
-      </w:r>
-      <w:proofErr w:type="spellStart"/>
-      <w:r>
-        <w:t>vreme</w:t>
-      </w:r>
-      <w:proofErr w:type="spellEnd"/>
-      <w:r>
-        <w:t xml:space="preserve"> toga, </w:t>
-      </w:r>
-      <w:proofErr w:type="spellStart"/>
-      <w:r>
-        <w:t>koristićemo</w:t>
-      </w:r>
-      <w:proofErr w:type="spellEnd"/>
-      <w:r>
-        <w:t xml:space="preserve"> alate za </w:t>
-      </w:r>
-      <w:proofErr w:type="spellStart"/>
-      <w:r>
-        <w:t>praćenje</w:t>
-      </w:r>
-      <w:proofErr w:type="spellEnd"/>
-      <w:r>
-        <w:t xml:space="preserve">, </w:t>
-      </w:r>
-      <w:proofErr w:type="spellStart"/>
-      <w:r>
-        <w:t>kako</w:t>
-      </w:r>
-      <w:proofErr w:type="spellEnd"/>
-      <w:r>
-        <w:t xml:space="preserve"> bi </w:t>
-      </w:r>
-      <w:proofErr w:type="spellStart"/>
-      <w:r>
-        <w:t>smo</w:t>
-      </w:r>
-      <w:proofErr w:type="spellEnd"/>
-      <w:r>
-        <w:t xml:space="preserve"> </w:t>
-      </w:r>
-      <w:proofErr w:type="spellStart"/>
-      <w:r>
-        <w:t>izbegli</w:t>
-      </w:r>
-      <w:proofErr w:type="spellEnd"/>
-      <w:r>
-        <w:t xml:space="preserve"> </w:t>
-      </w:r>
-      <w:proofErr w:type="spellStart"/>
-      <w:r>
-        <w:t>preopterećenost</w:t>
-      </w:r>
-      <w:proofErr w:type="spellEnd"/>
-      <w:r>
-        <w:t xml:space="preserve"> </w:t>
-      </w:r>
-      <w:proofErr w:type="spellStart"/>
-      <w:r>
-        <w:t>sistema</w:t>
-      </w:r>
-      <w:proofErr w:type="spellEnd"/>
-      <w:r>
-        <w:t xml:space="preserve">. </w:t>
+      <w:r>
+        <w:t>Vreme odziva se odnosi na to koliko brzo sistem proc</w:t>
+      </w:r>
+      <w:r>
+        <w:t>esuje zahtev korisnika i vraća p</w:t>
+      </w:r>
+      <w:r>
+        <w:t>ovratnu informaciju.</w:t>
+      </w:r>
+    </w:p>
+    <w:p>
+      <w:r>
+        <w:t xml:space="preserve">Za početak, vršićemo redovne optimizacije koda. Distribuiraćemo dolazne zahteve na veći broj servera, kako bi smo izbegli da samo jedan server nosu svu “odgovornost”. Za vreme toga, koristićemo alate za praćenje, kako bi smo izbegli preopterećenost sistema. </w:t>
       </w:r>
     </w:p>
     <w:p/>
@@ -2201,7 +1802,7 @@
           <w:lang w:val="sr-Latn-RS"/>
         </w:rPr>
       </w:pPr>
-      <w:bookmarkStart w:id="14" w:name="_Toc181906954"/>
+      <w:bookmarkStart w:id="15" w:name="_Toc181906954"/>
       <w:r>
         <w:rPr>
           <w:lang w:val="sr-Latn-RS"/>
@@ -2209,7 +1810,7 @@
         <w:lastRenderedPageBreak/>
         <w:t>3.5 Zahtevi baze podataka</w:t>
       </w:r>
-      <w:bookmarkEnd w:id="14"/>
+      <w:bookmarkEnd w:id="15"/>
     </w:p>
     <w:p>
       <w:pPr>
@@ -2284,6 +1885,8 @@
           </wp:anchor>
         </w:drawing>
       </w:r>
+      <w:bookmarkStart w:id="16" w:name="_Toc181905235"/>
+      <w:bookmarkStart w:id="17" w:name="_Toc181906955"/>
     </w:p>
     <w:p>
       <w:pPr>
@@ -2292,317 +1895,36 @@
           <w:lang w:val="sr-Latn-RS"/>
         </w:rPr>
       </w:pPr>
-      <w:bookmarkStart w:id="15" w:name="_Toc181905235"/>
-      <w:bookmarkStart w:id="16" w:name="_Toc181906955"/>
-    </w:p>
-    <w:p>
-      <w:pPr>
-        <w:pStyle w:val="Heading2"/>
-        <w:rPr>
-          <w:lang w:val="sr-Latn-RS"/>
-        </w:rPr>
-      </w:pPr>
       <w:r>
         <w:rPr>
           <w:lang w:val="sr-Latn-RS"/>
         </w:rPr>
         <w:t>3.6 Projektna ogranicenja</w:t>
       </w:r>
-      <w:bookmarkEnd w:id="15"/>
       <w:bookmarkEnd w:id="16"/>
-    </w:p>
-    <w:p>
-      <w:pPr>
-        <w:rPr>
-          <w:lang w:val="sr-Latn-RS"/>
-        </w:rPr>
-      </w:pPr>
-    </w:p>
-    <w:p>
-      <w:proofErr w:type="spellStart"/>
-      <w:r>
-        <w:t>Projketna</w:t>
-      </w:r>
-      <w:proofErr w:type="spellEnd"/>
-      <w:r>
-        <w:t xml:space="preserve"> </w:t>
-      </w:r>
-      <w:proofErr w:type="spellStart"/>
-      <w:r>
-        <w:t>ograničenja</w:t>
-      </w:r>
-      <w:proofErr w:type="spellEnd"/>
-      <w:r>
-        <w:t xml:space="preserve"> </w:t>
-      </w:r>
-      <w:proofErr w:type="spellStart"/>
-      <w:r>
-        <w:t>su</w:t>
-      </w:r>
-      <w:proofErr w:type="spellEnd"/>
-      <w:r>
-        <w:t xml:space="preserve"> </w:t>
-      </w:r>
-      <w:proofErr w:type="spellStart"/>
-      <w:r>
-        <w:t>takodje</w:t>
-      </w:r>
-      <w:proofErr w:type="spellEnd"/>
-      <w:r>
-        <w:t xml:space="preserve"> </w:t>
-      </w:r>
-      <w:proofErr w:type="spellStart"/>
-      <w:r>
-        <w:t>neizbežna</w:t>
-      </w:r>
-      <w:proofErr w:type="spellEnd"/>
-      <w:r>
-        <w:t xml:space="preserve"> </w:t>
-      </w:r>
-      <w:proofErr w:type="spellStart"/>
-      <w:r>
-        <w:t>stvar</w:t>
-      </w:r>
-      <w:proofErr w:type="spellEnd"/>
-      <w:r>
-        <w:t xml:space="preserve"> </w:t>
-      </w:r>
-      <w:proofErr w:type="spellStart"/>
-      <w:r>
-        <w:t>kada</w:t>
-      </w:r>
-      <w:proofErr w:type="spellEnd"/>
-      <w:r>
-        <w:t xml:space="preserve"> je u </w:t>
-      </w:r>
-      <w:proofErr w:type="spellStart"/>
-      <w:r>
-        <w:t>pitanju</w:t>
-      </w:r>
-      <w:proofErr w:type="spellEnd"/>
-      <w:r>
-        <w:t xml:space="preserve"> </w:t>
-      </w:r>
-      <w:proofErr w:type="spellStart"/>
-      <w:r>
-        <w:t>osnovanje</w:t>
-      </w:r>
-      <w:proofErr w:type="spellEnd"/>
-      <w:r>
-        <w:t xml:space="preserve"> </w:t>
-      </w:r>
-      <w:proofErr w:type="spellStart"/>
-      <w:r>
-        <w:t>softvera</w:t>
-      </w:r>
-      <w:proofErr w:type="spellEnd"/>
-      <w:r>
-        <w:t xml:space="preserve">, </w:t>
-      </w:r>
-      <w:proofErr w:type="spellStart"/>
-      <w:r>
-        <w:t>kao</w:t>
-      </w:r>
-      <w:proofErr w:type="spellEnd"/>
-      <w:r>
-        <w:t xml:space="preserve"> </w:t>
-      </w:r>
-      <w:proofErr w:type="spellStart"/>
-      <w:r>
-        <w:t>i</w:t>
-      </w:r>
-      <w:proofErr w:type="spellEnd"/>
-      <w:r>
-        <w:t xml:space="preserve"> </w:t>
-      </w:r>
-      <w:proofErr w:type="spellStart"/>
-      <w:r>
-        <w:t>aplikacije</w:t>
-      </w:r>
-      <w:proofErr w:type="spellEnd"/>
-      <w:r>
-        <w:t xml:space="preserve">. </w:t>
-      </w:r>
-      <w:proofErr w:type="spellStart"/>
-      <w:r>
-        <w:t>Značajno</w:t>
-      </w:r>
-      <w:proofErr w:type="spellEnd"/>
-      <w:r>
-        <w:t xml:space="preserve"> je </w:t>
-      </w:r>
-      <w:proofErr w:type="spellStart"/>
-      <w:r>
-        <w:t>i</w:t>
-      </w:r>
-      <w:proofErr w:type="spellEnd"/>
-      <w:r>
-        <w:t xml:space="preserve"> </w:t>
-      </w:r>
-      <w:proofErr w:type="spellStart"/>
-      <w:r>
-        <w:t>poželjno</w:t>
-      </w:r>
-      <w:proofErr w:type="spellEnd"/>
-      <w:r>
-        <w:t xml:space="preserve"> da </w:t>
-      </w:r>
-      <w:proofErr w:type="spellStart"/>
-      <w:r>
-        <w:t>razmislimo</w:t>
-      </w:r>
-      <w:proofErr w:type="spellEnd"/>
-      <w:r>
-        <w:t xml:space="preserve"> </w:t>
+      <w:bookmarkEnd w:id="17"/>
+    </w:p>
+    <w:p>
+      <w:pPr>
+        <w:rPr>
+          <w:lang w:val="sr-Latn-RS"/>
+        </w:rPr>
+      </w:pPr>
+    </w:p>
+    <w:p>
+      <w:r>
+        <w:t xml:space="preserve">Projketna ograničenja su takodje neizbežna stvar kada je u pitanju osnovanje softvera, kao i aplikacije. Značajno je i poželjno da razmislimo </w:t>
       </w:r>
       <w:r>
         <w:t xml:space="preserve">o </w:t>
       </w:r>
-      <w:proofErr w:type="spellStart"/>
-      <w:r>
-        <w:t>istim</w:t>
-      </w:r>
-      <w:proofErr w:type="spellEnd"/>
-      <w:r>
-        <w:t xml:space="preserve">, </w:t>
-      </w:r>
-      <w:proofErr w:type="spellStart"/>
-      <w:r>
-        <w:t>kao</w:t>
-      </w:r>
-      <w:proofErr w:type="spellEnd"/>
-      <w:r>
-        <w:t xml:space="preserve"> </w:t>
-      </w:r>
-      <w:proofErr w:type="spellStart"/>
-      <w:r>
-        <w:t>i</w:t>
-      </w:r>
-      <w:proofErr w:type="spellEnd"/>
-      <w:r>
-        <w:t xml:space="preserve"> </w:t>
-      </w:r>
-      <w:proofErr w:type="spellStart"/>
-      <w:r>
-        <w:t>unapred</w:t>
-      </w:r>
-      <w:proofErr w:type="spellEnd"/>
-      <w:r>
-        <w:t xml:space="preserve"> </w:t>
-      </w:r>
-      <w:proofErr w:type="spellStart"/>
-      <w:r>
-        <w:t>smislimo</w:t>
-      </w:r>
-      <w:proofErr w:type="spellEnd"/>
-      <w:r>
-        <w:t xml:space="preserve"> </w:t>
-      </w:r>
-      <w:proofErr w:type="spellStart"/>
-      <w:r>
-        <w:t>rešenje</w:t>
-      </w:r>
-      <w:proofErr w:type="spellEnd"/>
-      <w:r>
-        <w:t xml:space="preserve"> u </w:t>
-      </w:r>
-      <w:proofErr w:type="spellStart"/>
-      <w:r>
-        <w:t>slučaju</w:t>
-      </w:r>
-      <w:proofErr w:type="spellEnd"/>
-      <w:r>
-        <w:t xml:space="preserve"> da </w:t>
-      </w:r>
-      <w:proofErr w:type="spellStart"/>
-      <w:r>
-        <w:t>dodje</w:t>
-      </w:r>
-      <w:proofErr w:type="spellEnd"/>
-      <w:r>
-        <w:t xml:space="preserve"> do </w:t>
-      </w:r>
-      <w:proofErr w:type="spellStart"/>
-      <w:r>
-        <w:t>problema</w:t>
-      </w:r>
-      <w:proofErr w:type="spellEnd"/>
-      <w:r>
-        <w:t xml:space="preserve"> </w:t>
-      </w:r>
-      <w:proofErr w:type="spellStart"/>
-      <w:r>
-        <w:t>vezanih</w:t>
-      </w:r>
-      <w:proofErr w:type="spellEnd"/>
-      <w:r>
-        <w:t xml:space="preserve"> za </w:t>
-      </w:r>
-      <w:proofErr w:type="spellStart"/>
-      <w:r>
-        <w:t>ograničenja</w:t>
-      </w:r>
-      <w:proofErr w:type="spellEnd"/>
-      <w:r>
-        <w:t>.</w:t>
-      </w:r>
-    </w:p>
-    <w:p>
-      <w:proofErr w:type="spellStart"/>
-      <w:r>
-        <w:t>Zahtevi</w:t>
-      </w:r>
-      <w:proofErr w:type="spellEnd"/>
-      <w:r>
-        <w:t xml:space="preserve">, u </w:t>
-      </w:r>
-      <w:proofErr w:type="spellStart"/>
-      <w:r>
-        <w:t>vidu</w:t>
-      </w:r>
-      <w:proofErr w:type="spellEnd"/>
-      <w:r>
-        <w:t xml:space="preserve"> </w:t>
-      </w:r>
-      <w:proofErr w:type="spellStart"/>
-      <w:r>
-        <w:t>projektnih</w:t>
-      </w:r>
-      <w:proofErr w:type="spellEnd"/>
-      <w:r>
-        <w:t xml:space="preserve"> </w:t>
-      </w:r>
-      <w:proofErr w:type="spellStart"/>
-      <w:r>
-        <w:t>ograničenja</w:t>
-      </w:r>
-      <w:proofErr w:type="spellEnd"/>
-      <w:r>
-        <w:t xml:space="preserve">, </w:t>
-      </w:r>
-      <w:proofErr w:type="spellStart"/>
-      <w:r>
-        <w:t>mogu</w:t>
-      </w:r>
-      <w:proofErr w:type="spellEnd"/>
-      <w:r>
-        <w:t xml:space="preserve"> </w:t>
-      </w:r>
-      <w:proofErr w:type="spellStart"/>
-      <w:r>
-        <w:t>biti</w:t>
-      </w:r>
-      <w:proofErr w:type="spellEnd"/>
-      <w:r>
-        <w:t xml:space="preserve"> </w:t>
-      </w:r>
-      <w:proofErr w:type="spellStart"/>
-      <w:r>
-        <w:t>sledeći</w:t>
-      </w:r>
-      <w:proofErr w:type="spellEnd"/>
-      <w:r>
-        <w:t>:</w:t>
+      <w:r>
+        <w:t>istim, kao i unapred smislimo rešenje u slučaju da dodje do problema vezanih za ograničenja.</w:t>
+      </w:r>
+    </w:p>
+    <w:p>
+      <w:r>
+        <w:t>Zahtevi, u vidu projektnih ograničenja, mogu biti sledeći:</w:t>
       </w:r>
     </w:p>
     <w:p/>
@@ -2644,16 +1966,17 @@
           <w:lang w:val="sr-Latn-RS"/>
         </w:rPr>
       </w:pPr>
-      <w:bookmarkStart w:id="17" w:name="_Toc181905236"/>
-      <w:bookmarkStart w:id="18" w:name="_Toc181906956"/>
-      <w:r>
-        <w:rPr>
-          <w:lang w:val="sr-Latn-RS"/>
-        </w:rPr>
+      <w:bookmarkStart w:id="18" w:name="_Toc181905236"/>
+      <w:bookmarkStart w:id="19" w:name="_Toc181906956"/>
+      <w:r>
+        <w:rPr>
+          <w:lang w:val="sr-Latn-RS"/>
+        </w:rPr>
+        <w:lastRenderedPageBreak/>
         <w:t>3.7 Sistemske karakteristike softvera</w:t>
       </w:r>
-      <w:bookmarkEnd w:id="17"/>
       <w:bookmarkEnd w:id="18"/>
+      <w:bookmarkEnd w:id="19"/>
     </w:p>
     <w:p>
       <w:pPr>
@@ -2662,16 +1985,16 @@
           <w:lang w:val="sr-Latn-RS"/>
         </w:rPr>
       </w:pPr>
-      <w:bookmarkStart w:id="19" w:name="_Toc181905237"/>
-      <w:bookmarkStart w:id="20" w:name="_Toc181906957"/>
+      <w:bookmarkStart w:id="20" w:name="_Toc181905237"/>
+      <w:bookmarkStart w:id="21" w:name="_Toc181906957"/>
       <w:r>
         <w:rPr>
           <w:lang w:val="sr-Latn-RS"/>
         </w:rPr>
         <w:t>3.8 Dopunske informacije</w:t>
       </w:r>
-      <w:bookmarkEnd w:id="19"/>
       <w:bookmarkEnd w:id="20"/>
+      <w:bookmarkEnd w:id="21"/>
     </w:p>
     <w:p>
       <w:pPr>
@@ -2680,16 +2003,16 @@
           <w:lang w:val="sr-Latn-RS"/>
         </w:rPr>
       </w:pPr>
-      <w:bookmarkStart w:id="21" w:name="_Toc181905238"/>
-      <w:bookmarkStart w:id="22" w:name="_Toc181906958"/>
+      <w:bookmarkStart w:id="22" w:name="_Toc181905238"/>
+      <w:bookmarkStart w:id="23" w:name="_Toc181906958"/>
       <w:r>
         <w:rPr>
           <w:lang w:val="sr-Latn-RS"/>
         </w:rPr>
         <w:t>4. Verifikacija</w:t>
       </w:r>
-      <w:bookmarkEnd w:id="21"/>
       <w:bookmarkEnd w:id="22"/>
+      <w:bookmarkEnd w:id="23"/>
     </w:p>
     <w:p>
       <w:pPr>
@@ -2698,16 +2021,16 @@
           <w:lang w:val="sr-Latn-RS"/>
         </w:rPr>
       </w:pPr>
-      <w:bookmarkStart w:id="23" w:name="_Toc181905239"/>
-      <w:bookmarkStart w:id="24" w:name="_Toc181906959"/>
+      <w:bookmarkStart w:id="24" w:name="_Toc181905239"/>
+      <w:bookmarkStart w:id="25" w:name="_Toc181906959"/>
       <w:r>
         <w:rPr>
           <w:lang w:val="sr-Latn-RS"/>
         </w:rPr>
         <w:t>5. Prilozi</w:t>
       </w:r>
-      <w:bookmarkEnd w:id="23"/>
       <w:bookmarkEnd w:id="24"/>
+      <w:bookmarkEnd w:id="25"/>
     </w:p>
     <w:p>
       <w:pPr>
@@ -2716,16 +2039,16 @@
           <w:lang w:val="sr-Latn-RS"/>
         </w:rPr>
       </w:pPr>
-      <w:bookmarkStart w:id="25" w:name="_Toc181905240"/>
-      <w:bookmarkStart w:id="26" w:name="_Toc181906960"/>
+      <w:bookmarkStart w:id="26" w:name="_Toc181905240"/>
+      <w:bookmarkStart w:id="27" w:name="_Toc181906960"/>
       <w:r>
         <w:rPr>
           <w:lang w:val="sr-Latn-RS"/>
         </w:rPr>
         <w:t>5.1 Pretpostavke i zavisnosti</w:t>
       </w:r>
-      <w:bookmarkEnd w:id="25"/>
       <w:bookmarkEnd w:id="26"/>
+      <w:bookmarkEnd w:id="27"/>
     </w:p>
     <w:p>
       <w:pPr>
@@ -2734,16 +2057,16 @@
           <w:lang w:val="sr-Latn-RS"/>
         </w:rPr>
       </w:pPr>
-      <w:bookmarkStart w:id="27" w:name="_Toc181905241"/>
-      <w:bookmarkStart w:id="28" w:name="_Toc181906961"/>
+      <w:bookmarkStart w:id="28" w:name="_Toc181905241"/>
+      <w:bookmarkStart w:id="29" w:name="_Toc181906961"/>
       <w:r>
         <w:rPr>
           <w:lang w:val="sr-Latn-RS"/>
         </w:rPr>
         <w:t>5.2 Akronimi i skracenice</w:t>
       </w:r>
-      <w:bookmarkEnd w:id="27"/>
       <w:bookmarkEnd w:id="28"/>
+      <w:bookmarkEnd w:id="29"/>
     </w:p>
     <w:p>
       <w:pPr>
@@ -2765,7 +2088,7 @@
           <w:lang w:val="sr-Latn-RS"/>
         </w:rPr>
       </w:pPr>
-      <w:bookmarkStart w:id="29" w:name="_Toc181906962"/>
+      <w:bookmarkStart w:id="30" w:name="_Toc181906962"/>
       <w:r>
         <w:rPr>
           <w:lang w:val="sr-Latn-RS"/>
@@ -2773,7 +2096,7 @@
         <w:lastRenderedPageBreak/>
         <w:t>6. Sadrzaj</w:t>
       </w:r>
-      <w:bookmarkEnd w:id="29"/>
+      <w:bookmarkEnd w:id="30"/>
     </w:p>
     <w:sdt>
       <w:sdtPr>
@@ -4720,7 +4043,7 @@
     </w:p>
     <w:sectPr>
       <w:pgSz w:w="12240" w:h="15840"/>
-      <w:pgMar w:top="1440" w:right="1440" w:bottom="1440" w:left="1440" w:header="708" w:footer="708" w:gutter="0"/>
+      <w:pgMar w:top="1440" w:right="1440" w:bottom="1134" w:left="1440" w:header="708" w:footer="708" w:gutter="0"/>
       <w:cols w:space="708"/>
       <w:docGrid w:linePitch="360"/>
     </w:sectPr>
@@ -4729,7 +4052,7 @@
 </file>
 
 <file path=word/numbering.xml><?xml version="1.0" encoding="utf-8"?>
-<w:numbering xmlns:wpc="http://schemas.microsoft.com/office/word/2010/wordprocessingCanvas" xmlns:cx="http://schemas.microsoft.com/office/drawing/2014/chartex" xmlns:cx1="http://schemas.microsoft.com/office/drawing/2015/9/8/chartex" xmlns:cx2="http://schemas.microsoft.com/office/drawing/2015/10/21/chartex" xmlns:cx3="http://schemas.microsoft.com/office/drawing/2016/5/9/chartex" xmlns:cx4="http://schemas.microsoft.com/office/drawing/2016/5/10/chartex" xmlns:cx5="http://schemas.microsoft.com/office/drawing/2016/5/11/chartex" xmlns:cx6="http://schemas.microsoft.com/office/drawing/2016/5/12/chartex" xmlns:cx7="http://schemas.microsoft.com/office/drawing/2016/5/13/chartex" xmlns:cx8="http://schemas.microsoft.com/office/drawing/2016/5/14/chartex" xmlns:mc="http://schemas.openxmlformats.org/markup-compatibility/2006" xmlns:aink="http://schemas.microsoft.com/office/drawing/2016/ink" xmlns:am3d="http://schemas.microsoft.com/office/drawing/2017/model3d" xmlns:o="urn:schemas-microsoft-com:office:office" xmlns:oel="http://schemas.microsoft.com/office/2019/extlst" xmlns:r="http://schemas.openxmlformats.org/officeDocument/2006/relationships" xmlns:m="http://schemas.openxmlformats.org/officeDocument/2006/math" xmlns:v="urn:schemas-microsoft-com:vml" xmlns:wp14="http://schemas.microsoft.com/office/word/2010/wordprocessingDrawing" xmlns:wp="http://schemas.openxmlformats.org/drawingml/2006/wordprocessingDrawing" xmlns:w10="urn:schemas-microsoft-com:office:word" xmlns:w="http://schemas.openxmlformats.org/wordprocessingml/2006/main" xmlns:w14="http://schemas.microsoft.com/office/word/2010/wordml" xmlns:w15="http://schemas.microsoft.com/office/word/2012/wordml" xmlns:w16cex="http://schemas.microsoft.com/office/word/2018/wordml/cex" xmlns:w16cid="http://schemas.microsoft.com/office/word/2016/wordml/cid" xmlns:w16="http://schemas.microsoft.com/office/word/2018/wordml" xmlns:w16du="http://schemas.microsoft.com/office/word/2023/wordml/word16du" xmlns:w16sdtdh="http://schemas.microsoft.com/office/word/2020/wordml/sdtdatahash" xmlns:w16se="http://schemas.microsoft.com/office/word/2015/wordml/symex" xmlns:wpg="http://schemas.microsoft.com/office/word/2010/wordprocessingGroup" xmlns:wpi="http://schemas.microsoft.com/office/word/2010/wordprocessingInk" xmlns:wne="http://schemas.microsoft.com/office/word/2006/wordml" xmlns:wps="http://schemas.microsoft.com/office/word/2010/wordprocessingShape" mc:Ignorable="w14 w15 w16se w16cid w16 w16cex w16sdtdh w16du wp14">
+<w:numbering xmlns:wpc="http://schemas.microsoft.com/office/word/2010/wordprocessingCanvas" xmlns:cx="http://schemas.microsoft.com/office/drawing/2014/chartex" xmlns:cx1="http://schemas.microsoft.com/office/drawing/2015/9/8/chartex" xmlns:mc="http://schemas.openxmlformats.org/markup-compatibility/2006" xmlns:o="urn:schemas-microsoft-com:office:office" xmlns:r="http://schemas.openxmlformats.org/officeDocument/2006/relationships" xmlns:m="http://schemas.openxmlformats.org/officeDocument/2006/math" xmlns:v="urn:schemas-microsoft-com:vml" xmlns:wp14="http://schemas.microsoft.com/office/word/2010/wordprocessingDrawing" xmlns:wp="http://schemas.openxmlformats.org/drawingml/2006/wordprocessingDrawing" xmlns:w10="urn:schemas-microsoft-com:office:word" xmlns:w="http://schemas.openxmlformats.org/wordprocessingml/2006/main" xmlns:w14="http://schemas.microsoft.com/office/word/2010/wordml" xmlns:w15="http://schemas.microsoft.com/office/word/2012/wordml" xmlns:w16se="http://schemas.microsoft.com/office/word/2015/wordml/symex" xmlns:wpg="http://schemas.microsoft.com/office/word/2010/wordprocessingGroup" xmlns:wpi="http://schemas.microsoft.com/office/word/2010/wordprocessingInk" xmlns:wne="http://schemas.microsoft.com/office/word/2006/wordml" xmlns:wps="http://schemas.microsoft.com/office/word/2010/wordprocessingShape" mc:Ignorable="w14 w15 w16se wp14">
   <w:abstractNum w:abstractNumId="0" w15:restartNumberingAfterBreak="0">
     <w:nsid w:val="0FE0443E"/>
     <w:multiLevelType w:val="hybridMultilevel"/>
@@ -5287,26 +4610,26 @@
       </w:rPr>
     </w:lvl>
   </w:abstractNum>
-  <w:num w:numId="1" w16cid:durableId="803423387">
+  <w:num w:numId="1">
     <w:abstractNumId w:val="3"/>
   </w:num>
-  <w:num w:numId="2" w16cid:durableId="181676844">
+  <w:num w:numId="2">
     <w:abstractNumId w:val="4"/>
   </w:num>
-  <w:num w:numId="3" w16cid:durableId="1113983571">
+  <w:num w:numId="3">
     <w:abstractNumId w:val="0"/>
   </w:num>
-  <w:num w:numId="4" w16cid:durableId="1231691066">
+  <w:num w:numId="4">
     <w:abstractNumId w:val="2"/>
   </w:num>
-  <w:num w:numId="5" w16cid:durableId="100808436">
+  <w:num w:numId="5">
     <w:abstractNumId w:val="1"/>
   </w:num>
 </w:numbering>
 </file>
 
 <file path=word/styles.xml><?xml version="1.0" encoding="utf-8"?>
-<w:styles xmlns:mc="http://schemas.openxmlformats.org/markup-compatibility/2006" xmlns:r="http://schemas.openxmlformats.org/officeDocument/2006/relationships" xmlns:w="http://schemas.openxmlformats.org/wordprocessingml/2006/main" xmlns:w14="http://schemas.microsoft.com/office/word/2010/wordml" xmlns:w15="http://schemas.microsoft.com/office/word/2012/wordml" xmlns:w16cex="http://schemas.microsoft.com/office/word/2018/wordml/cex" xmlns:w16cid="http://schemas.microsoft.com/office/word/2016/wordml/cid" xmlns:w16="http://schemas.microsoft.com/office/word/2018/wordml" xmlns:w16du="http://schemas.microsoft.com/office/word/2023/wordml/word16du" xmlns:w16sdtdh="http://schemas.microsoft.com/office/word/2020/wordml/sdtdatahash" xmlns:w16se="http://schemas.microsoft.com/office/word/2015/wordml/symex" mc:Ignorable="w14 w15 w16se w16cid w16 w16cex w16sdtdh w16du">
+<w:styles xmlns:mc="http://schemas.openxmlformats.org/markup-compatibility/2006" xmlns:r="http://schemas.openxmlformats.org/officeDocument/2006/relationships" xmlns:w="http://schemas.openxmlformats.org/wordprocessingml/2006/main" xmlns:w14="http://schemas.microsoft.com/office/word/2010/wordml" xmlns:w15="http://schemas.microsoft.com/office/word/2012/wordml" xmlns:w16se="http://schemas.microsoft.com/office/word/2015/wordml/symex" mc:Ignorable="w14 w15 w16se">
   <w:docDefaults>
     <w:rPrDefault>
       <w:rPr>
@@ -5324,7 +4647,7 @@
       </w:pPr>
     </w:pPrDefault>
   </w:docDefaults>
-  <w:latentStyles w:defLockedState="0" w:defUIPriority="99" w:defSemiHidden="0" w:defUnhideWhenUsed="0" w:defQFormat="0" w:count="376">
+  <w:latentStyles w:defLockedState="0" w:defUIPriority="99" w:defSemiHidden="0" w:defUnhideWhenUsed="0" w:defQFormat="0" w:count="371">
     <w:lsdException w:name="Normal" w:uiPriority="0" w:qFormat="1"/>
     <w:lsdException w:name="heading 1" w:uiPriority="9" w:qFormat="1"/>
     <w:lsdException w:name="heading 2" w:semiHidden="1" w:uiPriority="9" w:unhideWhenUsed="1" w:qFormat="1"/>
@@ -5696,11 +5019,6 @@
     <w:lsdException w:name="List Table 5 Dark Accent 6" w:uiPriority="50"/>
     <w:lsdException w:name="List Table 6 Colorful Accent 6" w:uiPriority="51"/>
     <w:lsdException w:name="List Table 7 Colorful Accent 6" w:uiPriority="52"/>
-    <w:lsdException w:name="Mention" w:semiHidden="1" w:unhideWhenUsed="1"/>
-    <w:lsdException w:name="Smart Hyperlink" w:semiHidden="1" w:unhideWhenUsed="1"/>
-    <w:lsdException w:name="Hashtag" w:semiHidden="1" w:unhideWhenUsed="1"/>
-    <w:lsdException w:name="Unresolved Mention" w:semiHidden="1" w:unhideWhenUsed="1"/>
-    <w:lsdException w:name="Smart Link" w:semiHidden="1" w:unhideWhenUsed="1"/>
   </w:latentStyles>
   <w:style w:type="paragraph" w:default="1" w:styleId="Normal">
     <w:name w:val="Normal"/>
@@ -5906,6 +5224,7 @@
   <w:style w:type="character" w:default="1" w:styleId="DefaultParagraphFont">
     <w:name w:val="Default Paragraph Font"/>
     <w:uiPriority w:val="1"/>
+    <w:semiHidden/>
     <w:unhideWhenUsed/>
   </w:style>
   <w:style w:type="table" w:default="1" w:styleId="TableNormal">
@@ -6287,6 +5606,17 @@
       <w:u w:val="single"/>
     </w:rPr>
   </w:style>
+  <w:style w:type="character" w:styleId="Strong">
+    <w:name w:val="Strong"/>
+    <w:basedOn w:val="DefaultParagraphFont"/>
+    <w:uiPriority w:val="22"/>
+    <w:qFormat/>
+    <w:rsid w:val="00C207A3"/>
+    <w:rPr>
+      <w:b/>
+      <w:bCs/>
+    </w:rPr>
+  </w:style>
 </w:styles>
 </file>
 

</xml_diff>

<commit_message>
Ispravke tačaka 3.4 i 3.6
</commit_message>
<xml_diff>
--- a/Sistem za upravljanje bioskopom.docx
+++ b/Sistem za upravljanje bioskopom.docx
@@ -2672,7 +2672,19 @@
         <w:rPr>
           <w:lang w:val="sr-Latn-RS"/>
         </w:rPr>
-        <w:t>Zahtevne performanse su, kao i kod drugih softvera neizbežan aspekt. One nas teraju da se suočim</w:t>
+        <w:t>Zahtev</w:t>
+      </w:r>
+      <w:r>
+        <w:rPr>
+          <w:lang w:val="sr-Latn-RS"/>
+        </w:rPr>
+        <w:t>a</w:t>
+      </w:r>
+      <w:r>
+        <w:rPr>
+          <w:lang w:val="sr-Latn-RS"/>
+        </w:rPr>
+        <w:t>ne performanse su, kao i kod drugih softvera neizbežan aspekt. One nas teraju da se suočim</w:t>
       </w:r>
       <w:r>
         <w:rPr>
@@ -3043,7 +3055,10 @@
       </w:r>
       <w:proofErr w:type="spellStart"/>
       <w:r>
-        <w:t>nosu</w:t>
+        <w:t>nos</w:t>
+      </w:r>
+      <w:r>
+        <w:t>i</w:t>
       </w:r>
       <w:proofErr w:type="spellEnd"/>
       <w:r>
@@ -3583,7 +3598,13 @@
       </w:r>
       <w:proofErr w:type="spellStart"/>
       <w:r>
-        <w:t>budzeta</w:t>
+        <w:t>bud</w:t>
+      </w:r>
+      <w:r>
+        <w:t>ž</w:t>
+      </w:r>
+      <w:r>
+        <w:t>eta</w:t>
       </w:r>
       <w:proofErr w:type="spellEnd"/>
       <w:r>
@@ -3595,7 +3616,18 @@
       </w:r>
       <w:proofErr w:type="spellEnd"/>
       <w:r>
-        <w:t xml:space="preserve"> Koliko je </w:t>
+        <w:t xml:space="preserve"> </w:t>
+      </w:r>
+      <w:proofErr w:type="spellStart"/>
+      <w:r>
+        <w:t>k</w:t>
+      </w:r>
+      <w:r>
+        <w:t>oliko</w:t>
+      </w:r>
+      <w:proofErr w:type="spellEnd"/>
+      <w:r>
+        <w:t xml:space="preserve"> je </w:t>
       </w:r>
       <w:proofErr w:type="spellStart"/>
       <w:r>
@@ -3667,6 +3699,14 @@
       </w:r>
       <w:proofErr w:type="spellEnd"/>
       <w:r>
+        <w:t xml:space="preserve"> </w:t>
+      </w:r>
+      <w:proofErr w:type="spellStart"/>
+      <w:r>
+        <w:t>softvera</w:t>
+      </w:r>
+      <w:proofErr w:type="spellEnd"/>
+      <w:r>
         <w:t xml:space="preserve">. </w:t>
       </w:r>
       <w:proofErr w:type="spellStart"/>
@@ -3851,7 +3891,18 @@
       </w:r>
       <w:proofErr w:type="spellEnd"/>
       <w:r>
-        <w:t xml:space="preserve"> I Koliko je </w:t>
+        <w:t xml:space="preserve"> I </w:t>
+      </w:r>
+      <w:proofErr w:type="spellStart"/>
+      <w:r>
+        <w:t>k</w:t>
+      </w:r>
+      <w:r>
+        <w:t>oliko</w:t>
+      </w:r>
+      <w:proofErr w:type="spellEnd"/>
+      <w:r>
+        <w:t xml:space="preserve"> je </w:t>
       </w:r>
       <w:proofErr w:type="spellStart"/>
       <w:r>
@@ -4128,7 +4179,18 @@
       </w:r>
       <w:proofErr w:type="spellEnd"/>
       <w:r>
-        <w:t xml:space="preserve"> Stavka jete </w:t>
+        <w:t xml:space="preserve"> </w:t>
+      </w:r>
+      <w:proofErr w:type="spellStart"/>
+      <w:r>
+        <w:t>s</w:t>
+      </w:r>
+      <w:r>
+        <w:t>tavka</w:t>
+      </w:r>
+      <w:proofErr w:type="spellEnd"/>
+      <w:r>
+        <w:t xml:space="preserve"> jete </w:t>
       </w:r>
       <w:proofErr w:type="spellStart"/>
       <w:r>
@@ -4184,7 +4246,21 @@
       </w:r>
       <w:proofErr w:type="spellEnd"/>
       <w:r>
-        <w:t xml:space="preserve"> performance </w:t>
+        <w:t xml:space="preserve"> </w:t>
+      </w:r>
+      <w:proofErr w:type="spellStart"/>
+      <w:r>
+        <w:t>performan</w:t>
+      </w:r>
+      <w:r>
+        <w:t>s</w:t>
+      </w:r>
+      <w:r>
+        <w:t>e</w:t>
+      </w:r>
+      <w:proofErr w:type="spellEnd"/>
+      <w:r>
+        <w:t xml:space="preserve"> </w:t>
       </w:r>
       <w:proofErr w:type="spellStart"/>
       <w:r>
@@ -4192,7 +4268,7 @@
       </w:r>
       <w:proofErr w:type="spellEnd"/>
       <w:r>
-        <w:t xml:space="preserve"> da bio </w:t>
+        <w:t xml:space="preserve"> da bi </w:t>
       </w:r>
       <w:proofErr w:type="spellStart"/>
       <w:r>
@@ -4396,151 +4472,395 @@
       <w:proofErr w:type="spellEnd"/>
       <w:r>
         <w:t>?</w:t>
-      </w:r>
-    </w:p>
-    <w:p>
-      <w:r>
-        <w:t xml:space="preserve">Ova </w:t>
-      </w:r>
-      <w:proofErr w:type="spellStart"/>
-      <w:r>
-        <w:t>ograničenja</w:t>
-      </w:r>
-      <w:proofErr w:type="spellEnd"/>
-      <w:r>
-        <w:t xml:space="preserve"> </w:t>
-      </w:r>
-      <w:proofErr w:type="spellStart"/>
-      <w:r>
-        <w:t>će</w:t>
-      </w:r>
-      <w:proofErr w:type="spellEnd"/>
-      <w:r>
-        <w:t xml:space="preserve"> </w:t>
-      </w:r>
-      <w:proofErr w:type="spellStart"/>
-      <w:r>
-        <w:t>ti</w:t>
-      </w:r>
-      <w:proofErr w:type="spellEnd"/>
-      <w:r>
-        <w:t xml:space="preserve"> </w:t>
-      </w:r>
-      <w:proofErr w:type="spellStart"/>
-      <w:r>
-        <w:t>pomoći</w:t>
-      </w:r>
-      <w:proofErr w:type="spellEnd"/>
-      <w:r>
-        <w:t xml:space="preserve"> da </w:t>
-      </w:r>
-      <w:proofErr w:type="spellStart"/>
-      <w:r>
-        <w:t>realno</w:t>
-      </w:r>
-      <w:proofErr w:type="spellEnd"/>
-      <w:r>
-        <w:t xml:space="preserve"> </w:t>
-      </w:r>
-      <w:proofErr w:type="spellStart"/>
-      <w:r>
-        <w:t>proceniš</w:t>
-      </w:r>
-      <w:proofErr w:type="spellEnd"/>
-      <w:r>
-        <w:t xml:space="preserve"> </w:t>
-      </w:r>
-      <w:proofErr w:type="spellStart"/>
-      <w:r>
-        <w:t>izvodljivost</w:t>
-      </w:r>
-      <w:proofErr w:type="spellEnd"/>
-      <w:r>
-        <w:t xml:space="preserve"> </w:t>
-      </w:r>
-      <w:proofErr w:type="spellStart"/>
-      <w:r>
-        <w:t>projekta</w:t>
-      </w:r>
-      <w:proofErr w:type="spellEnd"/>
-      <w:r>
-        <w:t xml:space="preserve"> </w:t>
-      </w:r>
-      <w:proofErr w:type="spellStart"/>
-      <w:r>
-        <w:t>i</w:t>
-      </w:r>
-      <w:proofErr w:type="spellEnd"/>
-      <w:r>
-        <w:t xml:space="preserve"> </w:t>
-      </w:r>
-      <w:proofErr w:type="spellStart"/>
-      <w:r>
-        <w:t>napraviš</w:t>
-      </w:r>
-      <w:proofErr w:type="spellEnd"/>
-      <w:r>
-        <w:t xml:space="preserve"> plan </w:t>
-      </w:r>
-      <w:proofErr w:type="spellStart"/>
-      <w:r>
-        <w:t>razvoja</w:t>
-      </w:r>
-      <w:proofErr w:type="spellEnd"/>
-      <w:r>
-        <w:t xml:space="preserve"> koji je u </w:t>
-      </w:r>
-      <w:proofErr w:type="spellStart"/>
-      <w:r>
-        <w:t>skladu</w:t>
-      </w:r>
-      <w:proofErr w:type="spellEnd"/>
-      <w:r>
-        <w:t xml:space="preserve"> </w:t>
-      </w:r>
-      <w:proofErr w:type="spellStart"/>
-      <w:r>
-        <w:t>sa</w:t>
-      </w:r>
-      <w:proofErr w:type="spellEnd"/>
-      <w:r>
-        <w:t xml:space="preserve"> </w:t>
-      </w:r>
-      <w:proofErr w:type="spellStart"/>
-      <w:r>
-        <w:t>resursima</w:t>
-      </w:r>
-      <w:proofErr w:type="spellEnd"/>
-      <w:r>
-        <w:t xml:space="preserve"> </w:t>
-      </w:r>
-      <w:proofErr w:type="spellStart"/>
-      <w:r>
-        <w:t>i</w:t>
-      </w:r>
-      <w:proofErr w:type="spellEnd"/>
-      <w:r>
-        <w:t xml:space="preserve"> </w:t>
-      </w:r>
-      <w:proofErr w:type="spellStart"/>
-      <w:r>
-        <w:t>rokovima</w:t>
-      </w:r>
-      <w:proofErr w:type="spellEnd"/>
-      <w:r>
-        <w:t>.</w:t>
       </w:r>
     </w:p>
     <w:p/>
     <w:p/>
+    <w:p>
+      <w:r>
+        <w:t xml:space="preserve">5.Pravni </w:t>
+      </w:r>
+      <w:proofErr w:type="spellStart"/>
+      <w:r>
+        <w:t>zahtevi</w:t>
+      </w:r>
+      <w:proofErr w:type="spellEnd"/>
+      <w:r>
+        <w:t xml:space="preserve"> I </w:t>
+      </w:r>
+      <w:proofErr w:type="spellStart"/>
+      <w:r>
+        <w:t>ograničenja</w:t>
+      </w:r>
+      <w:proofErr w:type="spellEnd"/>
+    </w:p>
     <w:p/>
     <w:p>
-      <w:r>
-        <w:t xml:space="preserve">5.Pravni </w:t>
-      </w:r>
-      <w:proofErr w:type="spellStart"/>
-      <w:r>
-        <w:t>zahtevi</w:t>
+      <w:proofErr w:type="spellStart"/>
+      <w:r>
+        <w:t>Današnja</w:t>
+      </w:r>
+      <w:proofErr w:type="spellEnd"/>
+      <w:r>
+        <w:t xml:space="preserve"> </w:t>
+      </w:r>
+      <w:proofErr w:type="spellStart"/>
+      <w:r>
+        <w:t>potreba</w:t>
+      </w:r>
+      <w:proofErr w:type="spellEnd"/>
+      <w:r>
+        <w:t xml:space="preserve"> </w:t>
+      </w:r>
+      <w:proofErr w:type="spellStart"/>
+      <w:r>
+        <w:t>skoro</w:t>
+      </w:r>
+      <w:proofErr w:type="spellEnd"/>
+      <w:r>
+        <w:t xml:space="preserve"> </w:t>
+      </w:r>
+      <w:proofErr w:type="spellStart"/>
+      <w:r>
+        <w:t>svih</w:t>
+      </w:r>
+      <w:proofErr w:type="spellEnd"/>
+      <w:r>
+        <w:t xml:space="preserve"> </w:t>
+      </w:r>
+      <w:proofErr w:type="spellStart"/>
+      <w:r>
+        <w:t>aplikacija</w:t>
+      </w:r>
+      <w:proofErr w:type="spellEnd"/>
+      <w:r>
+        <w:t xml:space="preserve"> </w:t>
+      </w:r>
+      <w:proofErr w:type="spellStart"/>
+      <w:r>
+        <w:t>jeste</w:t>
+      </w:r>
+      <w:proofErr w:type="spellEnd"/>
+      <w:r>
+        <w:t xml:space="preserve"> da </w:t>
+      </w:r>
+      <w:proofErr w:type="spellStart"/>
+      <w:r>
+        <w:t>prikuplja</w:t>
+      </w:r>
+      <w:proofErr w:type="spellEnd"/>
+      <w:r>
+        <w:t xml:space="preserve"> </w:t>
+      </w:r>
+      <w:proofErr w:type="spellStart"/>
+      <w:r>
+        <w:t>podatke</w:t>
+      </w:r>
+      <w:proofErr w:type="spellEnd"/>
+      <w:r>
+        <w:t xml:space="preserve"> </w:t>
+      </w:r>
+      <w:proofErr w:type="spellStart"/>
+      <w:r>
+        <w:t>korisnika</w:t>
+      </w:r>
+      <w:proofErr w:type="spellEnd"/>
+      <w:r>
+        <w:t xml:space="preserve">. Razlog tome </w:t>
+      </w:r>
+      <w:proofErr w:type="spellStart"/>
+      <w:r>
+        <w:t>jesu</w:t>
+      </w:r>
+      <w:proofErr w:type="spellEnd"/>
+      <w:r>
+        <w:t xml:space="preserve"> </w:t>
+      </w:r>
+      <w:proofErr w:type="spellStart"/>
+      <w:r>
+        <w:t>naprimer</w:t>
+      </w:r>
+      <w:proofErr w:type="spellEnd"/>
+      <w:r>
+        <w:t xml:space="preserve"> </w:t>
+      </w:r>
+      <w:proofErr w:type="spellStart"/>
+      <w:r>
+        <w:t>personalizovano</w:t>
+      </w:r>
+      <w:proofErr w:type="spellEnd"/>
+      <w:r>
+        <w:t xml:space="preserve"> </w:t>
+      </w:r>
+      <w:proofErr w:type="spellStart"/>
+      <w:r>
+        <w:t>korišćenje</w:t>
+      </w:r>
+      <w:proofErr w:type="spellEnd"/>
+      <w:r>
+        <w:t xml:space="preserve">, </w:t>
+      </w:r>
+      <w:proofErr w:type="spellStart"/>
+      <w:r>
+        <w:t>personalizovane</w:t>
+      </w:r>
+      <w:proofErr w:type="spellEnd"/>
+      <w:r>
+        <w:t xml:space="preserve"> </w:t>
+      </w:r>
+      <w:proofErr w:type="spellStart"/>
+      <w:r>
+        <w:t>reklame</w:t>
+      </w:r>
+      <w:proofErr w:type="spellEnd"/>
+      <w:r>
+        <w:t xml:space="preserve">, </w:t>
+      </w:r>
+      <w:proofErr w:type="spellStart"/>
+      <w:r>
+        <w:t>analize</w:t>
+      </w:r>
+      <w:proofErr w:type="spellEnd"/>
+      <w:r>
+        <w:t xml:space="preserve"> </w:t>
+      </w:r>
+      <w:proofErr w:type="spellStart"/>
+      <w:r>
+        <w:t>itd</w:t>
+      </w:r>
+      <w:proofErr w:type="spellEnd"/>
+      <w:r>
+        <w:t xml:space="preserve">.. </w:t>
+      </w:r>
+      <w:proofErr w:type="spellStart"/>
+      <w:r>
+        <w:t>Prikupljanje</w:t>
+      </w:r>
+      <w:proofErr w:type="spellEnd"/>
+      <w:r>
+        <w:t xml:space="preserve"> </w:t>
+      </w:r>
+      <w:proofErr w:type="spellStart"/>
+      <w:r>
+        <w:t>podataka</w:t>
+      </w:r>
+      <w:proofErr w:type="spellEnd"/>
+      <w:r>
+        <w:t xml:space="preserve"> ne bi </w:t>
+      </w:r>
+      <w:proofErr w:type="spellStart"/>
+      <w:r>
+        <w:t>bilo</w:t>
+      </w:r>
+      <w:proofErr w:type="spellEnd"/>
+      <w:r>
+        <w:t xml:space="preserve"> </w:t>
+      </w:r>
+      <w:proofErr w:type="spellStart"/>
+      <w:r>
+        <w:t>zlonamerno</w:t>
+      </w:r>
+      <w:proofErr w:type="spellEnd"/>
+      <w:r>
+        <w:t xml:space="preserve"> </w:t>
+      </w:r>
+      <w:proofErr w:type="spellStart"/>
+      <w:r>
+        <w:t>ni</w:t>
+      </w:r>
+      <w:proofErr w:type="spellEnd"/>
+      <w:r>
+        <w:t xml:space="preserve"> u </w:t>
+      </w:r>
+      <w:proofErr w:type="spellStart"/>
+      <w:r>
+        <w:t>jednom</w:t>
+      </w:r>
+      <w:proofErr w:type="spellEnd"/>
+      <w:r>
+        <w:t xml:space="preserve"> </w:t>
+      </w:r>
+      <w:proofErr w:type="spellStart"/>
+      <w:r>
+        <w:t>slučaju</w:t>
+      </w:r>
+      <w:proofErr w:type="spellEnd"/>
+      <w:r>
+        <w:t xml:space="preserve">, </w:t>
+      </w:r>
+      <w:proofErr w:type="spellStart"/>
+      <w:r>
+        <w:t>ipak</w:t>
+      </w:r>
+      <w:proofErr w:type="spellEnd"/>
+      <w:r>
+        <w:t xml:space="preserve">,  </w:t>
+      </w:r>
+      <w:proofErr w:type="spellStart"/>
+      <w:r>
+        <w:t>potrebno</w:t>
+      </w:r>
+      <w:proofErr w:type="spellEnd"/>
+      <w:r>
+        <w:t xml:space="preserve"> je </w:t>
+      </w:r>
+      <w:proofErr w:type="spellStart"/>
+      <w:r>
+        <w:t>dobiti</w:t>
+      </w:r>
+      <w:proofErr w:type="spellEnd"/>
+      <w:r>
+        <w:t xml:space="preserve"> </w:t>
+      </w:r>
+      <w:proofErr w:type="spellStart"/>
+      <w:r>
+        <w:t>saglasnost</w:t>
+      </w:r>
+      <w:proofErr w:type="spellEnd"/>
+      <w:r>
+        <w:t xml:space="preserve"> </w:t>
+      </w:r>
+      <w:proofErr w:type="spellStart"/>
+      <w:r>
+        <w:t>korisnika</w:t>
+      </w:r>
+      <w:proofErr w:type="spellEnd"/>
+      <w:r>
+        <w:t xml:space="preserve"> da </w:t>
+      </w:r>
+      <w:proofErr w:type="spellStart"/>
+      <w:r>
+        <w:t>pristupimo</w:t>
+      </w:r>
+      <w:proofErr w:type="spellEnd"/>
+      <w:r>
+        <w:t xml:space="preserve"> </w:t>
+      </w:r>
+      <w:proofErr w:type="spellStart"/>
+      <w:r>
+        <w:t>njihovim</w:t>
+      </w:r>
+      <w:proofErr w:type="spellEnd"/>
+      <w:r>
+        <w:t xml:space="preserve"> </w:t>
+      </w:r>
+      <w:proofErr w:type="spellStart"/>
+      <w:r>
+        <w:t>podacima</w:t>
+      </w:r>
+      <w:proofErr w:type="spellEnd"/>
+      <w:r>
+        <w:t>.</w:t>
+      </w:r>
+    </w:p>
+    <w:p>
+      <w:proofErr w:type="spellStart"/>
+      <w:r>
+        <w:t>Ukoliko</w:t>
+      </w:r>
+      <w:proofErr w:type="spellEnd"/>
+      <w:r>
+        <w:t xml:space="preserve"> </w:t>
+      </w:r>
+      <w:proofErr w:type="spellStart"/>
+      <w:r>
+        <w:t>dobijemo</w:t>
+      </w:r>
+      <w:proofErr w:type="spellEnd"/>
+      <w:r>
+        <w:t xml:space="preserve"> </w:t>
+      </w:r>
+      <w:proofErr w:type="spellStart"/>
+      <w:r>
+        <w:t>podatke</w:t>
+      </w:r>
+      <w:proofErr w:type="spellEnd"/>
+      <w:r>
+        <w:t xml:space="preserve"> </w:t>
+      </w:r>
+      <w:proofErr w:type="spellStart"/>
+      <w:r>
+        <w:t>korisnika</w:t>
+      </w:r>
+      <w:proofErr w:type="spellEnd"/>
+      <w:r>
+        <w:t xml:space="preserve">, </w:t>
+      </w:r>
+      <w:proofErr w:type="spellStart"/>
+      <w:r>
+        <w:t>tačnije</w:t>
+      </w:r>
+      <w:proofErr w:type="spellEnd"/>
+      <w:r>
+        <w:t xml:space="preserve"> </w:t>
+      </w:r>
+      <w:proofErr w:type="spellStart"/>
+      <w:r>
+        <w:t>korisnik</w:t>
+      </w:r>
+      <w:proofErr w:type="spellEnd"/>
+      <w:r>
+        <w:t xml:space="preserve"> </w:t>
+      </w:r>
+      <w:proofErr w:type="spellStart"/>
+      <w:r>
+        <w:t>dozvoli</w:t>
+      </w:r>
+      <w:proofErr w:type="spellEnd"/>
+      <w:r>
+        <w:t xml:space="preserve"> </w:t>
+      </w:r>
+      <w:proofErr w:type="spellStart"/>
+      <w:r>
+        <w:t>deljenje</w:t>
+      </w:r>
+      <w:proofErr w:type="spellEnd"/>
+      <w:r>
+        <w:t xml:space="preserve"> </w:t>
+      </w:r>
+      <w:proofErr w:type="spellStart"/>
+      <w:r>
+        <w:t>istih</w:t>
+      </w:r>
+      <w:proofErr w:type="spellEnd"/>
+      <w:r>
+        <w:t xml:space="preserve">, </w:t>
+      </w:r>
+      <w:proofErr w:type="spellStart"/>
+      <w:r>
+        <w:t>bitno</w:t>
+      </w:r>
+      <w:proofErr w:type="spellEnd"/>
+      <w:r>
+        <w:t xml:space="preserve"> je </w:t>
+      </w:r>
+      <w:proofErr w:type="spellStart"/>
+      <w:r>
+        <w:t>obezbediti</w:t>
+      </w:r>
+      <w:proofErr w:type="spellEnd"/>
+      <w:r>
+        <w:t xml:space="preserve"> </w:t>
+      </w:r>
+      <w:proofErr w:type="spellStart"/>
+      <w:r>
+        <w:t>bezbednost</w:t>
+      </w:r>
+      <w:proofErr w:type="spellEnd"/>
+      <w:r>
+        <w:t xml:space="preserve"> </w:t>
+      </w:r>
+      <w:proofErr w:type="spellStart"/>
+      <w:r>
+        <w:t>tih</w:t>
+      </w:r>
+      <w:proofErr w:type="spellEnd"/>
+      <w:r>
+        <w:t xml:space="preserve"> </w:t>
+      </w:r>
+      <w:proofErr w:type="spellStart"/>
+      <w:r>
+        <w:t>podataka</w:t>
       </w:r>
       <w:proofErr w:type="spellEnd"/>
       <w:r>
@@ -4548,397 +4868,11 @@
       </w:r>
       <w:proofErr w:type="spellStart"/>
       <w:r>
-        <w:t>ograničenja</w:t>
-      </w:r>
-      <w:proofErr w:type="spellEnd"/>
-    </w:p>
-    <w:p/>
-    <w:p>
-      <w:proofErr w:type="spellStart"/>
-      <w:r>
-        <w:t>Današnja</w:t>
-      </w:r>
-      <w:proofErr w:type="spellEnd"/>
-      <w:r>
-        <w:t xml:space="preserve"> </w:t>
-      </w:r>
-      <w:proofErr w:type="spellStart"/>
-      <w:r>
-        <w:t>potreba</w:t>
-      </w:r>
-      <w:proofErr w:type="spellEnd"/>
-      <w:r>
-        <w:t xml:space="preserve"> </w:t>
-      </w:r>
-      <w:proofErr w:type="spellStart"/>
-      <w:r>
-        <w:t>skoro</w:t>
-      </w:r>
-      <w:proofErr w:type="spellEnd"/>
-      <w:r>
-        <w:t xml:space="preserve"> </w:t>
-      </w:r>
-      <w:proofErr w:type="spellStart"/>
-      <w:r>
-        <w:t>svih</w:t>
-      </w:r>
-      <w:proofErr w:type="spellEnd"/>
-      <w:r>
-        <w:t xml:space="preserve"> </w:t>
-      </w:r>
-      <w:proofErr w:type="spellStart"/>
-      <w:r>
-        <w:t>aplikacija</w:t>
-      </w:r>
-      <w:proofErr w:type="spellEnd"/>
-      <w:r>
-        <w:t xml:space="preserve"> </w:t>
-      </w:r>
-      <w:proofErr w:type="spellStart"/>
-      <w:r>
-        <w:t>jeste</w:t>
-      </w:r>
-      <w:proofErr w:type="spellEnd"/>
-      <w:r>
-        <w:t xml:space="preserve"> da </w:t>
-      </w:r>
-      <w:proofErr w:type="spellStart"/>
-      <w:r>
-        <w:t>prikuplja</w:t>
-      </w:r>
-      <w:proofErr w:type="spellEnd"/>
-      <w:r>
-        <w:t xml:space="preserve"> </w:t>
-      </w:r>
-      <w:proofErr w:type="spellStart"/>
-      <w:r>
-        <w:t>podatke</w:t>
-      </w:r>
-      <w:proofErr w:type="spellEnd"/>
-      <w:r>
-        <w:t xml:space="preserve"> </w:t>
-      </w:r>
-      <w:proofErr w:type="spellStart"/>
-      <w:r>
-        <w:t>korisnika</w:t>
-      </w:r>
-      <w:proofErr w:type="spellEnd"/>
-      <w:r>
-        <w:t xml:space="preserve">. Razlog tome </w:t>
-      </w:r>
-      <w:proofErr w:type="spellStart"/>
-      <w:r>
-        <w:t>jesu</w:t>
-      </w:r>
-      <w:proofErr w:type="spellEnd"/>
-      <w:r>
-        <w:t xml:space="preserve"> </w:t>
-      </w:r>
-      <w:proofErr w:type="spellStart"/>
-      <w:r>
-        <w:t>naprimer</w:t>
-      </w:r>
-      <w:proofErr w:type="spellEnd"/>
-      <w:r>
-        <w:t xml:space="preserve"> </w:t>
-      </w:r>
-      <w:proofErr w:type="spellStart"/>
-      <w:r>
-        <w:t>personalizovano</w:t>
-      </w:r>
-      <w:proofErr w:type="spellEnd"/>
-      <w:r>
-        <w:t xml:space="preserve"> </w:t>
-      </w:r>
-      <w:proofErr w:type="spellStart"/>
-      <w:r>
-        <w:t>korišćenje</w:t>
-      </w:r>
-      <w:proofErr w:type="spellEnd"/>
-      <w:r>
-        <w:t xml:space="preserve">, </w:t>
-      </w:r>
-      <w:proofErr w:type="spellStart"/>
-      <w:r>
-        <w:t>personalizovane</w:t>
-      </w:r>
-      <w:proofErr w:type="spellEnd"/>
-      <w:r>
-        <w:t xml:space="preserve"> </w:t>
-      </w:r>
-      <w:proofErr w:type="spellStart"/>
-      <w:r>
-        <w:t>reklame</w:t>
-      </w:r>
-      <w:proofErr w:type="spellEnd"/>
-      <w:r>
-        <w:t xml:space="preserve">, </w:t>
-      </w:r>
-      <w:proofErr w:type="spellStart"/>
-      <w:r>
-        <w:t>analize</w:t>
-      </w:r>
-      <w:proofErr w:type="spellEnd"/>
-      <w:r>
-        <w:t xml:space="preserve"> </w:t>
-      </w:r>
-      <w:proofErr w:type="spellStart"/>
-      <w:r>
-        <w:t>itd</w:t>
-      </w:r>
-      <w:proofErr w:type="spellEnd"/>
-      <w:r>
-        <w:t xml:space="preserve">.. </w:t>
-      </w:r>
-      <w:proofErr w:type="spellStart"/>
-      <w:r>
-        <w:t>Prikupljanje</w:t>
-      </w:r>
-      <w:proofErr w:type="spellEnd"/>
-      <w:r>
-        <w:t xml:space="preserve"> </w:t>
-      </w:r>
-      <w:proofErr w:type="spellStart"/>
-      <w:r>
-        <w:t>podataka</w:t>
-      </w:r>
-      <w:proofErr w:type="spellEnd"/>
-      <w:r>
-        <w:t xml:space="preserve"> ne bi </w:t>
-      </w:r>
-      <w:proofErr w:type="spellStart"/>
-      <w:r>
-        <w:t>bilo</w:t>
-      </w:r>
-      <w:proofErr w:type="spellEnd"/>
-      <w:r>
-        <w:t xml:space="preserve"> </w:t>
-      </w:r>
-      <w:proofErr w:type="spellStart"/>
-      <w:r>
-        <w:t>zlonamerno</w:t>
-      </w:r>
-      <w:proofErr w:type="spellEnd"/>
-      <w:r>
-        <w:t xml:space="preserve"> </w:t>
-      </w:r>
-      <w:proofErr w:type="spellStart"/>
-      <w:r>
-        <w:t>ni</w:t>
-      </w:r>
-      <w:proofErr w:type="spellEnd"/>
-      <w:r>
-        <w:t xml:space="preserve"> u </w:t>
-      </w:r>
-      <w:proofErr w:type="spellStart"/>
-      <w:r>
-        <w:t>jednom</w:t>
-      </w:r>
-      <w:proofErr w:type="spellEnd"/>
-      <w:r>
-        <w:t xml:space="preserve"> </w:t>
-      </w:r>
-      <w:proofErr w:type="spellStart"/>
-      <w:r>
-        <w:t>slučaju</w:t>
-      </w:r>
-      <w:proofErr w:type="spellEnd"/>
-      <w:r>
-        <w:t xml:space="preserve">, </w:t>
-      </w:r>
-      <w:proofErr w:type="spellStart"/>
-      <w:r>
-        <w:t>ipak</w:t>
-      </w:r>
-      <w:proofErr w:type="spellEnd"/>
-      <w:r>
-        <w:t xml:space="preserve">,  </w:t>
-      </w:r>
-      <w:proofErr w:type="spellStart"/>
-      <w:r>
-        <w:t>potrebno</w:t>
-      </w:r>
-      <w:proofErr w:type="spellEnd"/>
-      <w:r>
-        <w:t xml:space="preserve"> je </w:t>
-      </w:r>
-      <w:proofErr w:type="spellStart"/>
-      <w:r>
-        <w:t>dobiti</w:t>
-      </w:r>
-      <w:proofErr w:type="spellEnd"/>
-      <w:r>
-        <w:t xml:space="preserve"> </w:t>
-      </w:r>
-      <w:proofErr w:type="spellStart"/>
-      <w:r>
-        <w:t>saglasnost</w:t>
-      </w:r>
-      <w:proofErr w:type="spellEnd"/>
-      <w:r>
-        <w:t xml:space="preserve"> </w:t>
-      </w:r>
-      <w:proofErr w:type="spellStart"/>
-      <w:r>
-        <w:t>korisnika</w:t>
-      </w:r>
-      <w:proofErr w:type="spellEnd"/>
-      <w:r>
-        <w:t xml:space="preserve"> da </w:t>
-      </w:r>
-      <w:proofErr w:type="spellStart"/>
-      <w:r>
-        <w:t>pristupimo</w:t>
-      </w:r>
-      <w:proofErr w:type="spellEnd"/>
-      <w:r>
-        <w:t xml:space="preserve"> </w:t>
-      </w:r>
-      <w:proofErr w:type="spellStart"/>
-      <w:r>
-        <w:t>njihovim</w:t>
-      </w:r>
-      <w:proofErr w:type="spellEnd"/>
-      <w:r>
-        <w:t xml:space="preserve"> </w:t>
-      </w:r>
-      <w:proofErr w:type="spellStart"/>
-      <w:r>
-        <w:t>podacima</w:t>
-      </w:r>
-      <w:proofErr w:type="spellEnd"/>
-      <w:r>
-        <w:t>.</w:t>
-      </w:r>
-    </w:p>
-    <w:p>
-      <w:proofErr w:type="spellStart"/>
-      <w:r>
-        <w:t>Ukoliko</w:t>
-      </w:r>
-      <w:proofErr w:type="spellEnd"/>
-      <w:r>
-        <w:t xml:space="preserve"> </w:t>
-      </w:r>
-      <w:proofErr w:type="spellStart"/>
-      <w:r>
-        <w:t>dobijemo</w:t>
-      </w:r>
-      <w:proofErr w:type="spellEnd"/>
-      <w:r>
-        <w:t xml:space="preserve"> </w:t>
-      </w:r>
-      <w:proofErr w:type="spellStart"/>
-      <w:r>
-        <w:t>podatke</w:t>
-      </w:r>
-      <w:proofErr w:type="spellEnd"/>
-      <w:r>
-        <w:t xml:space="preserve"> </w:t>
-      </w:r>
-      <w:proofErr w:type="spellStart"/>
-      <w:r>
-        <w:t>korisnika</w:t>
-      </w:r>
-      <w:proofErr w:type="spellEnd"/>
-      <w:r>
-        <w:t xml:space="preserve">, </w:t>
-      </w:r>
-      <w:proofErr w:type="spellStart"/>
-      <w:r>
-        <w:t>tačnije</w:t>
-      </w:r>
-      <w:proofErr w:type="spellEnd"/>
-      <w:r>
-        <w:t xml:space="preserve"> </w:t>
-      </w:r>
-      <w:proofErr w:type="spellStart"/>
-      <w:r>
-        <w:t>korisnik</w:t>
-      </w:r>
-      <w:proofErr w:type="spellEnd"/>
-      <w:r>
-        <w:t xml:space="preserve"> </w:t>
-      </w:r>
-      <w:proofErr w:type="spellStart"/>
-      <w:r>
-        <w:t>dozvoli</w:t>
-      </w:r>
-      <w:proofErr w:type="spellEnd"/>
-      <w:r>
-        <w:t xml:space="preserve"> </w:t>
-      </w:r>
-      <w:proofErr w:type="spellStart"/>
-      <w:r>
-        <w:t>deljenje</w:t>
-      </w:r>
-      <w:proofErr w:type="spellEnd"/>
-      <w:r>
-        <w:t xml:space="preserve"> </w:t>
-      </w:r>
-      <w:proofErr w:type="spellStart"/>
-      <w:r>
-        <w:t>istih</w:t>
-      </w:r>
-      <w:proofErr w:type="spellEnd"/>
-      <w:r>
-        <w:t xml:space="preserve">, </w:t>
-      </w:r>
-      <w:proofErr w:type="spellStart"/>
-      <w:r>
-        <w:t>bitno</w:t>
-      </w:r>
-      <w:proofErr w:type="spellEnd"/>
-      <w:r>
-        <w:t xml:space="preserve"> je </w:t>
-      </w:r>
-      <w:proofErr w:type="spellStart"/>
-      <w:r>
-        <w:t>obezbediti</w:t>
-      </w:r>
-      <w:proofErr w:type="spellEnd"/>
-      <w:r>
-        <w:t xml:space="preserve"> </w:t>
-      </w:r>
-      <w:proofErr w:type="spellStart"/>
-      <w:r>
-        <w:t>bezbednost</w:t>
-      </w:r>
-      <w:proofErr w:type="spellEnd"/>
-      <w:r>
-        <w:t xml:space="preserve"> </w:t>
-      </w:r>
-      <w:proofErr w:type="spellStart"/>
-      <w:r>
-        <w:t>tih</w:t>
-      </w:r>
-      <w:proofErr w:type="spellEnd"/>
-      <w:r>
-        <w:t xml:space="preserve"> </w:t>
-      </w:r>
-      <w:proofErr w:type="spellStart"/>
-      <w:r>
-        <w:t>podataka</w:t>
-      </w:r>
-      <w:proofErr w:type="spellEnd"/>
-      <w:r>
-        <w:t xml:space="preserve"> I </w:t>
-      </w:r>
-      <w:proofErr w:type="spellStart"/>
-      <w:r>
         <w:t>čuvati</w:t>
       </w:r>
       <w:proofErr w:type="spellEnd"/>
       <w:r>
-        <w:t xml:space="preserve"> </w:t>
-      </w:r>
-      <w:proofErr w:type="spellStart"/>
-      <w:r>
-        <w:t>ih</w:t>
-      </w:r>
-      <w:proofErr w:type="spellEnd"/>
-      <w:r>
-        <w:t>.</w:t>
+        <w:t xml:space="preserve"> ih.</w:t>
       </w:r>
     </w:p>
     <w:p/>

</xml_diff>

<commit_message>
Dodate 3.8 sistemske karakteristike softvera
</commit_message>
<xml_diff>
--- a/Sistem za upravljanje bioskopom.docx
+++ b/Sistem za upravljanje bioskopom.docx
@@ -1,6 +1,6 @@
 
 <file path=word/document.xml><?xml version="1.0" encoding="utf-8"?>
-<w:document xmlns:wpc="http://schemas.microsoft.com/office/word/2010/wordprocessingCanvas" xmlns:cx="http://schemas.microsoft.com/office/drawing/2014/chartex" xmlns:cx1="http://schemas.microsoft.com/office/drawing/2015/9/8/chartex" xmlns:cx2="http://schemas.microsoft.com/office/drawing/2015/10/21/chartex" xmlns:cx3="http://schemas.microsoft.com/office/drawing/2016/5/9/chartex" xmlns:cx4="http://schemas.microsoft.com/office/drawing/2016/5/10/chartex" xmlns:cx5="http://schemas.microsoft.com/office/drawing/2016/5/11/chartex" xmlns:cx6="http://schemas.microsoft.com/office/drawing/2016/5/12/chartex" xmlns:cx7="http://schemas.microsoft.com/office/drawing/2016/5/13/chartex" xmlns:cx8="http://schemas.microsoft.com/office/drawing/2016/5/14/chartex" xmlns:mc="http://schemas.openxmlformats.org/markup-compatibility/2006" xmlns:aink="http://schemas.microsoft.com/office/drawing/2016/ink" xmlns:am3d="http://schemas.microsoft.com/office/drawing/2017/model3d" xmlns:o="urn:schemas-microsoft-com:office:office" xmlns:oel="http://schemas.microsoft.com/office/2019/extlst" xmlns:r="http://schemas.openxmlformats.org/officeDocument/2006/relationships" xmlns:m="http://schemas.openxmlformats.org/officeDocument/2006/math" xmlns:v="urn:schemas-microsoft-com:vml" xmlns:wp14="http://schemas.microsoft.com/office/word/2010/wordprocessingDrawing" xmlns:wp="http://schemas.openxmlformats.org/drawingml/2006/wordprocessingDrawing" xmlns:w10="urn:schemas-microsoft-com:office:word" xmlns:w="http://schemas.openxmlformats.org/wordprocessingml/2006/main" xmlns:w14="http://schemas.microsoft.com/office/word/2010/wordml" xmlns:w15="http://schemas.microsoft.com/office/word/2012/wordml" xmlns:w16cex="http://schemas.microsoft.com/office/word/2018/wordml/cex" xmlns:w16cid="http://schemas.microsoft.com/office/word/2016/wordml/cid" xmlns:w16="http://schemas.microsoft.com/office/word/2018/wordml" xmlns:w16du="http://schemas.microsoft.com/office/word/2023/wordml/word16du" xmlns:w16sdtdh="http://schemas.microsoft.com/office/word/2020/wordml/sdtdatahash" xmlns:w16se="http://schemas.microsoft.com/office/word/2015/wordml/symex" xmlns:wpg="http://schemas.microsoft.com/office/word/2010/wordprocessingGroup" xmlns:wpi="http://schemas.microsoft.com/office/word/2010/wordprocessingInk" xmlns:wne="http://schemas.microsoft.com/office/word/2006/wordml" xmlns:wps="http://schemas.microsoft.com/office/word/2010/wordprocessingShape" mc:Ignorable="w14 w15 w16se w16cid w16 w16cex w16sdtdh w16du wp14">
+<w:document xmlns:wpc="http://schemas.microsoft.com/office/word/2010/wordprocessingCanvas" xmlns:cx="http://schemas.microsoft.com/office/drawing/2014/chartex" xmlns:cx1="http://schemas.microsoft.com/office/drawing/2015/9/8/chartex" xmlns:mc="http://schemas.openxmlformats.org/markup-compatibility/2006" xmlns:o="urn:schemas-microsoft-com:office:office" xmlns:r="http://schemas.openxmlformats.org/officeDocument/2006/relationships" xmlns:m="http://schemas.openxmlformats.org/officeDocument/2006/math" xmlns:v="urn:schemas-microsoft-com:vml" xmlns:wp14="http://schemas.microsoft.com/office/word/2010/wordprocessingDrawing" xmlns:wp="http://schemas.openxmlformats.org/drawingml/2006/wordprocessingDrawing" xmlns:w10="urn:schemas-microsoft-com:office:word" xmlns:w="http://schemas.openxmlformats.org/wordprocessingml/2006/main" xmlns:w14="http://schemas.microsoft.com/office/word/2010/wordml" xmlns:w15="http://schemas.microsoft.com/office/word/2012/wordml" xmlns:w16se="http://schemas.microsoft.com/office/word/2015/wordml/symex" xmlns:wpg="http://schemas.microsoft.com/office/word/2010/wordprocessingGroup" xmlns:wpi="http://schemas.microsoft.com/office/word/2010/wordprocessingInk" xmlns:wne="http://schemas.microsoft.com/office/word/2006/wordml" xmlns:wps="http://schemas.microsoft.com/office/word/2010/wordprocessingShape" mc:Ignorable="w14 w15 w16se wp14">
   <w:body>
     <w:p>
       <w:pPr>
@@ -249,40 +249,46 @@
         <w:rPr>
           <w:lang w:val="sr-Latn-RS"/>
         </w:rPr>
+        <w:t>Perspektiva proizvoda</w:t>
+      </w:r>
+      <w:bookmarkEnd w:id="4"/>
+    </w:p>
+    <w:p>
+      <w:pPr>
+        <w:rPr>
+          <w:lang w:val="sr-Latn-RS"/>
+        </w:rPr>
+      </w:pPr>
+      <w:r>
+        <w:rPr>
+          <w:lang w:val="sr-Latn-RS"/>
+        </w:rPr>
+        <w:t xml:space="preserve">Potencijal ovog softera se ogleda u ustedi vremena koje korisnik treba da ulozi prilikom odabira projekcije koja ga interesuje kao i projekcija koje bi voleo da bioskop prikaze, </w:t>
+      </w:r>
+      <w:r>
+        <w:rPr>
+          <w:lang w:val="sr-Latn-RS"/>
+        </w:rPr>
+        <w:t>na taj nacin</w:t>
+      </w:r>
+      <w:r>
+        <w:rPr>
+          <w:lang w:val="sr-Latn-RS"/>
+        </w:rPr>
+        <w:t xml:space="preserve"> bi</w:t>
+      </w:r>
+      <w:r>
+        <w:rPr>
+          <w:lang w:val="sr-Latn-RS"/>
+        </w:rPr>
+        <w:t xml:space="preserve"> </w:t>
+      </w:r>
+      <w:r>
+        <w:rPr>
+          <w:lang w:val="sr-Latn-RS"/>
+        </w:rPr>
         <w:lastRenderedPageBreak/>
-        <w:t>Perspektiva proizvoda</w:t>
-      </w:r>
-      <w:bookmarkEnd w:id="4"/>
-    </w:p>
-    <w:p>
-      <w:pPr>
-        <w:rPr>
-          <w:lang w:val="sr-Latn-RS"/>
-        </w:rPr>
-      </w:pPr>
-      <w:r>
-        <w:rPr>
-          <w:lang w:val="sr-Latn-RS"/>
-        </w:rPr>
-        <w:t xml:space="preserve">Potencijal ovog softera se ogleda u ustedi vremena koje korisnik treba da ulozi prilikom odabira projekcije koja ga interesuje kao i projekcija koje bi voleo da bioskop prikaze, </w:t>
-      </w:r>
-      <w:r>
-        <w:rPr>
-          <w:lang w:val="sr-Latn-RS"/>
-        </w:rPr>
-        <w:t>na taj nacin</w:t>
-      </w:r>
-      <w:r>
-        <w:rPr>
-          <w:lang w:val="sr-Latn-RS"/>
-        </w:rPr>
-        <w:t xml:space="preserve"> bi</w:t>
-      </w:r>
-      <w:r>
-        <w:rPr>
-          <w:lang w:val="sr-Latn-RS"/>
-        </w:rPr>
-        <w:t xml:space="preserve"> trebalo da</w:t>
+        <w:t>trebalo da</w:t>
       </w:r>
       <w:r>
         <w:rPr>
@@ -614,276 +620,45 @@
         </w:numPr>
       </w:pPr>
       <w:bookmarkStart w:id="10" w:name="_Toc181906950"/>
-      <w:proofErr w:type="spellStart"/>
-      <w:r>
-        <w:t>Specifikacije</w:t>
-      </w:r>
-      <w:proofErr w:type="spellEnd"/>
-      <w:r>
-        <w:t xml:space="preserve"> </w:t>
-      </w:r>
-      <w:proofErr w:type="spellStart"/>
-      <w:r>
-        <w:t>zahteva</w:t>
+      <w:r>
+        <w:t>Specifikacije zahteva</w:t>
       </w:r>
       <w:bookmarkEnd w:id="10"/>
-      <w:proofErr w:type="spellEnd"/>
     </w:p>
     <w:p>
       <w:pPr>
         <w:pStyle w:val="ListParagraph"/>
         <w:ind w:left="0"/>
       </w:pPr>
-      <w:proofErr w:type="spellStart"/>
-      <w:r>
-        <w:t>Specifikacije</w:t>
-      </w:r>
-      <w:proofErr w:type="spellEnd"/>
-      <w:r>
-        <w:t xml:space="preserve"> </w:t>
-      </w:r>
-      <w:proofErr w:type="spellStart"/>
-      <w:r>
-        <w:t>zahteva</w:t>
-      </w:r>
-      <w:proofErr w:type="spellEnd"/>
-      <w:r>
-        <w:t xml:space="preserve"> </w:t>
-      </w:r>
-      <w:proofErr w:type="spellStart"/>
-      <w:r>
-        <w:t>odnose</w:t>
-      </w:r>
-      <w:proofErr w:type="spellEnd"/>
-      <w:r>
-        <w:t xml:space="preserve"> se </w:t>
-      </w:r>
-      <w:proofErr w:type="spellStart"/>
-      <w:r>
-        <w:t>na</w:t>
-      </w:r>
-      <w:proofErr w:type="spellEnd"/>
-      <w:r>
-        <w:t xml:space="preserve"> </w:t>
-      </w:r>
-      <w:proofErr w:type="spellStart"/>
-      <w:r>
-        <w:t>sve</w:t>
-      </w:r>
-      <w:proofErr w:type="spellEnd"/>
-      <w:r>
-        <w:t xml:space="preserve"> </w:t>
-      </w:r>
-      <w:proofErr w:type="spellStart"/>
-      <w:r>
-        <w:t>neophodone</w:t>
-      </w:r>
-      <w:proofErr w:type="spellEnd"/>
-      <w:r>
-        <w:t xml:space="preserve"> </w:t>
-      </w:r>
-      <w:proofErr w:type="spellStart"/>
-      <w:r>
-        <w:t>funkcionalnosti</w:t>
-      </w:r>
-      <w:proofErr w:type="spellEnd"/>
-      <w:r>
-        <w:t xml:space="preserve"> </w:t>
-      </w:r>
-      <w:proofErr w:type="spellStart"/>
-      <w:r>
-        <w:t>sistema</w:t>
-      </w:r>
-      <w:proofErr w:type="spellEnd"/>
-      <w:r>
-        <w:t xml:space="preserve">. </w:t>
-      </w:r>
-      <w:proofErr w:type="spellStart"/>
-      <w:r>
-        <w:t>MyCinema</w:t>
-      </w:r>
-      <w:proofErr w:type="spellEnd"/>
-      <w:r>
-        <w:t xml:space="preserve"> je </w:t>
-      </w:r>
-      <w:proofErr w:type="spellStart"/>
-      <w:r>
-        <w:t>mobilna</w:t>
-      </w:r>
-      <w:proofErr w:type="spellEnd"/>
-      <w:r>
-        <w:t xml:space="preserve"> </w:t>
-      </w:r>
-      <w:proofErr w:type="spellStart"/>
+      <w:r>
+        <w:t xml:space="preserve">Specifikacije zahteva </w:t>
+      </w:r>
+      <w:r>
+        <w:t xml:space="preserve">odnose se na sve neophodone funkcionalnosti sistema. MyCinema je mobilna </w:t>
+      </w:r>
       <w:r>
         <w:t>i</w:t>
       </w:r>
-      <w:proofErr w:type="spellEnd"/>
-      <w:r>
-        <w:t xml:space="preserve"> web </w:t>
-      </w:r>
-      <w:proofErr w:type="spellStart"/>
-      <w:r>
-        <w:t>aplikacija</w:t>
-      </w:r>
-      <w:proofErr w:type="spellEnd"/>
-      <w:r>
-        <w:t xml:space="preserve"> </w:t>
-      </w:r>
-      <w:proofErr w:type="spellStart"/>
-      <w:r>
-        <w:t>koja</w:t>
-      </w:r>
-      <w:proofErr w:type="spellEnd"/>
-      <w:r>
-        <w:t xml:space="preserve"> </w:t>
-      </w:r>
-      <w:proofErr w:type="spellStart"/>
-      <w:r>
-        <w:t>treba</w:t>
-      </w:r>
-      <w:proofErr w:type="spellEnd"/>
-      <w:r>
-        <w:t xml:space="preserve"> </w:t>
-      </w:r>
-      <w:proofErr w:type="spellStart"/>
-      <w:r>
-        <w:t>biti</w:t>
-      </w:r>
-      <w:proofErr w:type="spellEnd"/>
-      <w:r>
-        <w:t xml:space="preserve"> </w:t>
-      </w:r>
-      <w:proofErr w:type="spellStart"/>
-      <w:r>
-        <w:t>laka</w:t>
-      </w:r>
-      <w:proofErr w:type="spellEnd"/>
-      <w:r>
-        <w:t xml:space="preserve"> za </w:t>
-      </w:r>
-      <w:proofErr w:type="spellStart"/>
-      <w:r>
-        <w:t>koriscenje</w:t>
-      </w:r>
-      <w:proofErr w:type="spellEnd"/>
-      <w:r>
-        <w:t xml:space="preserve"> </w:t>
-      </w:r>
-      <w:proofErr w:type="spellStart"/>
+      <w:r>
+        <w:t xml:space="preserve"> web aplikacija koja treba biti laka za koriscenje </w:t>
+      </w:r>
       <w:r>
         <w:t>i</w:t>
       </w:r>
-      <w:proofErr w:type="spellEnd"/>
-      <w:r>
-        <w:t xml:space="preserve"> </w:t>
-      </w:r>
-      <w:proofErr w:type="spellStart"/>
-      <w:r>
-        <w:t>navigaciju</w:t>
-      </w:r>
-      <w:proofErr w:type="spellEnd"/>
-      <w:r>
-        <w:t xml:space="preserve">. </w:t>
-      </w:r>
-      <w:r>
-        <w:t xml:space="preserve">Mora </w:t>
-      </w:r>
-      <w:proofErr w:type="spellStart"/>
-      <w:r>
-        <w:t>imati</w:t>
-      </w:r>
-      <w:proofErr w:type="spellEnd"/>
-      <w:r>
-        <w:t xml:space="preserve"> </w:t>
-      </w:r>
-      <w:proofErr w:type="spellStart"/>
-      <w:r>
-        <w:t>intuitivni</w:t>
-      </w:r>
-      <w:proofErr w:type="spellEnd"/>
-      <w:r>
-        <w:t xml:space="preserve"> user-friendly </w:t>
-      </w:r>
-      <w:proofErr w:type="spellStart"/>
-      <w:r>
-        <w:t>interfejs</w:t>
-      </w:r>
-      <w:proofErr w:type="spellEnd"/>
-      <w:r>
-        <w:t xml:space="preserve"> koji </w:t>
-      </w:r>
-      <w:proofErr w:type="spellStart"/>
-      <w:r>
-        <w:t>omogucava</w:t>
-      </w:r>
-      <w:proofErr w:type="spellEnd"/>
-      <w:r>
-        <w:t xml:space="preserve"> </w:t>
-      </w:r>
-      <w:proofErr w:type="spellStart"/>
-      <w:r>
-        <w:t>korisniku</w:t>
-      </w:r>
-      <w:proofErr w:type="spellEnd"/>
-      <w:r>
-        <w:t xml:space="preserve"> da u par </w:t>
-      </w:r>
-      <w:proofErr w:type="spellStart"/>
-      <w:r>
-        <w:t>klika</w:t>
-      </w:r>
-      <w:proofErr w:type="spellEnd"/>
-      <w:r>
-        <w:t xml:space="preserve">, </w:t>
-      </w:r>
-      <w:proofErr w:type="spellStart"/>
-      <w:r>
-        <w:t>pregleda</w:t>
-      </w:r>
-      <w:proofErr w:type="spellEnd"/>
-      <w:r>
-        <w:t xml:space="preserve"> </w:t>
-      </w:r>
-      <w:proofErr w:type="spellStart"/>
+      <w:r>
+        <w:t xml:space="preserve"> navigaciju. </w:t>
+      </w:r>
+      <w:r>
+        <w:t xml:space="preserve">Mora imati </w:t>
+      </w:r>
+      <w:r>
+        <w:t xml:space="preserve">intuitivni user-friendly interfejs koji omogucava korisniku da u par klika, pregleda </w:t>
+      </w:r>
       <w:r>
         <w:t>i</w:t>
       </w:r>
-      <w:proofErr w:type="spellEnd"/>
-      <w:r>
-        <w:t xml:space="preserve"> </w:t>
-      </w:r>
-      <w:proofErr w:type="spellStart"/>
-      <w:r>
-        <w:t>iskoristi</w:t>
-      </w:r>
-      <w:proofErr w:type="spellEnd"/>
-      <w:r>
-        <w:t xml:space="preserve"> </w:t>
-      </w:r>
-      <w:proofErr w:type="spellStart"/>
-      <w:r>
-        <w:t>usluge</w:t>
-      </w:r>
-      <w:proofErr w:type="spellEnd"/>
-      <w:r>
-        <w:t xml:space="preserve"> </w:t>
-      </w:r>
-      <w:proofErr w:type="spellStart"/>
-      <w:r>
-        <w:t>koje</w:t>
-      </w:r>
-      <w:proofErr w:type="spellEnd"/>
-      <w:r>
-        <w:t xml:space="preserve"> </w:t>
-      </w:r>
-      <w:proofErr w:type="spellStart"/>
-      <w:r>
-        <w:t>nudimo</w:t>
-      </w:r>
-      <w:proofErr w:type="spellEnd"/>
-      <w:r>
-        <w:t>.</w:t>
+      <w:r>
+        <w:t xml:space="preserve"> iskoristi usluge koje nudimo.</w:t>
       </w:r>
       <w:r>
         <w:t xml:space="preserve"> </w:t>
@@ -900,29 +675,8 @@
         <w:pStyle w:val="ListParagraph"/>
         <w:ind w:left="0"/>
       </w:pPr>
-      <w:proofErr w:type="spellStart"/>
-      <w:r>
-        <w:t>Specifikacije</w:t>
-      </w:r>
-      <w:proofErr w:type="spellEnd"/>
-      <w:r>
-        <w:t xml:space="preserve"> </w:t>
-      </w:r>
-      <w:proofErr w:type="spellStart"/>
-      <w:r>
-        <w:t>su</w:t>
-      </w:r>
-      <w:proofErr w:type="spellEnd"/>
-      <w:r>
-        <w:t xml:space="preserve"> </w:t>
-      </w:r>
-      <w:proofErr w:type="spellStart"/>
-      <w:r>
-        <w:t>sledece</w:t>
-      </w:r>
-      <w:proofErr w:type="spellEnd"/>
-      <w:r>
-        <w:t>:</w:t>
+      <w:r>
+        <w:t>Specifikacije su sledece:</w:t>
       </w:r>
     </w:p>
     <w:p>
@@ -1395,802 +1149,42 @@
     </w:p>
     <w:p>
       <w:r>
-        <w:t xml:space="preserve">Za  </w:t>
-      </w:r>
-      <w:proofErr w:type="spellStart"/>
-      <w:r>
-        <w:t>ovu</w:t>
-      </w:r>
-      <w:proofErr w:type="spellEnd"/>
-      <w:r>
-        <w:t xml:space="preserve"> </w:t>
-      </w:r>
-      <w:proofErr w:type="spellStart"/>
-      <w:r>
-        <w:t>aplikaciju</w:t>
-      </w:r>
-      <w:proofErr w:type="spellEnd"/>
-      <w:r>
-        <w:t xml:space="preserve">, </w:t>
-      </w:r>
-      <w:proofErr w:type="spellStart"/>
-      <w:r>
-        <w:t>koja</w:t>
-      </w:r>
-      <w:proofErr w:type="spellEnd"/>
-      <w:r>
-        <w:t xml:space="preserve"> </w:t>
-      </w:r>
-      <w:proofErr w:type="spellStart"/>
-      <w:r>
-        <w:t>obuhvata</w:t>
-      </w:r>
-      <w:proofErr w:type="spellEnd"/>
-      <w:r>
-        <w:t xml:space="preserve"> </w:t>
-      </w:r>
-      <w:proofErr w:type="spellStart"/>
-      <w:r>
-        <w:t>rezervaciju</w:t>
-      </w:r>
-      <w:proofErr w:type="spellEnd"/>
-      <w:r>
-        <w:t xml:space="preserve"> </w:t>
-      </w:r>
-      <w:proofErr w:type="spellStart"/>
-      <w:r>
-        <w:t>i</w:t>
-      </w:r>
-      <w:proofErr w:type="spellEnd"/>
-      <w:r>
-        <w:t xml:space="preserve"> </w:t>
-      </w:r>
-      <w:proofErr w:type="spellStart"/>
-      <w:r>
-        <w:t>prodaju</w:t>
-      </w:r>
-      <w:proofErr w:type="spellEnd"/>
-      <w:r>
-        <w:t xml:space="preserve"> </w:t>
-      </w:r>
-      <w:proofErr w:type="spellStart"/>
-      <w:r>
-        <w:t>karata</w:t>
-      </w:r>
-      <w:proofErr w:type="spellEnd"/>
-      <w:r>
-        <w:t xml:space="preserve"> za </w:t>
-      </w:r>
-      <w:proofErr w:type="spellStart"/>
-      <w:r>
-        <w:t>bioskop</w:t>
-      </w:r>
-      <w:proofErr w:type="spellEnd"/>
-      <w:r>
-        <w:t xml:space="preserve">, </w:t>
-      </w:r>
-      <w:proofErr w:type="spellStart"/>
-      <w:r>
-        <w:t>neophodni</w:t>
-      </w:r>
-      <w:proofErr w:type="spellEnd"/>
-      <w:r>
-        <w:t xml:space="preserve"> </w:t>
-      </w:r>
-      <w:proofErr w:type="spellStart"/>
-      <w:r>
-        <w:t>su</w:t>
-      </w:r>
-      <w:proofErr w:type="spellEnd"/>
-      <w:r>
-        <w:t xml:space="preserve"> </w:t>
-      </w:r>
-      <w:proofErr w:type="spellStart"/>
-      <w:r>
-        <w:t>različiti</w:t>
-      </w:r>
-      <w:proofErr w:type="spellEnd"/>
-      <w:r>
-        <w:t xml:space="preserve"> </w:t>
-      </w:r>
-      <w:proofErr w:type="spellStart"/>
+        <w:t xml:space="preserve">Za  ovu aplikaciju, koja obuhvata rezervaciju i prodaju karata za bioskop, neophodni su različiti </w:t>
+      </w:r>
       <w:r>
         <w:rPr>
           <w:rStyle w:val="Strong"/>
         </w:rPr>
-        <w:t>spoljašnji</w:t>
-      </w:r>
-      <w:proofErr w:type="spellEnd"/>
-      <w:r>
-        <w:rPr>
-          <w:rStyle w:val="Strong"/>
-        </w:rPr>
-        <w:t xml:space="preserve"> </w:t>
-      </w:r>
-      <w:proofErr w:type="spellStart"/>
-      <w:r>
-        <w:rPr>
-          <w:rStyle w:val="Strong"/>
-        </w:rPr>
-        <w:t>interfejsi</w:t>
-      </w:r>
-      <w:proofErr w:type="spellEnd"/>
-      <w:r>
-        <w:t xml:space="preserve"> koji </w:t>
-      </w:r>
-      <w:proofErr w:type="spellStart"/>
-      <w:r>
-        <w:t>omogućavaju</w:t>
-      </w:r>
-      <w:proofErr w:type="spellEnd"/>
-      <w:r>
-        <w:t xml:space="preserve"> </w:t>
-      </w:r>
-      <w:proofErr w:type="spellStart"/>
-      <w:r>
-        <w:t>povezivanje</w:t>
-      </w:r>
-      <w:proofErr w:type="spellEnd"/>
-      <w:r>
-        <w:t xml:space="preserve"> </w:t>
-      </w:r>
-      <w:proofErr w:type="spellStart"/>
-      <w:r>
-        <w:t>sa</w:t>
-      </w:r>
-      <w:proofErr w:type="spellEnd"/>
-      <w:r>
-        <w:t xml:space="preserve"> </w:t>
-      </w:r>
-      <w:proofErr w:type="spellStart"/>
-      <w:r>
-        <w:t>eksternim</w:t>
-      </w:r>
-      <w:proofErr w:type="spellEnd"/>
-      <w:r>
-        <w:t xml:space="preserve"> </w:t>
-      </w:r>
-      <w:proofErr w:type="spellStart"/>
-      <w:r>
-        <w:t>servisima</w:t>
-      </w:r>
-      <w:proofErr w:type="spellEnd"/>
-      <w:r>
-        <w:t xml:space="preserve"> </w:t>
-      </w:r>
-      <w:proofErr w:type="spellStart"/>
-      <w:r>
-        <w:t>i</w:t>
-      </w:r>
-      <w:proofErr w:type="spellEnd"/>
-      <w:r>
-        <w:t xml:space="preserve"> </w:t>
-      </w:r>
-      <w:proofErr w:type="spellStart"/>
-      <w:r>
-        <w:t>sistemima</w:t>
-      </w:r>
-      <w:proofErr w:type="spellEnd"/>
-      <w:r>
-        <w:t xml:space="preserve"> </w:t>
-      </w:r>
-      <w:proofErr w:type="spellStart"/>
-      <w:r>
-        <w:t>radi</w:t>
-      </w:r>
-      <w:proofErr w:type="spellEnd"/>
-      <w:r>
-        <w:t xml:space="preserve"> </w:t>
-      </w:r>
-      <w:proofErr w:type="spellStart"/>
-      <w:r>
-        <w:t>obezbeđivanja</w:t>
-      </w:r>
-      <w:proofErr w:type="spellEnd"/>
-      <w:r>
-        <w:t xml:space="preserve"> </w:t>
-      </w:r>
-      <w:proofErr w:type="spellStart"/>
-      <w:r>
-        <w:t>kompletne</w:t>
-      </w:r>
-      <w:proofErr w:type="spellEnd"/>
-      <w:r>
-        <w:t xml:space="preserve"> </w:t>
-      </w:r>
-      <w:proofErr w:type="spellStart"/>
-      <w:r>
-        <w:t>funkcionalnosti</w:t>
-      </w:r>
-      <w:proofErr w:type="spellEnd"/>
-      <w:r>
-        <w:t xml:space="preserve">. Evo </w:t>
-      </w:r>
-      <w:proofErr w:type="spellStart"/>
-      <w:r>
-        <w:t>glavnih</w:t>
-      </w:r>
-      <w:proofErr w:type="spellEnd"/>
-      <w:r>
-        <w:t xml:space="preserve"> </w:t>
-      </w:r>
-      <w:proofErr w:type="spellStart"/>
-      <w:r>
-        <w:t>spoljašnjih</w:t>
-      </w:r>
-      <w:proofErr w:type="spellEnd"/>
-      <w:r>
-        <w:t xml:space="preserve"> </w:t>
-      </w:r>
-      <w:proofErr w:type="spellStart"/>
-      <w:r>
-        <w:t>interfejsa</w:t>
-      </w:r>
-      <w:proofErr w:type="spellEnd"/>
-      <w:r>
-        <w:t xml:space="preserve"> </w:t>
-      </w:r>
-      <w:proofErr w:type="spellStart"/>
-      <w:r>
-        <w:t>koje</w:t>
-      </w:r>
-      <w:proofErr w:type="spellEnd"/>
-      <w:r>
-        <w:t xml:space="preserve"> bi </w:t>
-      </w:r>
-      <w:proofErr w:type="spellStart"/>
-      <w:r>
-        <w:t>bilo</w:t>
-      </w:r>
-      <w:proofErr w:type="spellEnd"/>
-      <w:r>
-        <w:t xml:space="preserve"> </w:t>
-      </w:r>
-      <w:proofErr w:type="spellStart"/>
-      <w:r>
-        <w:t>potrebno</w:t>
-      </w:r>
-      <w:proofErr w:type="spellEnd"/>
-      <w:r>
-        <w:t xml:space="preserve"> </w:t>
-      </w:r>
-      <w:proofErr w:type="spellStart"/>
-      <w:r>
-        <w:t>implementirati</w:t>
-      </w:r>
-      <w:proofErr w:type="spellEnd"/>
-      <w:r>
-        <w:t>:</w:t>
-      </w:r>
-    </w:p>
-    <w:p>
-      <w:r>
-        <w:t xml:space="preserve">1. </w:t>
-      </w:r>
-      <w:proofErr w:type="spellStart"/>
-      <w:r>
-        <w:t>Interfejs</w:t>
-      </w:r>
-      <w:proofErr w:type="spellEnd"/>
-      <w:r>
-        <w:t xml:space="preserve"> za </w:t>
-      </w:r>
-      <w:proofErr w:type="spellStart"/>
-      <w:r>
-        <w:t>obradu</w:t>
-      </w:r>
-      <w:proofErr w:type="spellEnd"/>
-      <w:r>
-        <w:t xml:space="preserve"> </w:t>
-      </w:r>
-      <w:proofErr w:type="spellStart"/>
-      <w:r>
-        <w:t>placanja</w:t>
-      </w:r>
-      <w:proofErr w:type="spellEnd"/>
-      <w:r>
-        <w:t xml:space="preserve"> </w:t>
-      </w:r>
-      <w:proofErr w:type="spellStart"/>
-      <w:r>
-        <w:t>radi</w:t>
-      </w:r>
-      <w:proofErr w:type="spellEnd"/>
-      <w:r>
-        <w:t xml:space="preserve"> </w:t>
-      </w:r>
-      <w:proofErr w:type="spellStart"/>
-      <w:r>
-        <w:t>integracije</w:t>
-      </w:r>
-      <w:proofErr w:type="spellEnd"/>
-      <w:r>
-        <w:t xml:space="preserve"> </w:t>
-      </w:r>
-      <w:proofErr w:type="spellStart"/>
-      <w:r>
-        <w:t>sa</w:t>
-      </w:r>
-      <w:proofErr w:type="spellEnd"/>
-      <w:r>
-        <w:t xml:space="preserve"> </w:t>
-      </w:r>
-      <w:proofErr w:type="spellStart"/>
-      <w:r>
-        <w:t>platnim</w:t>
-      </w:r>
-      <w:proofErr w:type="spellEnd"/>
-      <w:r>
-        <w:t xml:space="preserve"> </w:t>
-      </w:r>
-      <w:proofErr w:type="spellStart"/>
-      <w:r>
-        <w:t>procesorima</w:t>
-      </w:r>
-      <w:proofErr w:type="spellEnd"/>
-      <w:r>
-        <w:t xml:space="preserve"> </w:t>
-      </w:r>
-      <w:proofErr w:type="spellStart"/>
-      <w:r>
-        <w:t>kao</w:t>
-      </w:r>
-      <w:proofErr w:type="spellEnd"/>
-      <w:r>
-        <w:t xml:space="preserve"> </w:t>
-      </w:r>
-      <w:proofErr w:type="spellStart"/>
-      <w:r>
-        <w:t>sto</w:t>
-      </w:r>
-      <w:proofErr w:type="spellEnd"/>
-      <w:r>
-        <w:t xml:space="preserve"> </w:t>
-      </w:r>
-      <w:proofErr w:type="spellStart"/>
-      <w:r>
-        <w:t>su</w:t>
-      </w:r>
-      <w:proofErr w:type="spellEnd"/>
-      <w:r>
-        <w:t xml:space="preserve"> </w:t>
-      </w:r>
-      <w:proofErr w:type="spellStart"/>
-      <w:r>
-        <w:t>Paypal</w:t>
-      </w:r>
-      <w:proofErr w:type="spellEnd"/>
-      <w:r>
-        <w:t>, Google pay, Apple Pay (Payment Card Industry Data Security Standard – PCI DSS)</w:t>
+        <w:t>spoljašnji interfejsi</w:t>
+      </w:r>
+      <w:r>
+        <w:t xml:space="preserve"> koji omogućavaju povezivanje sa eksternim servisima i sistemima radi obezbeđivanja kompletne funkcionalnosti. Evo glavnih spoljašnjih interfejsa koje bi bilo potrebno implementirati:</w:t>
+      </w:r>
+    </w:p>
+    <w:p>
+      <w:r>
+        <w:t>1. Interfejs za obradu placanja radi integracije sa platnim procesorima kao sto su Paypal, Google pay, Apple Pay (Payment Card Industry Data Security Standard – PCI DSS)</w:t>
+      </w:r>
+    </w:p>
+    <w:p>
+      <w:r>
+        <w:t>2. API za Bioskopski informacioni sistem radi sinhronizacije podataka o filmovima, projekcijama, prikaz trenutne popunjenosti sala. Za ovo se mogu koristiti vec postojeci softveri kao Vista Cinema.</w:t>
       </w:r>
     </w:p>
     <w:p>
       <w:r>
         <w:lastRenderedPageBreak/>
-        <w:t xml:space="preserve">2. API za </w:t>
-      </w:r>
-      <w:proofErr w:type="spellStart"/>
-      <w:r>
-        <w:t>Bioskopski</w:t>
-      </w:r>
-      <w:proofErr w:type="spellEnd"/>
-      <w:r>
-        <w:t xml:space="preserve"> </w:t>
-      </w:r>
-      <w:proofErr w:type="spellStart"/>
-      <w:r>
-        <w:t>informacioni</w:t>
-      </w:r>
-      <w:proofErr w:type="spellEnd"/>
-      <w:r>
-        <w:t xml:space="preserve"> </w:t>
-      </w:r>
-      <w:proofErr w:type="spellStart"/>
-      <w:r>
-        <w:t>sistem</w:t>
-      </w:r>
-      <w:proofErr w:type="spellEnd"/>
-      <w:r>
-        <w:t xml:space="preserve"> </w:t>
-      </w:r>
-      <w:proofErr w:type="spellStart"/>
-      <w:r>
-        <w:t>radi</w:t>
-      </w:r>
-      <w:proofErr w:type="spellEnd"/>
-      <w:r>
-        <w:t xml:space="preserve"> </w:t>
-      </w:r>
-      <w:proofErr w:type="spellStart"/>
-      <w:r>
-        <w:t>sinhronizacije</w:t>
-      </w:r>
-      <w:proofErr w:type="spellEnd"/>
-      <w:r>
-        <w:t xml:space="preserve"> </w:t>
-      </w:r>
-      <w:proofErr w:type="spellStart"/>
-      <w:r>
-        <w:t>podataka</w:t>
-      </w:r>
-      <w:proofErr w:type="spellEnd"/>
-      <w:r>
-        <w:t xml:space="preserve"> o </w:t>
-      </w:r>
-      <w:proofErr w:type="spellStart"/>
-      <w:r>
-        <w:t>filmovima</w:t>
-      </w:r>
-      <w:proofErr w:type="spellEnd"/>
-      <w:r>
-        <w:t xml:space="preserve">, </w:t>
-      </w:r>
-      <w:proofErr w:type="spellStart"/>
-      <w:r>
-        <w:t>projekcijama</w:t>
-      </w:r>
-      <w:proofErr w:type="spellEnd"/>
-      <w:r>
-        <w:t xml:space="preserve">, </w:t>
-      </w:r>
-      <w:proofErr w:type="spellStart"/>
-      <w:r>
-        <w:t>prikaz</w:t>
-      </w:r>
-      <w:proofErr w:type="spellEnd"/>
-      <w:r>
-        <w:t xml:space="preserve"> </w:t>
-      </w:r>
-      <w:proofErr w:type="spellStart"/>
-      <w:r>
-        <w:t>trenutne</w:t>
-      </w:r>
-      <w:proofErr w:type="spellEnd"/>
-      <w:r>
-        <w:t xml:space="preserve"> </w:t>
-      </w:r>
-      <w:proofErr w:type="spellStart"/>
-      <w:r>
-        <w:t>popunjenosti</w:t>
-      </w:r>
-      <w:proofErr w:type="spellEnd"/>
-      <w:r>
-        <w:t xml:space="preserve"> sala. Za </w:t>
-      </w:r>
-      <w:proofErr w:type="spellStart"/>
-      <w:r>
-        <w:t>ovo</w:t>
-      </w:r>
-      <w:proofErr w:type="spellEnd"/>
-      <w:r>
-        <w:t xml:space="preserve"> se </w:t>
-      </w:r>
-      <w:proofErr w:type="spellStart"/>
-      <w:r>
-        <w:t>mogu</w:t>
-      </w:r>
-      <w:proofErr w:type="spellEnd"/>
-      <w:r>
-        <w:t xml:space="preserve"> </w:t>
-      </w:r>
-      <w:proofErr w:type="spellStart"/>
-      <w:r>
-        <w:t>koristiti</w:t>
-      </w:r>
-      <w:proofErr w:type="spellEnd"/>
-      <w:r>
-        <w:t xml:space="preserve"> </w:t>
-      </w:r>
-      <w:proofErr w:type="spellStart"/>
-      <w:r>
-        <w:t>vec</w:t>
-      </w:r>
-      <w:proofErr w:type="spellEnd"/>
-      <w:r>
-        <w:t xml:space="preserve"> </w:t>
-      </w:r>
-      <w:proofErr w:type="spellStart"/>
-      <w:r>
-        <w:t>postojeci</w:t>
-      </w:r>
-      <w:proofErr w:type="spellEnd"/>
-      <w:r>
-        <w:t xml:space="preserve"> </w:t>
-      </w:r>
-      <w:proofErr w:type="spellStart"/>
-      <w:r>
-        <w:t>softveri</w:t>
-      </w:r>
-      <w:proofErr w:type="spellEnd"/>
-      <w:r>
-        <w:t xml:space="preserve"> </w:t>
-      </w:r>
-      <w:proofErr w:type="spellStart"/>
-      <w:r>
-        <w:t>kao</w:t>
-      </w:r>
-      <w:proofErr w:type="spellEnd"/>
-      <w:r>
-        <w:t xml:space="preserve"> Vista Cinema.</w:t>
-      </w:r>
-    </w:p>
-    <w:p>
-      <w:r>
-        <w:t xml:space="preserve">3. </w:t>
-      </w:r>
-      <w:proofErr w:type="spellStart"/>
-      <w:r>
-        <w:t>Interfejs</w:t>
-      </w:r>
-      <w:proofErr w:type="spellEnd"/>
-      <w:r>
-        <w:t xml:space="preserve"> za CRM( Customer Relationship Management) </w:t>
-      </w:r>
-      <w:proofErr w:type="spellStart"/>
-      <w:r>
-        <w:t>radi</w:t>
-      </w:r>
-      <w:proofErr w:type="spellEnd"/>
-      <w:r>
-        <w:t xml:space="preserve"> </w:t>
-      </w:r>
-      <w:proofErr w:type="spellStart"/>
-      <w:r>
-        <w:t>prikupljanja</w:t>
-      </w:r>
-      <w:proofErr w:type="spellEnd"/>
-      <w:r>
-        <w:t xml:space="preserve"> </w:t>
-      </w:r>
-      <w:proofErr w:type="spellStart"/>
-      <w:r>
-        <w:t>podataka</w:t>
-      </w:r>
-      <w:proofErr w:type="spellEnd"/>
-      <w:r>
-        <w:t xml:space="preserve"> o </w:t>
-      </w:r>
-      <w:proofErr w:type="spellStart"/>
-      <w:r>
-        <w:t>korisnicima</w:t>
-      </w:r>
-      <w:proofErr w:type="spellEnd"/>
-      <w:r>
-        <w:t xml:space="preserve"> I </w:t>
-      </w:r>
-      <w:proofErr w:type="spellStart"/>
-      <w:r>
-        <w:t>mogucnosti</w:t>
-      </w:r>
-      <w:proofErr w:type="spellEnd"/>
-      <w:r>
-        <w:t xml:space="preserve"> </w:t>
-      </w:r>
-      <w:proofErr w:type="spellStart"/>
-      <w:r>
-        <w:t>analitke</w:t>
-      </w:r>
-      <w:proofErr w:type="spellEnd"/>
-      <w:r>
-        <w:t xml:space="preserve"> </w:t>
-      </w:r>
-      <w:proofErr w:type="spellStart"/>
-      <w:r>
-        <w:t>radi</w:t>
-      </w:r>
-      <w:proofErr w:type="spellEnd"/>
-      <w:r>
-        <w:t xml:space="preserve">  </w:t>
-      </w:r>
-      <w:proofErr w:type="spellStart"/>
-      <w:r>
-        <w:t>pruzanja</w:t>
-      </w:r>
-      <w:proofErr w:type="spellEnd"/>
-      <w:r>
-        <w:t xml:space="preserve"> </w:t>
-      </w:r>
-      <w:proofErr w:type="spellStart"/>
-      <w:r>
-        <w:t>personalizovanog</w:t>
-      </w:r>
-      <w:proofErr w:type="spellEnd"/>
-      <w:r>
-        <w:t xml:space="preserve"> </w:t>
-      </w:r>
-      <w:proofErr w:type="spellStart"/>
-      <w:r>
-        <w:t>sadrzaja</w:t>
-      </w:r>
-      <w:proofErr w:type="spellEnd"/>
-      <w:r>
-        <w:t xml:space="preserve"> </w:t>
-      </w:r>
-      <w:proofErr w:type="spellStart"/>
-      <w:r>
-        <w:t>korisnicima</w:t>
-      </w:r>
-      <w:proofErr w:type="spellEnd"/>
-      <w:r>
-        <w:t xml:space="preserve"> </w:t>
-      </w:r>
-      <w:proofErr w:type="spellStart"/>
-      <w:r>
-        <w:t>na</w:t>
-      </w:r>
-      <w:proofErr w:type="spellEnd"/>
-      <w:r>
-        <w:t xml:space="preserve"> </w:t>
-      </w:r>
-      <w:proofErr w:type="spellStart"/>
-      <w:r>
-        <w:t>osnovu</w:t>
-      </w:r>
-      <w:proofErr w:type="spellEnd"/>
-      <w:r>
-        <w:t xml:space="preserve"> </w:t>
-      </w:r>
-      <w:proofErr w:type="spellStart"/>
-      <w:r>
-        <w:t>njihovih</w:t>
-      </w:r>
-      <w:proofErr w:type="spellEnd"/>
-      <w:r>
-        <w:t xml:space="preserve"> </w:t>
-      </w:r>
-      <w:proofErr w:type="spellStart"/>
-      <w:r>
-        <w:t>interesovanja</w:t>
-      </w:r>
-      <w:proofErr w:type="spellEnd"/>
-      <w:r>
-        <w:t>.</w:t>
-      </w:r>
-    </w:p>
-    <w:p>
-      <w:r>
-        <w:t xml:space="preserve">4. </w:t>
-      </w:r>
-      <w:proofErr w:type="spellStart"/>
-      <w:r>
-        <w:t>Interfejs</w:t>
-      </w:r>
-      <w:proofErr w:type="spellEnd"/>
-      <w:r>
-        <w:t xml:space="preserve"> za </w:t>
-      </w:r>
-      <w:proofErr w:type="spellStart"/>
-      <w:r>
-        <w:t>Sistem</w:t>
-      </w:r>
-      <w:proofErr w:type="spellEnd"/>
-      <w:r>
-        <w:t xml:space="preserve"> za </w:t>
-      </w:r>
-      <w:proofErr w:type="spellStart"/>
-      <w:r>
-        <w:t>slanje</w:t>
-      </w:r>
-      <w:proofErr w:type="spellEnd"/>
-      <w:r>
-        <w:t xml:space="preserve"> </w:t>
-      </w:r>
-      <w:proofErr w:type="spellStart"/>
-      <w:r>
-        <w:t>Obavestenja</w:t>
-      </w:r>
-      <w:proofErr w:type="spellEnd"/>
-      <w:r>
-        <w:t xml:space="preserve"> </w:t>
-      </w:r>
-      <w:proofErr w:type="spellStart"/>
-      <w:r>
-        <w:t>radi</w:t>
-      </w:r>
-      <w:proofErr w:type="spellEnd"/>
-      <w:r>
-        <w:t xml:space="preserve"> </w:t>
-      </w:r>
-      <w:proofErr w:type="spellStart"/>
-      <w:r>
-        <w:t>slanja</w:t>
-      </w:r>
-      <w:proofErr w:type="spellEnd"/>
-      <w:r>
-        <w:t xml:space="preserve"> </w:t>
-      </w:r>
-      <w:proofErr w:type="spellStart"/>
-      <w:r>
-        <w:t>najazurnijih</w:t>
-      </w:r>
-      <w:proofErr w:type="spellEnd"/>
-      <w:r>
-        <w:t xml:space="preserve"> </w:t>
-      </w:r>
-      <w:proofErr w:type="spellStart"/>
-      <w:r>
-        <w:t>informacija</w:t>
-      </w:r>
-      <w:proofErr w:type="spellEnd"/>
-      <w:r>
-        <w:t xml:space="preserve"> </w:t>
-      </w:r>
-      <w:proofErr w:type="spellStart"/>
-      <w:r>
-        <w:t>korisnicima</w:t>
-      </w:r>
-      <w:proofErr w:type="spellEnd"/>
-      <w:r>
-        <w:t>.</w:t>
-      </w:r>
-    </w:p>
-    <w:p>
-      <w:r>
-        <w:t xml:space="preserve">5.Intefejs za </w:t>
-      </w:r>
-      <w:proofErr w:type="spellStart"/>
-      <w:r>
-        <w:t>analitiku</w:t>
-      </w:r>
-      <w:proofErr w:type="spellEnd"/>
-      <w:r>
-        <w:t xml:space="preserve"> I </w:t>
-      </w:r>
-      <w:proofErr w:type="spellStart"/>
-      <w:r>
-        <w:t>pracenje</w:t>
-      </w:r>
-      <w:proofErr w:type="spellEnd"/>
-      <w:r>
-        <w:t xml:space="preserve"> </w:t>
-      </w:r>
-      <w:proofErr w:type="spellStart"/>
-      <w:r>
-        <w:t>performansi</w:t>
-      </w:r>
-      <w:proofErr w:type="spellEnd"/>
-      <w:r>
-        <w:t xml:space="preserve"> </w:t>
-      </w:r>
-      <w:proofErr w:type="spellStart"/>
-      <w:r>
-        <w:t>radi</w:t>
-      </w:r>
-      <w:proofErr w:type="spellEnd"/>
-      <w:r>
-        <w:t xml:space="preserve"> </w:t>
-      </w:r>
-      <w:proofErr w:type="spellStart"/>
-      <w:r>
-        <w:t>dalje</w:t>
-      </w:r>
-      <w:proofErr w:type="spellEnd"/>
-      <w:r>
-        <w:t xml:space="preserve"> </w:t>
-      </w:r>
-      <w:proofErr w:type="spellStart"/>
-      <w:r>
-        <w:t>mogucnosti</w:t>
-      </w:r>
-      <w:proofErr w:type="spellEnd"/>
-      <w:r>
-        <w:t xml:space="preserve"> </w:t>
-      </w:r>
-      <w:proofErr w:type="spellStart"/>
-      <w:r>
-        <w:t>unapredjivanja</w:t>
-      </w:r>
-      <w:proofErr w:type="spellEnd"/>
-      <w:r>
-        <w:t xml:space="preserve"> </w:t>
-      </w:r>
-      <w:proofErr w:type="spellStart"/>
-      <w:r>
-        <w:t>aplikacije</w:t>
-      </w:r>
-      <w:proofErr w:type="spellEnd"/>
-      <w:r>
-        <w:t xml:space="preserve">. </w:t>
+        <w:t>3. Interfejs za CRM( Customer Relationship Management) radi prikupljanja podataka o korisnicima I mogucnosti analitke radi  pruzanja personalizovanog sadrzaja korisnicima na osnovu njihovih interesovanja.</w:t>
+      </w:r>
+    </w:p>
+    <w:p>
+      <w:r>
+        <w:t>4. Interfejs za Sistem za slanje Obavestenja radi slanja najazurnijih informacija korisnicima.</w:t>
+      </w:r>
+    </w:p>
+    <w:p>
+      <w:r>
+        <w:t xml:space="preserve">5.Intefejs za analitiku I pracenje performansi radi dalje mogucnosti unapredjivanja aplikacije. </w:t>
       </w:r>
     </w:p>
     <w:p>
@@ -2322,6 +1316,7 @@
         <w:rPr>
           <w:lang w:val="sr-Latn-RS"/>
         </w:rPr>
+        <w:lastRenderedPageBreak/>
         <w:t>Prikaz funkcija korisnika:</w:t>
       </w:r>
     </w:p>
@@ -2552,35 +1547,35 @@
         <w:rPr>
           <w:lang w:val="sr-Latn-RS"/>
         </w:rPr>
+        <w:t>- Sigurno online placanje.</w:t>
+      </w:r>
+    </w:p>
+    <w:p>
+      <w:pPr>
+        <w:jc w:val="both"/>
+        <w:rPr>
+          <w:lang w:val="sr-Latn-RS"/>
+        </w:rPr>
+      </w:pPr>
+      <w:r>
+        <w:rPr>
+          <w:lang w:val="sr-Latn-RS"/>
+        </w:rPr>
+        <w:t>- Loyalty sistem koji nagradjuje stalne korisnike.</w:t>
+      </w:r>
+    </w:p>
+    <w:p>
+      <w:pPr>
+        <w:jc w:val="both"/>
+        <w:rPr>
+          <w:lang w:val="sr-Latn-RS"/>
+        </w:rPr>
+      </w:pPr>
+      <w:r>
+        <w:rPr>
+          <w:lang w:val="sr-Latn-RS"/>
+        </w:rPr>
         <w:lastRenderedPageBreak/>
-        <w:t>- Sigurno online placanje.</w:t>
-      </w:r>
-    </w:p>
-    <w:p>
-      <w:pPr>
-        <w:jc w:val="both"/>
-        <w:rPr>
-          <w:lang w:val="sr-Latn-RS"/>
-        </w:rPr>
-      </w:pPr>
-      <w:r>
-        <w:rPr>
-          <w:lang w:val="sr-Latn-RS"/>
-        </w:rPr>
-        <w:t>- Loyalty sistem koji nagradjuje stalne korisnike.</w:t>
-      </w:r>
-    </w:p>
-    <w:p>
-      <w:pPr>
-        <w:jc w:val="both"/>
-        <w:rPr>
-          <w:lang w:val="sr-Latn-RS"/>
-        </w:rPr>
-      </w:pPr>
-      <w:r>
-        <w:rPr>
-          <w:lang w:val="sr-Latn-RS"/>
-        </w:rPr>
         <w:t>- Podrska na vise jezika.</w:t>
       </w:r>
     </w:p>
@@ -2794,355 +1789,25 @@
       </w:pPr>
     </w:p>
     <w:p>
-      <w:proofErr w:type="spellStart"/>
-      <w:r>
-        <w:t>Vreme</w:t>
-      </w:r>
-      <w:proofErr w:type="spellEnd"/>
-      <w:r>
-        <w:t xml:space="preserve"> </w:t>
-      </w:r>
-      <w:proofErr w:type="spellStart"/>
-      <w:r>
-        <w:t>odziva</w:t>
-      </w:r>
-      <w:proofErr w:type="spellEnd"/>
-      <w:r>
-        <w:t xml:space="preserve"> se </w:t>
-      </w:r>
-      <w:proofErr w:type="spellStart"/>
-      <w:r>
-        <w:t>odnosi</w:t>
-      </w:r>
-      <w:proofErr w:type="spellEnd"/>
-      <w:r>
-        <w:t xml:space="preserve"> </w:t>
-      </w:r>
-      <w:proofErr w:type="spellStart"/>
-      <w:r>
-        <w:t>na</w:t>
-      </w:r>
-      <w:proofErr w:type="spellEnd"/>
-      <w:r>
-        <w:t xml:space="preserve"> to </w:t>
-      </w:r>
-      <w:proofErr w:type="spellStart"/>
-      <w:r>
-        <w:t>koliko</w:t>
-      </w:r>
-      <w:proofErr w:type="spellEnd"/>
-      <w:r>
-        <w:t xml:space="preserve"> </w:t>
-      </w:r>
-      <w:proofErr w:type="spellStart"/>
-      <w:r>
-        <w:t>brzo</w:t>
-      </w:r>
-      <w:proofErr w:type="spellEnd"/>
-      <w:r>
-        <w:t xml:space="preserve"> </w:t>
-      </w:r>
-      <w:proofErr w:type="spellStart"/>
-      <w:r>
-        <w:t>sistem</w:t>
-      </w:r>
-      <w:proofErr w:type="spellEnd"/>
-      <w:r>
-        <w:t xml:space="preserve"> </w:t>
-      </w:r>
-      <w:proofErr w:type="spellStart"/>
-      <w:r>
-        <w:t>proc</w:t>
-      </w:r>
-      <w:r>
-        <w:t>esuje</w:t>
-      </w:r>
-      <w:proofErr w:type="spellEnd"/>
-      <w:r>
-        <w:t xml:space="preserve"> </w:t>
-      </w:r>
-      <w:proofErr w:type="spellStart"/>
-      <w:r>
-        <w:t>zahtev</w:t>
-      </w:r>
-      <w:proofErr w:type="spellEnd"/>
-      <w:r>
-        <w:t xml:space="preserve"> </w:t>
-      </w:r>
-      <w:proofErr w:type="spellStart"/>
-      <w:r>
-        <w:t>korisnika</w:t>
-      </w:r>
-      <w:proofErr w:type="spellEnd"/>
-      <w:r>
-        <w:t xml:space="preserve"> </w:t>
-      </w:r>
-      <w:proofErr w:type="spellStart"/>
+      <w:r>
+        <w:t>Vreme odziva se odnosi na to koliko brzo sistem proc</w:t>
+      </w:r>
+      <w:r>
+        <w:t>esuje zahtev korisnika i vraća p</w:t>
+      </w:r>
+      <w:r>
+        <w:t>ovratnu informaciju.</w:t>
+      </w:r>
+    </w:p>
+    <w:p>
+      <w:r>
+        <w:t>Za početak, vršićemo redovne optimizacije koda. Distribuiraćemo dolazne zahteve na veći broj servera, kako bi smo izbegli da samo jedan server nos</w:t>
+      </w:r>
       <w:r>
         <w:t>i</w:t>
       </w:r>
-      <w:proofErr w:type="spellEnd"/>
-      <w:r>
-        <w:t xml:space="preserve"> </w:t>
-      </w:r>
-      <w:proofErr w:type="spellStart"/>
-      <w:r>
-        <w:t>vraća</w:t>
-      </w:r>
-      <w:proofErr w:type="spellEnd"/>
-      <w:r>
-        <w:t xml:space="preserve"> </w:t>
-      </w:r>
-      <w:proofErr w:type="spellStart"/>
-      <w:r>
-        <w:t>p</w:t>
-      </w:r>
-      <w:r>
-        <w:t>ovratnu</w:t>
-      </w:r>
-      <w:proofErr w:type="spellEnd"/>
-      <w:r>
-        <w:t xml:space="preserve"> </w:t>
-      </w:r>
-      <w:proofErr w:type="spellStart"/>
-      <w:r>
-        <w:t>informaciju</w:t>
-      </w:r>
-      <w:proofErr w:type="spellEnd"/>
-      <w:r>
-        <w:t>.</w:t>
-      </w:r>
-    </w:p>
-    <w:p>
-      <w:r>
-        <w:t xml:space="preserve">Za </w:t>
-      </w:r>
-      <w:proofErr w:type="spellStart"/>
-      <w:r>
-        <w:t>početak</w:t>
-      </w:r>
-      <w:proofErr w:type="spellEnd"/>
-      <w:r>
-        <w:t xml:space="preserve">, </w:t>
-      </w:r>
-      <w:proofErr w:type="spellStart"/>
-      <w:r>
-        <w:t>vršićemo</w:t>
-      </w:r>
-      <w:proofErr w:type="spellEnd"/>
-      <w:r>
-        <w:t xml:space="preserve"> </w:t>
-      </w:r>
-      <w:proofErr w:type="spellStart"/>
-      <w:r>
-        <w:t>redovne</w:t>
-      </w:r>
-      <w:proofErr w:type="spellEnd"/>
-      <w:r>
-        <w:t xml:space="preserve"> </w:t>
-      </w:r>
-      <w:proofErr w:type="spellStart"/>
-      <w:r>
-        <w:t>optimizacije</w:t>
-      </w:r>
-      <w:proofErr w:type="spellEnd"/>
-      <w:r>
-        <w:t xml:space="preserve"> </w:t>
-      </w:r>
-      <w:proofErr w:type="spellStart"/>
-      <w:r>
-        <w:t>koda</w:t>
-      </w:r>
-      <w:proofErr w:type="spellEnd"/>
-      <w:r>
-        <w:t xml:space="preserve">. </w:t>
-      </w:r>
-      <w:proofErr w:type="spellStart"/>
-      <w:r>
-        <w:t>Distribuiraćemo</w:t>
-      </w:r>
-      <w:proofErr w:type="spellEnd"/>
-      <w:r>
-        <w:t xml:space="preserve"> </w:t>
-      </w:r>
-      <w:proofErr w:type="spellStart"/>
-      <w:r>
-        <w:t>dolazne</w:t>
-      </w:r>
-      <w:proofErr w:type="spellEnd"/>
-      <w:r>
-        <w:t xml:space="preserve"> </w:t>
-      </w:r>
-      <w:proofErr w:type="spellStart"/>
-      <w:r>
-        <w:t>zahteve</w:t>
-      </w:r>
-      <w:proofErr w:type="spellEnd"/>
-      <w:r>
-        <w:t xml:space="preserve"> </w:t>
-      </w:r>
-      <w:proofErr w:type="spellStart"/>
-      <w:r>
-        <w:t>na</w:t>
-      </w:r>
-      <w:proofErr w:type="spellEnd"/>
-      <w:r>
-        <w:t xml:space="preserve"> </w:t>
-      </w:r>
-      <w:proofErr w:type="spellStart"/>
-      <w:r>
-        <w:t>veći</w:t>
-      </w:r>
-      <w:proofErr w:type="spellEnd"/>
-      <w:r>
-        <w:t xml:space="preserve"> </w:t>
-      </w:r>
-      <w:proofErr w:type="spellStart"/>
-      <w:r>
-        <w:t>broj</w:t>
-      </w:r>
-      <w:proofErr w:type="spellEnd"/>
-      <w:r>
-        <w:t xml:space="preserve"> </w:t>
-      </w:r>
-      <w:proofErr w:type="spellStart"/>
-      <w:r>
-        <w:t>servera</w:t>
-      </w:r>
-      <w:proofErr w:type="spellEnd"/>
-      <w:r>
-        <w:t xml:space="preserve">, </w:t>
-      </w:r>
-      <w:proofErr w:type="spellStart"/>
-      <w:r>
-        <w:t>kako</w:t>
-      </w:r>
-      <w:proofErr w:type="spellEnd"/>
-      <w:r>
-        <w:t xml:space="preserve"> bi </w:t>
-      </w:r>
-      <w:proofErr w:type="spellStart"/>
-      <w:r>
-        <w:t>smo</w:t>
-      </w:r>
-      <w:proofErr w:type="spellEnd"/>
-      <w:r>
-        <w:t xml:space="preserve"> </w:t>
-      </w:r>
-      <w:proofErr w:type="spellStart"/>
-      <w:r>
-        <w:t>izbegli</w:t>
-      </w:r>
-      <w:proofErr w:type="spellEnd"/>
-      <w:r>
-        <w:t xml:space="preserve"> da </w:t>
-      </w:r>
-      <w:proofErr w:type="spellStart"/>
-      <w:r>
-        <w:t>samo</w:t>
-      </w:r>
-      <w:proofErr w:type="spellEnd"/>
-      <w:r>
-        <w:t xml:space="preserve"> </w:t>
-      </w:r>
-      <w:proofErr w:type="spellStart"/>
-      <w:r>
-        <w:t>jedan</w:t>
-      </w:r>
-      <w:proofErr w:type="spellEnd"/>
-      <w:r>
-        <w:t xml:space="preserve"> server </w:t>
-      </w:r>
-      <w:proofErr w:type="spellStart"/>
-      <w:r>
-        <w:t>nos</w:t>
-      </w:r>
-      <w:r>
-        <w:t>i</w:t>
-      </w:r>
-      <w:proofErr w:type="spellEnd"/>
-      <w:r>
-        <w:t xml:space="preserve"> </w:t>
-      </w:r>
-      <w:proofErr w:type="spellStart"/>
-      <w:r>
-        <w:t>svu</w:t>
-      </w:r>
-      <w:proofErr w:type="spellEnd"/>
-      <w:r>
-        <w:t xml:space="preserve"> “</w:t>
-      </w:r>
-      <w:proofErr w:type="spellStart"/>
-      <w:r>
-        <w:t>odgovornost</w:t>
-      </w:r>
-      <w:proofErr w:type="spellEnd"/>
-      <w:r>
-        <w:t xml:space="preserve">”. Za </w:t>
-      </w:r>
-      <w:proofErr w:type="spellStart"/>
-      <w:r>
-        <w:t>vreme</w:t>
-      </w:r>
-      <w:proofErr w:type="spellEnd"/>
-      <w:r>
-        <w:t xml:space="preserve"> toga, </w:t>
-      </w:r>
-      <w:proofErr w:type="spellStart"/>
-      <w:r>
-        <w:t>koristićemo</w:t>
-      </w:r>
-      <w:proofErr w:type="spellEnd"/>
-      <w:r>
-        <w:t xml:space="preserve"> alate za </w:t>
-      </w:r>
-      <w:proofErr w:type="spellStart"/>
-      <w:r>
-        <w:t>praćenje</w:t>
-      </w:r>
-      <w:proofErr w:type="spellEnd"/>
-      <w:r>
-        <w:t xml:space="preserve">, </w:t>
-      </w:r>
-      <w:proofErr w:type="spellStart"/>
-      <w:r>
-        <w:t>kako</w:t>
-      </w:r>
-      <w:proofErr w:type="spellEnd"/>
-      <w:r>
-        <w:t xml:space="preserve"> bi </w:t>
-      </w:r>
-      <w:proofErr w:type="spellStart"/>
-      <w:r>
-        <w:t>smo</w:t>
-      </w:r>
-      <w:proofErr w:type="spellEnd"/>
-      <w:r>
-        <w:t xml:space="preserve"> </w:t>
-      </w:r>
-      <w:proofErr w:type="spellStart"/>
-      <w:r>
-        <w:t>izbegli</w:t>
-      </w:r>
-      <w:proofErr w:type="spellEnd"/>
-      <w:r>
-        <w:t xml:space="preserve"> </w:t>
-      </w:r>
-      <w:proofErr w:type="spellStart"/>
-      <w:r>
-        <w:t>preopterećenost</w:t>
-      </w:r>
-      <w:proofErr w:type="spellEnd"/>
-      <w:r>
-        <w:t xml:space="preserve"> </w:t>
-      </w:r>
-      <w:proofErr w:type="spellStart"/>
-      <w:r>
-        <w:t>sistema</w:t>
-      </w:r>
-      <w:proofErr w:type="spellEnd"/>
-      <w:r>
-        <w:t xml:space="preserve">. </w:t>
+      <w:r>
+        <w:t xml:space="preserve"> svu “odgovornost”. Za vreme toga, koristićemo alate za praćenje, kako bi smo izbegli preopterećenost sistema. </w:t>
       </w:r>
     </w:p>
     <w:p/>
@@ -3271,1638 +1936,135 @@
       </w:pPr>
     </w:p>
     <w:p>
-      <w:proofErr w:type="spellStart"/>
-      <w:r>
-        <w:t>Projketna</w:t>
-      </w:r>
-      <w:proofErr w:type="spellEnd"/>
-      <w:r>
-        <w:t xml:space="preserve"> </w:t>
-      </w:r>
-      <w:proofErr w:type="spellStart"/>
-      <w:r>
-        <w:t>ograničenja</w:t>
-      </w:r>
-      <w:proofErr w:type="spellEnd"/>
-      <w:r>
-        <w:t xml:space="preserve"> </w:t>
-      </w:r>
-      <w:proofErr w:type="spellStart"/>
-      <w:r>
-        <w:t>su</w:t>
-      </w:r>
-      <w:proofErr w:type="spellEnd"/>
-      <w:r>
-        <w:t xml:space="preserve"> </w:t>
-      </w:r>
-      <w:proofErr w:type="spellStart"/>
-      <w:r>
-        <w:t>takodje</w:t>
-      </w:r>
-      <w:proofErr w:type="spellEnd"/>
-      <w:r>
-        <w:t xml:space="preserve"> </w:t>
-      </w:r>
-      <w:proofErr w:type="spellStart"/>
-      <w:r>
-        <w:t>neizbežna</w:t>
-      </w:r>
-      <w:proofErr w:type="spellEnd"/>
-      <w:r>
-        <w:t xml:space="preserve"> </w:t>
-      </w:r>
-      <w:proofErr w:type="spellStart"/>
-      <w:r>
-        <w:t>stvar</w:t>
-      </w:r>
-      <w:proofErr w:type="spellEnd"/>
-      <w:r>
-        <w:t xml:space="preserve"> </w:t>
-      </w:r>
-      <w:proofErr w:type="spellStart"/>
-      <w:r>
-        <w:t>kada</w:t>
-      </w:r>
-      <w:proofErr w:type="spellEnd"/>
-      <w:r>
-        <w:t xml:space="preserve"> je u </w:t>
-      </w:r>
-      <w:proofErr w:type="spellStart"/>
-      <w:r>
-        <w:t>pitanju</w:t>
-      </w:r>
-      <w:proofErr w:type="spellEnd"/>
-      <w:r>
-        <w:t xml:space="preserve"> </w:t>
-      </w:r>
-      <w:proofErr w:type="spellStart"/>
-      <w:r>
-        <w:t>osnovanje</w:t>
-      </w:r>
-      <w:proofErr w:type="spellEnd"/>
-      <w:r>
-        <w:t xml:space="preserve"> </w:t>
-      </w:r>
-      <w:proofErr w:type="spellStart"/>
-      <w:r>
-        <w:t>softvera</w:t>
-      </w:r>
-      <w:proofErr w:type="spellEnd"/>
-      <w:r>
-        <w:t xml:space="preserve">, </w:t>
-      </w:r>
-      <w:proofErr w:type="spellStart"/>
-      <w:r>
-        <w:t>kao</w:t>
-      </w:r>
-      <w:proofErr w:type="spellEnd"/>
-      <w:r>
-        <w:t xml:space="preserve"> </w:t>
-      </w:r>
-      <w:proofErr w:type="spellStart"/>
-      <w:r>
-        <w:t>i</w:t>
-      </w:r>
-      <w:proofErr w:type="spellEnd"/>
-      <w:r>
-        <w:t xml:space="preserve"> </w:t>
-      </w:r>
-      <w:proofErr w:type="spellStart"/>
-      <w:r>
-        <w:t>aplikacije</w:t>
-      </w:r>
-      <w:proofErr w:type="spellEnd"/>
-      <w:r>
-        <w:t xml:space="preserve">. </w:t>
-      </w:r>
-      <w:proofErr w:type="spellStart"/>
-      <w:r>
-        <w:t>Značajno</w:t>
-      </w:r>
-      <w:proofErr w:type="spellEnd"/>
-      <w:r>
-        <w:t xml:space="preserve"> je </w:t>
-      </w:r>
-      <w:proofErr w:type="spellStart"/>
-      <w:r>
-        <w:t>i</w:t>
-      </w:r>
-      <w:proofErr w:type="spellEnd"/>
-      <w:r>
-        <w:t xml:space="preserve"> </w:t>
-      </w:r>
-      <w:proofErr w:type="spellStart"/>
-      <w:r>
-        <w:t>poželjno</w:t>
-      </w:r>
-      <w:proofErr w:type="spellEnd"/>
-      <w:r>
-        <w:t xml:space="preserve"> da </w:t>
-      </w:r>
-      <w:proofErr w:type="spellStart"/>
-      <w:r>
-        <w:t>razmislimo</w:t>
-      </w:r>
-      <w:proofErr w:type="spellEnd"/>
-      <w:r>
-        <w:t xml:space="preserve"> </w:t>
+      <w:r>
+        <w:t xml:space="preserve">Projketna ograničenja su takodje neizbežna stvar kada je u pitanju osnovanje softvera, kao i aplikacije. Značajno je i poželjno da razmislimo </w:t>
       </w:r>
       <w:r>
         <w:t xml:space="preserve">o </w:t>
       </w:r>
-      <w:proofErr w:type="spellStart"/>
-      <w:r>
-        <w:t>istim</w:t>
-      </w:r>
-      <w:proofErr w:type="spellEnd"/>
-      <w:r>
-        <w:t xml:space="preserve">, </w:t>
-      </w:r>
-      <w:proofErr w:type="spellStart"/>
-      <w:r>
-        <w:t>kao</w:t>
-      </w:r>
-      <w:proofErr w:type="spellEnd"/>
-      <w:r>
-        <w:t xml:space="preserve"> </w:t>
-      </w:r>
-      <w:proofErr w:type="spellStart"/>
-      <w:r>
-        <w:t>i</w:t>
-      </w:r>
-      <w:proofErr w:type="spellEnd"/>
-      <w:r>
-        <w:t xml:space="preserve"> </w:t>
-      </w:r>
-      <w:proofErr w:type="spellStart"/>
-      <w:r>
-        <w:t>unapred</w:t>
-      </w:r>
-      <w:proofErr w:type="spellEnd"/>
-      <w:r>
-        <w:t xml:space="preserve"> </w:t>
-      </w:r>
-      <w:proofErr w:type="spellStart"/>
-      <w:r>
-        <w:t>smislimo</w:t>
-      </w:r>
-      <w:proofErr w:type="spellEnd"/>
-      <w:r>
-        <w:t xml:space="preserve"> </w:t>
-      </w:r>
-      <w:proofErr w:type="spellStart"/>
-      <w:r>
-        <w:t>rešenje</w:t>
-      </w:r>
-      <w:proofErr w:type="spellEnd"/>
-      <w:r>
-        <w:t xml:space="preserve"> u </w:t>
-      </w:r>
-      <w:proofErr w:type="spellStart"/>
-      <w:r>
-        <w:t>slučaju</w:t>
-      </w:r>
-      <w:proofErr w:type="spellEnd"/>
-      <w:r>
-        <w:t xml:space="preserve"> da </w:t>
-      </w:r>
-      <w:proofErr w:type="spellStart"/>
-      <w:r>
-        <w:t>dodje</w:t>
-      </w:r>
-      <w:proofErr w:type="spellEnd"/>
-      <w:r>
-        <w:t xml:space="preserve"> do </w:t>
-      </w:r>
-      <w:proofErr w:type="spellStart"/>
-      <w:r>
-        <w:t>problema</w:t>
-      </w:r>
-      <w:proofErr w:type="spellEnd"/>
-      <w:r>
-        <w:t xml:space="preserve"> </w:t>
-      </w:r>
-      <w:proofErr w:type="spellStart"/>
-      <w:r>
-        <w:t>vezanih</w:t>
-      </w:r>
-      <w:proofErr w:type="spellEnd"/>
-      <w:r>
-        <w:t xml:space="preserve"> za </w:t>
-      </w:r>
-      <w:proofErr w:type="spellStart"/>
-      <w:r>
-        <w:t>ograničenja</w:t>
-      </w:r>
-      <w:proofErr w:type="spellEnd"/>
-      <w:r>
-        <w:t>.</w:t>
-      </w:r>
-    </w:p>
-    <w:p>
-      <w:proofErr w:type="spellStart"/>
-      <w:r>
-        <w:t>Zahtevi</w:t>
-      </w:r>
-      <w:proofErr w:type="spellEnd"/>
-      <w:r>
-        <w:t xml:space="preserve">, u </w:t>
-      </w:r>
-      <w:proofErr w:type="spellStart"/>
-      <w:r>
-        <w:t>vidu</w:t>
-      </w:r>
-      <w:proofErr w:type="spellEnd"/>
-      <w:r>
-        <w:t xml:space="preserve"> </w:t>
-      </w:r>
-      <w:proofErr w:type="spellStart"/>
-      <w:r>
-        <w:t>projektnih</w:t>
-      </w:r>
-      <w:proofErr w:type="spellEnd"/>
-      <w:r>
-        <w:t xml:space="preserve"> </w:t>
-      </w:r>
-      <w:proofErr w:type="spellStart"/>
-      <w:r>
-        <w:t>ograničenja</w:t>
-      </w:r>
-      <w:proofErr w:type="spellEnd"/>
-      <w:r>
-        <w:t xml:space="preserve">, </w:t>
-      </w:r>
-      <w:proofErr w:type="spellStart"/>
-      <w:r>
-        <w:t>mogu</w:t>
-      </w:r>
-      <w:proofErr w:type="spellEnd"/>
-      <w:r>
-        <w:t xml:space="preserve"> </w:t>
-      </w:r>
-      <w:proofErr w:type="spellStart"/>
-      <w:r>
-        <w:t>biti</w:t>
-      </w:r>
-      <w:proofErr w:type="spellEnd"/>
-      <w:r>
-        <w:t xml:space="preserve"> </w:t>
-      </w:r>
-      <w:proofErr w:type="spellStart"/>
-      <w:r>
-        <w:t>sledeći</w:t>
-      </w:r>
-      <w:proofErr w:type="spellEnd"/>
-      <w:r>
-        <w:t>:</w:t>
+      <w:r>
+        <w:t>istim, kao i unapred smislimo rešenje u slučaju da dodje do problema vezanih za ograničenja.</w:t>
+      </w:r>
+    </w:p>
+    <w:p>
+      <w:r>
+        <w:t>Zahtevi, u vidu projektnih ograničenja, mogu biti sledeći:</w:t>
       </w:r>
     </w:p>
     <w:p/>
     <w:p>
       <w:r>
-        <w:t xml:space="preserve">1.Ograničenja </w:t>
-      </w:r>
-      <w:proofErr w:type="spellStart"/>
-      <w:r>
-        <w:t>finansija</w:t>
-      </w:r>
-      <w:proofErr w:type="spellEnd"/>
-      <w:r>
-        <w:t>,</w:t>
-      </w:r>
-    </w:p>
-    <w:p>
-      <w:proofErr w:type="spellStart"/>
-      <w:r>
-        <w:t>Finansijska</w:t>
-      </w:r>
-      <w:proofErr w:type="spellEnd"/>
-      <w:r>
-        <w:t xml:space="preserve"> </w:t>
-      </w:r>
-      <w:proofErr w:type="spellStart"/>
-      <w:r>
-        <w:t>ograničenja</w:t>
-      </w:r>
-      <w:proofErr w:type="spellEnd"/>
-      <w:r>
-        <w:t xml:space="preserve"> u </w:t>
-      </w:r>
-      <w:proofErr w:type="spellStart"/>
-      <w:r>
-        <w:t>vidu</w:t>
-      </w:r>
-      <w:proofErr w:type="spellEnd"/>
-      <w:r>
-        <w:t xml:space="preserve"> </w:t>
-      </w:r>
-      <w:proofErr w:type="spellStart"/>
-      <w:r>
-        <w:t>bud</w:t>
+        <w:t>1.Ograničenja finansija,</w:t>
+      </w:r>
+    </w:p>
+    <w:p>
+      <w:r>
+        <w:t>Finansijska ograničenja u vidu bud</w:t>
       </w:r>
       <w:r>
         <w:t>ž</w:t>
       </w:r>
       <w:r>
-        <w:t>eta</w:t>
-      </w:r>
-      <w:proofErr w:type="spellEnd"/>
-      <w:r>
-        <w:t xml:space="preserve">, </w:t>
-      </w:r>
-      <w:proofErr w:type="spellStart"/>
-      <w:r>
-        <w:t>tačnije</w:t>
-      </w:r>
-      <w:proofErr w:type="spellEnd"/>
-      <w:r>
-        <w:t xml:space="preserve"> </w:t>
-      </w:r>
-      <w:proofErr w:type="spellStart"/>
+        <w:t xml:space="preserve">eta, tačnije </w:t>
+      </w:r>
       <w:r>
         <w:t>k</w:t>
       </w:r>
       <w:r>
-        <w:t>oliko</w:t>
-      </w:r>
-      <w:proofErr w:type="spellEnd"/>
-      <w:r>
-        <w:t xml:space="preserve"> je </w:t>
-      </w:r>
-      <w:proofErr w:type="spellStart"/>
-      <w:r>
-        <w:t>novca</w:t>
-      </w:r>
-      <w:proofErr w:type="spellEnd"/>
-      <w:r>
-        <w:t xml:space="preserve"> </w:t>
-      </w:r>
-      <w:proofErr w:type="spellStart"/>
-      <w:r>
-        <w:t>dostupno</w:t>
-      </w:r>
-      <w:proofErr w:type="spellEnd"/>
-      <w:r>
-        <w:t xml:space="preserve"> za </w:t>
-      </w:r>
-      <w:proofErr w:type="spellStart"/>
-      <w:r>
-        <w:t>razvoj</w:t>
-      </w:r>
-      <w:proofErr w:type="spellEnd"/>
-      <w:r>
-        <w:t xml:space="preserve"> </w:t>
-      </w:r>
-      <w:proofErr w:type="spellStart"/>
-      <w:r>
-        <w:t>softvera</w:t>
-      </w:r>
-      <w:proofErr w:type="spellEnd"/>
-      <w:r>
-        <w:t xml:space="preserve">, a to </w:t>
-      </w:r>
-      <w:proofErr w:type="spellStart"/>
-      <w:r>
-        <w:t>uključuje</w:t>
-      </w:r>
-      <w:proofErr w:type="spellEnd"/>
-      <w:r>
-        <w:t xml:space="preserve"> </w:t>
-      </w:r>
-      <w:proofErr w:type="spellStart"/>
-      <w:r>
-        <w:t>troškove</w:t>
-      </w:r>
-      <w:proofErr w:type="spellEnd"/>
-      <w:r>
-        <w:t xml:space="preserve"> </w:t>
-      </w:r>
-      <w:proofErr w:type="spellStart"/>
-      <w:r>
-        <w:t>razvoja</w:t>
-      </w:r>
-      <w:proofErr w:type="spellEnd"/>
-      <w:r>
-        <w:t xml:space="preserve">, </w:t>
-      </w:r>
-      <w:proofErr w:type="spellStart"/>
-      <w:r>
-        <w:t>ažuriranja</w:t>
-      </w:r>
-      <w:proofErr w:type="spellEnd"/>
-      <w:r>
-        <w:t xml:space="preserve"> I </w:t>
-      </w:r>
-      <w:proofErr w:type="spellStart"/>
-      <w:r>
-        <w:t>održavanja</w:t>
-      </w:r>
-      <w:proofErr w:type="spellEnd"/>
-      <w:r>
-        <w:t xml:space="preserve"> </w:t>
-      </w:r>
-      <w:proofErr w:type="spellStart"/>
-      <w:r>
-        <w:t>softvera</w:t>
-      </w:r>
-      <w:proofErr w:type="spellEnd"/>
-      <w:r>
-        <w:t xml:space="preserve">. </w:t>
-      </w:r>
-      <w:proofErr w:type="spellStart"/>
-      <w:r>
-        <w:t>Još</w:t>
-      </w:r>
-      <w:proofErr w:type="spellEnd"/>
-      <w:r>
-        <w:t xml:space="preserve"> </w:t>
-      </w:r>
-      <w:proofErr w:type="spellStart"/>
-      <w:r>
-        <w:t>jedan</w:t>
-      </w:r>
-      <w:proofErr w:type="spellEnd"/>
-      <w:r>
-        <w:t xml:space="preserve"> </w:t>
-      </w:r>
-      <w:proofErr w:type="spellStart"/>
-      <w:r>
-        <w:t>aspekt</w:t>
-      </w:r>
-      <w:proofErr w:type="spellEnd"/>
-      <w:r>
-        <w:t xml:space="preserve"> </w:t>
-      </w:r>
-      <w:proofErr w:type="spellStart"/>
-      <w:r>
-        <w:t>jesu</w:t>
-      </w:r>
-      <w:proofErr w:type="spellEnd"/>
-      <w:r>
-        <w:t xml:space="preserve"> </w:t>
-      </w:r>
-      <w:proofErr w:type="spellStart"/>
-      <w:r>
-        <w:t>licence</w:t>
-      </w:r>
-      <w:proofErr w:type="spellEnd"/>
-      <w:r>
-        <w:t xml:space="preserve">, </w:t>
-      </w:r>
-      <w:proofErr w:type="spellStart"/>
-      <w:r>
-        <w:t>ukoliko</w:t>
-      </w:r>
-      <w:proofErr w:type="spellEnd"/>
-      <w:r>
-        <w:t xml:space="preserve"> </w:t>
-      </w:r>
-      <w:proofErr w:type="spellStart"/>
-      <w:r>
-        <w:t>ih</w:t>
-      </w:r>
-      <w:proofErr w:type="spellEnd"/>
-      <w:r>
-        <w:t xml:space="preserve"> </w:t>
-      </w:r>
-      <w:proofErr w:type="spellStart"/>
-      <w:r>
-        <w:t>plaćamo</w:t>
-      </w:r>
-      <w:proofErr w:type="spellEnd"/>
-      <w:r>
-        <w:t xml:space="preserve"> </w:t>
-      </w:r>
-      <w:proofErr w:type="spellStart"/>
-      <w:r>
-        <w:t>na</w:t>
-      </w:r>
-      <w:proofErr w:type="spellEnd"/>
-      <w:r>
-        <w:t xml:space="preserve"> </w:t>
-      </w:r>
-      <w:proofErr w:type="spellStart"/>
-      <w:r>
-        <w:t>mesečnom</w:t>
-      </w:r>
-      <w:proofErr w:type="spellEnd"/>
-      <w:r>
-        <w:t xml:space="preserve"> </w:t>
-      </w:r>
-      <w:proofErr w:type="spellStart"/>
-      <w:r>
-        <w:t>nivou</w:t>
-      </w:r>
-      <w:proofErr w:type="spellEnd"/>
-      <w:r>
-        <w:t>.</w:t>
+        <w:t>oliko je novca dostupno za razvoj softvera, a to uključuje troškove razvoja, ažuriranja I održavanja</w:t>
+      </w:r>
+      <w:r>
+        <w:t xml:space="preserve"> softvera</w:t>
+      </w:r>
+      <w:r>
+        <w:t>. Još jedan aspekt jesu licence, ukoliko ih plaćamo na mesečnom nivou.</w:t>
       </w:r>
     </w:p>
     <w:p/>
     <w:p>
       <w:r>
-        <w:t xml:space="preserve">2.Vremenska </w:t>
-      </w:r>
-      <w:proofErr w:type="spellStart"/>
-      <w:r>
-        <w:t>ograničenja</w:t>
-      </w:r>
-      <w:proofErr w:type="spellEnd"/>
-    </w:p>
-    <w:p>
-      <w:r>
-        <w:t xml:space="preserve">Pre </w:t>
-      </w:r>
-      <w:proofErr w:type="spellStart"/>
-      <w:r>
-        <w:t>svega</w:t>
-      </w:r>
-      <w:proofErr w:type="spellEnd"/>
-      <w:r>
-        <w:t xml:space="preserve">, </w:t>
-      </w:r>
-      <w:proofErr w:type="spellStart"/>
-      <w:r>
-        <w:t>bitno</w:t>
-      </w:r>
-      <w:proofErr w:type="spellEnd"/>
-      <w:r>
-        <w:t xml:space="preserve"> je </w:t>
-      </w:r>
-      <w:proofErr w:type="spellStart"/>
-      <w:r>
-        <w:t>obratiti</w:t>
-      </w:r>
-      <w:proofErr w:type="spellEnd"/>
-      <w:r>
-        <w:t xml:space="preserve"> </w:t>
-      </w:r>
-      <w:proofErr w:type="spellStart"/>
-      <w:r>
-        <w:t>pažnju</w:t>
-      </w:r>
-      <w:proofErr w:type="spellEnd"/>
-      <w:r>
-        <w:t xml:space="preserve"> </w:t>
-      </w:r>
-      <w:proofErr w:type="spellStart"/>
-      <w:r>
-        <w:t>na</w:t>
-      </w:r>
-      <w:proofErr w:type="spellEnd"/>
-      <w:r>
-        <w:t xml:space="preserve"> </w:t>
-      </w:r>
-      <w:proofErr w:type="spellStart"/>
-      <w:r>
-        <w:t>rok</w:t>
-      </w:r>
-      <w:proofErr w:type="spellEnd"/>
-      <w:r>
-        <w:t xml:space="preserve"> za </w:t>
-      </w:r>
-      <w:proofErr w:type="spellStart"/>
-      <w:r>
-        <w:t>završetak</w:t>
-      </w:r>
-      <w:proofErr w:type="spellEnd"/>
-      <w:r>
-        <w:t xml:space="preserve"> </w:t>
-      </w:r>
-      <w:proofErr w:type="spellStart"/>
-      <w:r>
-        <w:t>projekta</w:t>
-      </w:r>
-      <w:proofErr w:type="spellEnd"/>
-      <w:r>
-        <w:t xml:space="preserve">, a </w:t>
-      </w:r>
-      <w:proofErr w:type="spellStart"/>
-      <w:r>
-        <w:t>isto</w:t>
-      </w:r>
-      <w:proofErr w:type="spellEnd"/>
-      <w:r>
-        <w:t xml:space="preserve"> </w:t>
-      </w:r>
-      <w:proofErr w:type="spellStart"/>
-      <w:r>
-        <w:t>tako</w:t>
-      </w:r>
-      <w:proofErr w:type="spellEnd"/>
-      <w:r>
-        <w:t xml:space="preserve"> I </w:t>
-      </w:r>
-      <w:proofErr w:type="spellStart"/>
+        <w:t>2.Vremenska ograničenja</w:t>
+      </w:r>
+    </w:p>
+    <w:p>
+      <w:r>
+        <w:t xml:space="preserve">Pre svega, bitno je obratiti pažnju na rok za završetak projekta, a isto tako I </w:t>
+      </w:r>
       <w:r>
         <w:t>k</w:t>
       </w:r>
       <w:r>
-        <w:t>oliko</w:t>
-      </w:r>
-      <w:proofErr w:type="spellEnd"/>
-      <w:r>
-        <w:t xml:space="preserve"> je </w:t>
-      </w:r>
-      <w:proofErr w:type="spellStart"/>
-      <w:r>
-        <w:t>vremena</w:t>
-      </w:r>
-      <w:proofErr w:type="spellEnd"/>
-      <w:r>
-        <w:t xml:space="preserve"> </w:t>
-      </w:r>
-      <w:proofErr w:type="spellStart"/>
-      <w:r>
-        <w:t>ostalo</w:t>
-      </w:r>
-      <w:proofErr w:type="spellEnd"/>
-      <w:r>
-        <w:t xml:space="preserve"> za </w:t>
-      </w:r>
-      <w:proofErr w:type="spellStart"/>
-      <w:r>
-        <w:t>testiranje</w:t>
-      </w:r>
-      <w:proofErr w:type="spellEnd"/>
-      <w:r>
-        <w:t xml:space="preserve"> I </w:t>
-      </w:r>
-      <w:proofErr w:type="spellStart"/>
-      <w:r>
-        <w:t>ažuriranje</w:t>
-      </w:r>
-      <w:proofErr w:type="spellEnd"/>
-      <w:r>
-        <w:t xml:space="preserve"> </w:t>
-      </w:r>
-      <w:proofErr w:type="spellStart"/>
-      <w:r>
-        <w:t>softvera</w:t>
-      </w:r>
-      <w:proofErr w:type="spellEnd"/>
-      <w:r>
-        <w:t>.</w:t>
+        <w:t>oliko je vremena ostalo za testiranje I ažuriranje softvera.</w:t>
       </w:r>
     </w:p>
     <w:p/>
     <w:p>
       <w:r>
-        <w:t xml:space="preserve">3.Tehnološka </w:t>
-      </w:r>
-      <w:proofErr w:type="spellStart"/>
-      <w:r>
-        <w:t>ograničenja</w:t>
-      </w:r>
-      <w:proofErr w:type="spellEnd"/>
+        <w:t>3.Tehnološka ograničenja</w:t>
+      </w:r>
     </w:p>
     <w:p/>
     <w:p>
       <w:r>
-        <w:t xml:space="preserve">Da li </w:t>
-      </w:r>
-      <w:proofErr w:type="spellStart"/>
-      <w:r>
-        <w:t>će</w:t>
-      </w:r>
-      <w:proofErr w:type="spellEnd"/>
-      <w:r>
-        <w:t xml:space="preserve"> </w:t>
-      </w:r>
-      <w:proofErr w:type="spellStart"/>
-      <w:r>
-        <w:t>naša</w:t>
-      </w:r>
-      <w:proofErr w:type="spellEnd"/>
-      <w:r>
-        <w:t xml:space="preserve"> </w:t>
-      </w:r>
-      <w:proofErr w:type="spellStart"/>
-      <w:r>
-        <w:t>aplikacija</w:t>
-      </w:r>
-      <w:proofErr w:type="spellEnd"/>
-      <w:r>
-        <w:t xml:space="preserve"> </w:t>
-      </w:r>
-      <w:proofErr w:type="spellStart"/>
-      <w:r>
-        <w:t>biti</w:t>
-      </w:r>
-      <w:proofErr w:type="spellEnd"/>
-      <w:r>
-        <w:t xml:space="preserve"> </w:t>
-      </w:r>
-      <w:proofErr w:type="spellStart"/>
-      <w:r>
-        <w:t>dostupna</w:t>
-      </w:r>
-      <w:proofErr w:type="spellEnd"/>
-      <w:r>
-        <w:t xml:space="preserve"> </w:t>
-      </w:r>
-      <w:proofErr w:type="spellStart"/>
-      <w:r>
-        <w:t>samo</w:t>
-      </w:r>
-      <w:proofErr w:type="spellEnd"/>
-      <w:r>
-        <w:t xml:space="preserve"> za </w:t>
-      </w:r>
-      <w:proofErr w:type="spellStart"/>
-      <w:r>
-        <w:t>telefon</w:t>
-      </w:r>
-      <w:proofErr w:type="spellEnd"/>
-      <w:r>
-        <w:t xml:space="preserve">, </w:t>
-      </w:r>
-      <w:proofErr w:type="spellStart"/>
-      <w:r>
-        <w:t>ili</w:t>
-      </w:r>
-      <w:proofErr w:type="spellEnd"/>
-      <w:r>
-        <w:t xml:space="preserve"> I za desktop. Da li </w:t>
-      </w:r>
-      <w:proofErr w:type="spellStart"/>
-      <w:r>
-        <w:t>će</w:t>
-      </w:r>
-      <w:proofErr w:type="spellEnd"/>
-      <w:r>
-        <w:t xml:space="preserve"> </w:t>
-      </w:r>
-      <w:proofErr w:type="spellStart"/>
-      <w:r>
-        <w:t>biti</w:t>
-      </w:r>
-      <w:proofErr w:type="spellEnd"/>
-      <w:r>
-        <w:t xml:space="preserve"> web </w:t>
-      </w:r>
-      <w:proofErr w:type="spellStart"/>
-      <w:r>
-        <w:t>aplikacija</w:t>
-      </w:r>
-      <w:proofErr w:type="spellEnd"/>
-      <w:r>
-        <w:t>?</w:t>
-      </w:r>
-    </w:p>
-    <w:p>
-      <w:proofErr w:type="spellStart"/>
-      <w:r>
-        <w:t>Ukoliko</w:t>
-      </w:r>
-      <w:proofErr w:type="spellEnd"/>
-      <w:r>
-        <w:t xml:space="preserve"> je </w:t>
-      </w:r>
-      <w:proofErr w:type="spellStart"/>
-      <w:r>
-        <w:t>aplikacija</w:t>
-      </w:r>
-      <w:proofErr w:type="spellEnd"/>
-      <w:r>
-        <w:t xml:space="preserve"> za </w:t>
-      </w:r>
-      <w:proofErr w:type="spellStart"/>
-      <w:r>
-        <w:t>telefon</w:t>
-      </w:r>
-      <w:proofErr w:type="spellEnd"/>
-      <w:r>
-        <w:t xml:space="preserve">, da li </w:t>
-      </w:r>
-      <w:proofErr w:type="spellStart"/>
-      <w:r>
-        <w:t>će</w:t>
-      </w:r>
-      <w:proofErr w:type="spellEnd"/>
-      <w:r>
-        <w:t xml:space="preserve"> </w:t>
-      </w:r>
-      <w:proofErr w:type="spellStart"/>
-      <w:r>
-        <w:t>biti</w:t>
-      </w:r>
-      <w:proofErr w:type="spellEnd"/>
-      <w:r>
-        <w:t xml:space="preserve"> </w:t>
-      </w:r>
-      <w:proofErr w:type="spellStart"/>
-      <w:r>
-        <w:t>dostupna</w:t>
-      </w:r>
-      <w:proofErr w:type="spellEnd"/>
-      <w:r>
-        <w:t xml:space="preserve"> za </w:t>
-      </w:r>
-      <w:proofErr w:type="spellStart"/>
-      <w:r>
-        <w:t>sve</w:t>
-      </w:r>
-      <w:proofErr w:type="spellEnd"/>
-      <w:r>
-        <w:t xml:space="preserve"> </w:t>
-      </w:r>
-      <w:proofErr w:type="spellStart"/>
-      <w:r>
-        <w:t>platforme</w:t>
-      </w:r>
-      <w:proofErr w:type="spellEnd"/>
-      <w:r>
-        <w:t xml:space="preserve">, Android I IOS, a </w:t>
-      </w:r>
-      <w:proofErr w:type="spellStart"/>
-      <w:r>
-        <w:t>ukoliko</w:t>
-      </w:r>
-      <w:proofErr w:type="spellEnd"/>
-      <w:r>
-        <w:t xml:space="preserve"> je desktop </w:t>
-      </w:r>
-      <w:proofErr w:type="spellStart"/>
-      <w:r>
-        <w:t>aplikacija</w:t>
-      </w:r>
-      <w:proofErr w:type="spellEnd"/>
-      <w:r>
-        <w:t xml:space="preserve">, da li </w:t>
-      </w:r>
-      <w:proofErr w:type="spellStart"/>
-      <w:r>
-        <w:t>će</w:t>
-      </w:r>
-      <w:proofErr w:type="spellEnd"/>
-      <w:r>
-        <w:t xml:space="preserve"> </w:t>
-      </w:r>
-      <w:proofErr w:type="spellStart"/>
-      <w:r>
-        <w:t>biti</w:t>
-      </w:r>
-      <w:proofErr w:type="spellEnd"/>
-      <w:r>
-        <w:t xml:space="preserve"> </w:t>
-      </w:r>
-      <w:proofErr w:type="spellStart"/>
-      <w:r>
-        <w:t>dostupna</w:t>
-      </w:r>
-      <w:proofErr w:type="spellEnd"/>
-      <w:r>
-        <w:t xml:space="preserve"> I za Windows I MAC OS?</w:t>
-      </w:r>
-    </w:p>
-    <w:p>
-      <w:proofErr w:type="spellStart"/>
-      <w:r>
-        <w:t>Još</w:t>
-      </w:r>
-      <w:proofErr w:type="spellEnd"/>
-      <w:r>
-        <w:t xml:space="preserve"> </w:t>
-      </w:r>
-      <w:proofErr w:type="spellStart"/>
-      <w:r>
-        <w:t>jedna</w:t>
-      </w:r>
-      <w:proofErr w:type="spellEnd"/>
-      <w:r>
-        <w:t xml:space="preserve"> </w:t>
-      </w:r>
-      <w:proofErr w:type="spellStart"/>
-      <w:r>
-        <w:t>bitna</w:t>
-      </w:r>
-      <w:proofErr w:type="spellEnd"/>
-      <w:r>
-        <w:t xml:space="preserve"> </w:t>
-      </w:r>
-      <w:proofErr w:type="spellStart"/>
+        <w:t>Da li će naša aplikacija biti dostupna samo za telefon, ili I za desktop. Da li će biti web aplikacija?</w:t>
+      </w:r>
+    </w:p>
+    <w:p>
+      <w:r>
+        <w:t>Ukoliko je aplikacija za telefon, da li će biti dostupna za sve platforme, Android I IOS, a ukoliko je desktop aplikacija, da li će biti dostupna I za Windows I MAC OS?</w:t>
+      </w:r>
+    </w:p>
+    <w:p>
+      <w:r>
+        <w:t xml:space="preserve">Još jedna bitna </w:t>
+      </w:r>
       <w:r>
         <w:t>s</w:t>
       </w:r>
       <w:r>
-        <w:t>tavka</w:t>
-      </w:r>
-      <w:proofErr w:type="spellEnd"/>
-      <w:r>
-        <w:t xml:space="preserve"> jete </w:t>
-      </w:r>
-      <w:proofErr w:type="spellStart"/>
-      <w:r>
-        <w:t>kompatibilnost</w:t>
-      </w:r>
-      <w:proofErr w:type="spellEnd"/>
-      <w:r>
-        <w:t xml:space="preserve">. Da li je </w:t>
-      </w:r>
-      <w:proofErr w:type="spellStart"/>
-      <w:r>
-        <w:t>naša</w:t>
-      </w:r>
-      <w:proofErr w:type="spellEnd"/>
-      <w:r>
-        <w:t xml:space="preserve"> </w:t>
-      </w:r>
-      <w:proofErr w:type="spellStart"/>
-      <w:r>
-        <w:t>aplikacija</w:t>
-      </w:r>
-      <w:proofErr w:type="spellEnd"/>
-      <w:r>
-        <w:t xml:space="preserve"> </w:t>
-      </w:r>
-      <w:proofErr w:type="spellStart"/>
-      <w:r>
-        <w:t>zahtevna</w:t>
-      </w:r>
-      <w:proofErr w:type="spellEnd"/>
-      <w:r>
-        <w:t xml:space="preserve">, I </w:t>
-      </w:r>
-      <w:proofErr w:type="spellStart"/>
-      <w:r>
-        <w:t>koje</w:t>
-      </w:r>
-      <w:proofErr w:type="spellEnd"/>
-      <w:r>
-        <w:t xml:space="preserve"> </w:t>
-      </w:r>
-      <w:proofErr w:type="spellStart"/>
-      <w:r>
-        <w:t>su</w:t>
-      </w:r>
-      <w:proofErr w:type="spellEnd"/>
-      <w:r>
-        <w:t xml:space="preserve"> </w:t>
-      </w:r>
-      <w:proofErr w:type="spellStart"/>
-      <w:r>
-        <w:t>potrebne</w:t>
-      </w:r>
-      <w:proofErr w:type="spellEnd"/>
-      <w:r>
-        <w:t xml:space="preserve"> </w:t>
-      </w:r>
-      <w:proofErr w:type="spellStart"/>
-      <w:r>
-        <w:t>performan</w:t>
+        <w:t>tavka jete kompatibilnost. Da li je naša aplikacija zahtevna, I koje su potrebne performan</w:t>
       </w:r>
       <w:r>
         <w:t>s</w:t>
       </w:r>
       <w:r>
-        <w:t>e</w:t>
-      </w:r>
-      <w:proofErr w:type="spellEnd"/>
-      <w:r>
-        <w:t xml:space="preserve"> </w:t>
-      </w:r>
-      <w:proofErr w:type="spellStart"/>
-      <w:r>
-        <w:t>uredjaja</w:t>
-      </w:r>
-      <w:proofErr w:type="spellEnd"/>
-      <w:r>
-        <w:t xml:space="preserve"> da bi </w:t>
-      </w:r>
-      <w:proofErr w:type="spellStart"/>
-      <w:r>
-        <w:t>pokrenuo</w:t>
-      </w:r>
-      <w:proofErr w:type="spellEnd"/>
-      <w:r>
-        <w:t xml:space="preserve"> </w:t>
-      </w:r>
-      <w:proofErr w:type="spellStart"/>
-      <w:r>
-        <w:t>aplikaciju</w:t>
-      </w:r>
-      <w:proofErr w:type="spellEnd"/>
-      <w:r>
-        <w:t xml:space="preserve">, </w:t>
-      </w:r>
-      <w:proofErr w:type="spellStart"/>
-      <w:r>
-        <w:t>ili</w:t>
-      </w:r>
-      <w:proofErr w:type="spellEnd"/>
-      <w:r>
-        <w:t xml:space="preserve"> da </w:t>
-      </w:r>
-      <w:proofErr w:type="spellStart"/>
-      <w:r>
-        <w:t>aplikacija</w:t>
-      </w:r>
-      <w:proofErr w:type="spellEnd"/>
-      <w:r>
-        <w:t xml:space="preserve"> </w:t>
-      </w:r>
-      <w:proofErr w:type="spellStart"/>
-      <w:r>
-        <w:t>radi</w:t>
-      </w:r>
-      <w:proofErr w:type="spellEnd"/>
-      <w:r>
-        <w:t xml:space="preserve"> </w:t>
-      </w:r>
-      <w:proofErr w:type="spellStart"/>
-      <w:r>
-        <w:t>normalnom</w:t>
-      </w:r>
-      <w:proofErr w:type="spellEnd"/>
-      <w:r>
-        <w:t xml:space="preserve"> </w:t>
-      </w:r>
-      <w:proofErr w:type="spellStart"/>
-      <w:r>
-        <w:t>brzinom</w:t>
-      </w:r>
-      <w:proofErr w:type="spellEnd"/>
-      <w:r>
-        <w:t>.</w:t>
+        <w:t>e uredjaja da bi pokrenuo aplikaciju, ili da aplikacija radi normalnom brzinom.</w:t>
       </w:r>
     </w:p>
     <w:p/>
     <w:p>
       <w:r>
-        <w:t xml:space="preserve">4.Ograničenja </w:t>
-      </w:r>
-      <w:proofErr w:type="spellStart"/>
-      <w:r>
-        <w:t>opreme</w:t>
-      </w:r>
-      <w:proofErr w:type="spellEnd"/>
+        <w:t>4.Ograničenja opreme</w:t>
+      </w:r>
     </w:p>
     <w:p/>
     <w:p>
-      <w:proofErr w:type="spellStart"/>
-      <w:r>
-        <w:t>Kada</w:t>
-      </w:r>
-      <w:proofErr w:type="spellEnd"/>
-      <w:r>
-        <w:t xml:space="preserve"> je u </w:t>
-      </w:r>
-      <w:proofErr w:type="spellStart"/>
-      <w:r>
-        <w:t>pitanju</w:t>
-      </w:r>
-      <w:proofErr w:type="spellEnd"/>
-      <w:r>
-        <w:t xml:space="preserve"> </w:t>
-      </w:r>
-      <w:proofErr w:type="spellStart"/>
-      <w:r>
-        <w:t>hardver</w:t>
-      </w:r>
-      <w:proofErr w:type="spellEnd"/>
-      <w:r>
-        <w:t xml:space="preserve">, da li </w:t>
-      </w:r>
-      <w:proofErr w:type="spellStart"/>
-      <w:r>
-        <w:t>aplikacija</w:t>
-      </w:r>
-      <w:proofErr w:type="spellEnd"/>
-      <w:r>
-        <w:t xml:space="preserve"> </w:t>
-      </w:r>
-      <w:proofErr w:type="spellStart"/>
-      <w:r>
-        <w:t>ima</w:t>
-      </w:r>
-      <w:proofErr w:type="spellEnd"/>
-      <w:r>
-        <w:t xml:space="preserve"> </w:t>
-      </w:r>
-      <w:proofErr w:type="spellStart"/>
-      <w:r>
-        <w:t>zahtev</w:t>
-      </w:r>
-      <w:proofErr w:type="spellEnd"/>
-      <w:r>
-        <w:t xml:space="preserve"> za </w:t>
-      </w:r>
-      <w:proofErr w:type="spellStart"/>
-      <w:r>
-        <w:t>određeni</w:t>
-      </w:r>
-      <w:proofErr w:type="spellEnd"/>
-      <w:r>
-        <w:t xml:space="preserve"> </w:t>
-      </w:r>
-      <w:proofErr w:type="spellStart"/>
-      <w:r>
-        <w:t>minimalni</w:t>
-      </w:r>
-      <w:proofErr w:type="spellEnd"/>
-      <w:r>
-        <w:t xml:space="preserve"> </w:t>
-      </w:r>
-      <w:proofErr w:type="spellStart"/>
-      <w:r>
-        <w:t>hardver</w:t>
-      </w:r>
-      <w:proofErr w:type="spellEnd"/>
-      <w:r>
-        <w:t>?</w:t>
-      </w:r>
-    </w:p>
-    <w:p>
-      <w:r>
-        <w:t xml:space="preserve">A </w:t>
-      </w:r>
-      <w:proofErr w:type="spellStart"/>
-      <w:r>
-        <w:t>kada</w:t>
-      </w:r>
-      <w:proofErr w:type="spellEnd"/>
-      <w:r>
-        <w:t xml:space="preserve"> </w:t>
-      </w:r>
-      <w:proofErr w:type="spellStart"/>
-      <w:r>
-        <w:t>su</w:t>
-      </w:r>
-      <w:proofErr w:type="spellEnd"/>
-      <w:r>
-        <w:t xml:space="preserve"> u </w:t>
-      </w:r>
-      <w:proofErr w:type="spellStart"/>
-      <w:r>
-        <w:t>pitanju</w:t>
-      </w:r>
-      <w:proofErr w:type="spellEnd"/>
-      <w:r>
-        <w:t xml:space="preserve"> </w:t>
-      </w:r>
-      <w:proofErr w:type="spellStart"/>
-      <w:r>
-        <w:t>serveri</w:t>
-      </w:r>
-      <w:proofErr w:type="spellEnd"/>
-      <w:r>
-        <w:t xml:space="preserve">, da li je </w:t>
-      </w:r>
-      <w:proofErr w:type="spellStart"/>
-      <w:r>
-        <w:t>potrebno</w:t>
-      </w:r>
-      <w:proofErr w:type="spellEnd"/>
-      <w:r>
-        <w:t xml:space="preserve"> </w:t>
-      </w:r>
-      <w:proofErr w:type="spellStart"/>
-      <w:r>
-        <w:t>iznajmiti</w:t>
-      </w:r>
-      <w:proofErr w:type="spellEnd"/>
-      <w:r>
-        <w:t xml:space="preserve"> cloud </w:t>
-      </w:r>
-      <w:proofErr w:type="spellStart"/>
-      <w:r>
-        <w:t>servere</w:t>
-      </w:r>
-      <w:proofErr w:type="spellEnd"/>
-      <w:r>
-        <w:t>?</w:t>
+      <w:r>
+        <w:t>Kada je u pitanju hardver, da li aplikacija ima zahtev za određeni minimalni hardver?</w:t>
+      </w:r>
+    </w:p>
+    <w:p>
+      <w:r>
+        <w:t>A kada su u pitanju serveri, da li je potrebno iznajmiti cloud servere?</w:t>
       </w:r>
     </w:p>
     <w:p/>
     <w:p/>
     <w:p>
       <w:r>
-        <w:t xml:space="preserve">5.Pravni </w:t>
-      </w:r>
-      <w:proofErr w:type="spellStart"/>
-      <w:r>
-        <w:t>zahtevi</w:t>
-      </w:r>
-      <w:proofErr w:type="spellEnd"/>
-      <w:r>
-        <w:t xml:space="preserve"> I </w:t>
-      </w:r>
-      <w:proofErr w:type="spellStart"/>
-      <w:r>
-        <w:t>ograničenja</w:t>
-      </w:r>
-      <w:proofErr w:type="spellEnd"/>
+        <w:t>5.Pravni zahtevi I ograničenja</w:t>
+      </w:r>
     </w:p>
     <w:p/>
     <w:p>
-      <w:proofErr w:type="spellStart"/>
-      <w:r>
-        <w:t>Današnja</w:t>
-      </w:r>
-      <w:proofErr w:type="spellEnd"/>
-      <w:r>
-        <w:t xml:space="preserve"> </w:t>
-      </w:r>
-      <w:proofErr w:type="spellStart"/>
-      <w:r>
-        <w:t>potreba</w:t>
-      </w:r>
-      <w:proofErr w:type="spellEnd"/>
-      <w:r>
-        <w:t xml:space="preserve"> </w:t>
-      </w:r>
-      <w:proofErr w:type="spellStart"/>
-      <w:r>
-        <w:t>skoro</w:t>
-      </w:r>
-      <w:proofErr w:type="spellEnd"/>
-      <w:r>
-        <w:t xml:space="preserve"> </w:t>
-      </w:r>
-      <w:proofErr w:type="spellStart"/>
-      <w:r>
-        <w:t>svih</w:t>
-      </w:r>
-      <w:proofErr w:type="spellEnd"/>
-      <w:r>
-        <w:t xml:space="preserve"> </w:t>
-      </w:r>
-      <w:proofErr w:type="spellStart"/>
-      <w:r>
-        <w:t>aplikacija</w:t>
-      </w:r>
-      <w:proofErr w:type="spellEnd"/>
-      <w:r>
-        <w:t xml:space="preserve"> </w:t>
-      </w:r>
-      <w:proofErr w:type="spellStart"/>
-      <w:r>
-        <w:t>jeste</w:t>
-      </w:r>
-      <w:proofErr w:type="spellEnd"/>
-      <w:r>
-        <w:t xml:space="preserve"> da </w:t>
-      </w:r>
-      <w:proofErr w:type="spellStart"/>
-      <w:r>
-        <w:t>prikuplja</w:t>
-      </w:r>
-      <w:proofErr w:type="spellEnd"/>
-      <w:r>
-        <w:t xml:space="preserve"> </w:t>
-      </w:r>
-      <w:proofErr w:type="spellStart"/>
-      <w:r>
-        <w:t>podatke</w:t>
-      </w:r>
-      <w:proofErr w:type="spellEnd"/>
-      <w:r>
-        <w:t xml:space="preserve"> </w:t>
-      </w:r>
-      <w:proofErr w:type="spellStart"/>
-      <w:r>
-        <w:t>korisnika</w:t>
-      </w:r>
-      <w:proofErr w:type="spellEnd"/>
-      <w:r>
-        <w:t xml:space="preserve">. Razlog tome </w:t>
-      </w:r>
-      <w:proofErr w:type="spellStart"/>
-      <w:r>
-        <w:t>jesu</w:t>
-      </w:r>
-      <w:proofErr w:type="spellEnd"/>
-      <w:r>
-        <w:t xml:space="preserve"> </w:t>
-      </w:r>
-      <w:proofErr w:type="spellStart"/>
-      <w:r>
-        <w:t>naprimer</w:t>
-      </w:r>
-      <w:proofErr w:type="spellEnd"/>
-      <w:r>
-        <w:t xml:space="preserve"> </w:t>
-      </w:r>
-      <w:proofErr w:type="spellStart"/>
-      <w:r>
-        <w:t>personalizovano</w:t>
-      </w:r>
-      <w:proofErr w:type="spellEnd"/>
-      <w:r>
-        <w:t xml:space="preserve"> </w:t>
-      </w:r>
-      <w:proofErr w:type="spellStart"/>
-      <w:r>
-        <w:t>korišćenje</w:t>
-      </w:r>
-      <w:proofErr w:type="spellEnd"/>
-      <w:r>
-        <w:t xml:space="preserve">, </w:t>
-      </w:r>
-      <w:proofErr w:type="spellStart"/>
-      <w:r>
-        <w:t>personalizovane</w:t>
-      </w:r>
-      <w:proofErr w:type="spellEnd"/>
-      <w:r>
-        <w:t xml:space="preserve"> </w:t>
-      </w:r>
-      <w:proofErr w:type="spellStart"/>
-      <w:r>
-        <w:t>reklame</w:t>
-      </w:r>
-      <w:proofErr w:type="spellEnd"/>
-      <w:r>
-        <w:t xml:space="preserve">, </w:t>
-      </w:r>
-      <w:proofErr w:type="spellStart"/>
-      <w:r>
-        <w:t>analize</w:t>
-      </w:r>
-      <w:proofErr w:type="spellEnd"/>
-      <w:r>
-        <w:t xml:space="preserve"> </w:t>
-      </w:r>
-      <w:proofErr w:type="spellStart"/>
-      <w:r>
-        <w:t>itd</w:t>
-      </w:r>
-      <w:proofErr w:type="spellEnd"/>
-      <w:r>
-        <w:t xml:space="preserve">.. </w:t>
-      </w:r>
-      <w:proofErr w:type="spellStart"/>
-      <w:r>
-        <w:t>Prikupljanje</w:t>
-      </w:r>
-      <w:proofErr w:type="spellEnd"/>
-      <w:r>
-        <w:t xml:space="preserve"> </w:t>
-      </w:r>
-      <w:proofErr w:type="spellStart"/>
-      <w:r>
-        <w:t>podataka</w:t>
-      </w:r>
-      <w:proofErr w:type="spellEnd"/>
-      <w:r>
-        <w:t xml:space="preserve"> ne bi </w:t>
-      </w:r>
-      <w:proofErr w:type="spellStart"/>
-      <w:r>
-        <w:t>bilo</w:t>
-      </w:r>
-      <w:proofErr w:type="spellEnd"/>
-      <w:r>
-        <w:t xml:space="preserve"> </w:t>
-      </w:r>
-      <w:proofErr w:type="spellStart"/>
-      <w:r>
-        <w:t>zlonamerno</w:t>
-      </w:r>
-      <w:proofErr w:type="spellEnd"/>
-      <w:r>
-        <w:t xml:space="preserve"> </w:t>
-      </w:r>
-      <w:proofErr w:type="spellStart"/>
-      <w:r>
-        <w:t>ni</w:t>
-      </w:r>
-      <w:proofErr w:type="spellEnd"/>
-      <w:r>
-        <w:t xml:space="preserve"> u </w:t>
-      </w:r>
-      <w:proofErr w:type="spellStart"/>
-      <w:r>
-        <w:t>jednom</w:t>
-      </w:r>
-      <w:proofErr w:type="spellEnd"/>
-      <w:r>
-        <w:t xml:space="preserve"> </w:t>
-      </w:r>
-      <w:proofErr w:type="spellStart"/>
-      <w:r>
-        <w:t>slučaju</w:t>
-      </w:r>
-      <w:proofErr w:type="spellEnd"/>
-      <w:r>
-        <w:t xml:space="preserve">, </w:t>
-      </w:r>
-      <w:proofErr w:type="spellStart"/>
-      <w:r>
-        <w:t>ipak</w:t>
-      </w:r>
-      <w:proofErr w:type="spellEnd"/>
-      <w:r>
-        <w:t xml:space="preserve">,  </w:t>
-      </w:r>
-      <w:proofErr w:type="spellStart"/>
-      <w:r>
-        <w:t>potrebno</w:t>
-      </w:r>
-      <w:proofErr w:type="spellEnd"/>
-      <w:r>
-        <w:t xml:space="preserve"> je </w:t>
-      </w:r>
-      <w:proofErr w:type="spellStart"/>
-      <w:r>
-        <w:t>dobiti</w:t>
-      </w:r>
-      <w:proofErr w:type="spellEnd"/>
-      <w:r>
-        <w:t xml:space="preserve"> </w:t>
-      </w:r>
-      <w:proofErr w:type="spellStart"/>
-      <w:r>
-        <w:t>saglasnost</w:t>
-      </w:r>
-      <w:proofErr w:type="spellEnd"/>
-      <w:r>
-        <w:t xml:space="preserve"> </w:t>
-      </w:r>
-      <w:proofErr w:type="spellStart"/>
-      <w:r>
-        <w:t>korisnika</w:t>
-      </w:r>
-      <w:proofErr w:type="spellEnd"/>
-      <w:r>
-        <w:t xml:space="preserve"> da </w:t>
-      </w:r>
-      <w:proofErr w:type="spellStart"/>
-      <w:r>
-        <w:t>pristupimo</w:t>
-      </w:r>
-      <w:proofErr w:type="spellEnd"/>
-      <w:r>
-        <w:t xml:space="preserve"> </w:t>
-      </w:r>
-      <w:proofErr w:type="spellStart"/>
-      <w:r>
-        <w:t>njihovim</w:t>
-      </w:r>
-      <w:proofErr w:type="spellEnd"/>
-      <w:r>
-        <w:t xml:space="preserve"> </w:t>
-      </w:r>
-      <w:proofErr w:type="spellStart"/>
-      <w:r>
-        <w:t>podacima</w:t>
-      </w:r>
-      <w:proofErr w:type="spellEnd"/>
-      <w:r>
-        <w:t>.</w:t>
-      </w:r>
-    </w:p>
-    <w:p>
-      <w:proofErr w:type="spellStart"/>
-      <w:r>
-        <w:t>Ukoliko</w:t>
-      </w:r>
-      <w:proofErr w:type="spellEnd"/>
-      <w:r>
-        <w:t xml:space="preserve"> </w:t>
-      </w:r>
-      <w:proofErr w:type="spellStart"/>
-      <w:r>
-        <w:t>dobijemo</w:t>
-      </w:r>
-      <w:proofErr w:type="spellEnd"/>
-      <w:r>
-        <w:t xml:space="preserve"> </w:t>
-      </w:r>
-      <w:proofErr w:type="spellStart"/>
-      <w:r>
-        <w:t>podatke</w:t>
-      </w:r>
-      <w:proofErr w:type="spellEnd"/>
-      <w:r>
-        <w:t xml:space="preserve"> </w:t>
-      </w:r>
-      <w:proofErr w:type="spellStart"/>
-      <w:r>
-        <w:t>korisnika</w:t>
-      </w:r>
-      <w:proofErr w:type="spellEnd"/>
-      <w:r>
-        <w:t xml:space="preserve">, </w:t>
-      </w:r>
-      <w:proofErr w:type="spellStart"/>
-      <w:r>
-        <w:t>tačnije</w:t>
-      </w:r>
-      <w:proofErr w:type="spellEnd"/>
-      <w:r>
-        <w:t xml:space="preserve"> </w:t>
-      </w:r>
-      <w:proofErr w:type="spellStart"/>
-      <w:r>
-        <w:t>korisnik</w:t>
-      </w:r>
-      <w:proofErr w:type="spellEnd"/>
-      <w:r>
-        <w:t xml:space="preserve"> </w:t>
-      </w:r>
-      <w:proofErr w:type="spellStart"/>
-      <w:r>
-        <w:t>dozvoli</w:t>
-      </w:r>
-      <w:proofErr w:type="spellEnd"/>
-      <w:r>
-        <w:t xml:space="preserve"> </w:t>
-      </w:r>
-      <w:proofErr w:type="spellStart"/>
-      <w:r>
-        <w:t>deljenje</w:t>
-      </w:r>
-      <w:proofErr w:type="spellEnd"/>
-      <w:r>
-        <w:t xml:space="preserve"> </w:t>
-      </w:r>
-      <w:proofErr w:type="spellStart"/>
-      <w:r>
-        <w:t>istih</w:t>
-      </w:r>
-      <w:proofErr w:type="spellEnd"/>
-      <w:r>
-        <w:t xml:space="preserve">, </w:t>
-      </w:r>
-      <w:proofErr w:type="spellStart"/>
-      <w:r>
-        <w:t>bitno</w:t>
-      </w:r>
-      <w:proofErr w:type="spellEnd"/>
-      <w:r>
-        <w:t xml:space="preserve"> je </w:t>
-      </w:r>
-      <w:proofErr w:type="spellStart"/>
-      <w:r>
-        <w:t>obezbediti</w:t>
-      </w:r>
-      <w:proofErr w:type="spellEnd"/>
-      <w:r>
-        <w:t xml:space="preserve"> </w:t>
-      </w:r>
-      <w:proofErr w:type="spellStart"/>
-      <w:r>
-        <w:t>bezbednost</w:t>
-      </w:r>
-      <w:proofErr w:type="spellEnd"/>
-      <w:r>
-        <w:t xml:space="preserve"> </w:t>
-      </w:r>
-      <w:proofErr w:type="spellStart"/>
-      <w:r>
-        <w:t>tih</w:t>
-      </w:r>
-      <w:proofErr w:type="spellEnd"/>
-      <w:r>
-        <w:t xml:space="preserve"> </w:t>
-      </w:r>
-      <w:proofErr w:type="spellStart"/>
-      <w:r>
-        <w:t>podataka</w:t>
-      </w:r>
-      <w:proofErr w:type="spellEnd"/>
-      <w:r>
-        <w:t xml:space="preserve"> I </w:t>
-      </w:r>
-      <w:proofErr w:type="spellStart"/>
-      <w:r>
-        <w:t>čuvati</w:t>
-      </w:r>
-      <w:proofErr w:type="spellEnd"/>
-      <w:r>
-        <w:t xml:space="preserve"> ih.</w:t>
-      </w:r>
-    </w:p>
-    <w:p/>
-    <w:p/>
-    <w:p/>
-    <w:p/>
-    <w:p/>
-    <w:p/>
-    <w:p/>
-    <w:p/>
-    <w:p>
-      <w:pPr>
-        <w:rPr>
-          <w:lang w:val="sr-Latn-RS"/>
-        </w:rPr>
-      </w:pPr>
-    </w:p>
-    <w:p>
-      <w:pPr>
-        <w:rPr>
-          <w:lang w:val="sr-Latn-RS"/>
-        </w:rPr>
-      </w:pPr>
-    </w:p>
-    <w:p>
-      <w:pPr>
-        <w:rPr>
-          <w:lang w:val="sr-Latn-RS"/>
-        </w:rPr>
-      </w:pPr>
+      <w:r>
+        <w:t>Današnja potreba skoro svih aplikacija jeste da prikuplja podatke korisnika. Razlog tome jesu naprimer personalizovano korišćenje, personalizovane reklame, analize itd.. Prikupljanje podataka ne bi bilo zlonamerno ni u jednom slučaju, ipak,  potrebno je dobiti saglasnost korisnika da pristupimo njihovim podacima.</w:t>
+      </w:r>
+    </w:p>
+    <w:p>
+      <w:r>
+        <w:t>Ukoliko dobijemo podatke korisnika, tačnije korisnik dozvoli deljenje istih, bitno je obezbediti bezbednost tih podataka I čuvati ih.</w:t>
+      </w:r>
     </w:p>
     <w:p>
       <w:pPr>
@@ -4931,21 +2093,199 @@
     </w:p>
     <w:p>
       <w:pPr>
+        <w:rPr>
+          <w:lang w:val="sr-Latn-RS"/>
+        </w:rPr>
+      </w:pPr>
+    </w:p>
+    <w:p>
+      <w:pPr>
+        <w:rPr>
+          <w:lang w:val="sr-Latn-RS"/>
+        </w:rPr>
+      </w:pPr>
+      <w:r>
+        <w:rPr>
+          <w:lang w:val="sr-Latn-RS"/>
+        </w:rPr>
+        <w:t xml:space="preserve"> Osnovne Karakteristike koje odlikuju MyCinema su sledece:</w:t>
+      </w:r>
+    </w:p>
+    <w:p>
+      <w:pPr>
+        <w:rPr>
+          <w:lang w:val="sr-Latn-RS"/>
+        </w:rPr>
+      </w:pPr>
+    </w:p>
+    <w:p>
+      <w:pPr>
+        <w:rPr>
+          <w:lang w:val="sr-Latn-RS"/>
+        </w:rPr>
+      </w:pPr>
+      <w:r>
+        <w:rPr>
+          <w:lang w:val="sr-Latn-RS"/>
+        </w:rPr>
+        <w:t>1.</w:t>
+      </w:r>
+      <w:r>
+        <w:rPr>
+          <w:lang w:val="sr-Latn-RS"/>
+        </w:rPr>
+        <w:t xml:space="preserve"> </w:t>
+      </w:r>
+      <w:r>
+        <w:rPr>
+          <w:lang w:val="sr-Latn-RS"/>
+        </w:rPr>
+        <w:t>Pouzdanost- aplikacija mora biti stabilna, tako da korisnici mogu bez prekida koristit</w:t>
+      </w:r>
+      <w:r>
+        <w:rPr>
+          <w:lang w:val="sr-Latn-RS"/>
+        </w:rPr>
+        <w:t>i</w:t>
+      </w:r>
+      <w:r>
+        <w:rPr>
+          <w:lang w:val="sr-Latn-RS"/>
+        </w:rPr>
+        <w:t xml:space="preserve"> njene funkcije. Takodje mora imati sistem za detekciju i prijavu gresaka.</w:t>
+      </w:r>
+    </w:p>
+    <w:p>
+      <w:pPr>
+        <w:rPr>
+          <w:lang w:val="sr-Latn-RS"/>
+        </w:rPr>
+      </w:pPr>
+      <w:r>
+        <w:rPr>
+          <w:lang w:val="sr-Latn-RS"/>
+        </w:rPr>
+        <w:t>2. MyCinema mora biti konstantna tj. raspoloziva korisnicima u svakom trenutku</w:t>
+      </w:r>
+      <w:r>
+        <w:rPr>
+          <w:lang w:val="sr-Latn-RS"/>
+        </w:rPr>
+        <w:t>. U slucaju crashovanja odredjenih komponenti, sistem i dalje treba da bude u mogucnosti da funkcionise.</w:t>
+      </w:r>
+    </w:p>
+    <w:p>
+      <w:pPr>
+        <w:rPr>
+          <w:lang w:val="sr-Latn-RS"/>
+        </w:rPr>
+      </w:pPr>
+      <w:r>
+        <w:rPr>
+          <w:lang w:val="sr-Latn-RS"/>
+        </w:rPr>
+        <w:lastRenderedPageBreak/>
+        <w:t>3. Sistem mora biti bezbedan za korisnike zbog rukovanja sa osetljivim podacima i finansijama, pracenjem vec ustavljenih procedura i pravilnika mora da garantuje sigurnost korisnickih podataka.</w:t>
+      </w:r>
+    </w:p>
+    <w:p>
+      <w:pPr>
+        <w:rPr>
+          <w:lang w:val="sr-Latn-RS"/>
+        </w:rPr>
+      </w:pPr>
+    </w:p>
+    <w:p>
+      <w:pPr>
+        <w:rPr>
+          <w:lang w:val="sr-Latn-RS"/>
+        </w:rPr>
+      </w:pPr>
+      <w:r>
+        <w:rPr>
+          <w:lang w:val="sr-Latn-RS"/>
+        </w:rPr>
+        <w:t>4.</w:t>
+      </w:r>
+      <w:r>
+        <w:rPr>
+          <w:lang w:val="sr-Latn-RS"/>
+        </w:rPr>
+        <w:t xml:space="preserve">  Sistem mora biti lako skalabilan tj. da bude napravljen tako da bez mnogo izmena originalnog koda mogu naknadno da se ugradjuju komponente i unaprednja sistema, kao i da se poveca broj supportovanih korisnika.</w:t>
+      </w:r>
+    </w:p>
+    <w:p>
+      <w:pPr>
+        <w:rPr>
+          <w:lang w:val="sr-Latn-RS"/>
+        </w:rPr>
+      </w:pPr>
+    </w:p>
+    <w:p>
+      <w:pPr>
+        <w:rPr>
+          <w:lang w:val="sr-Latn-RS"/>
+        </w:rPr>
+      </w:pPr>
+      <w:r>
+        <w:rPr>
+          <w:lang w:val="sr-Latn-RS"/>
+        </w:rPr>
+        <w:t>5.</w:t>
+      </w:r>
+      <w:r>
+        <w:rPr>
+          <w:lang w:val="sr-Latn-RS"/>
+        </w:rPr>
+        <w:t xml:space="preserve"> Aplikacija mora biti responsive i da brzo reaguje na korisnicke zahteve.</w:t>
+      </w:r>
+    </w:p>
+    <w:p>
+      <w:pPr>
+        <w:rPr>
+          <w:lang w:val="sr-Latn-RS"/>
+        </w:rPr>
+      </w:pPr>
+    </w:p>
+    <w:p>
+      <w:pPr>
+        <w:rPr>
+          <w:lang w:val="sr-Latn-RS"/>
+        </w:rPr>
+      </w:pPr>
+      <w:r>
+        <w:rPr>
+          <w:lang w:val="sr-Latn-RS"/>
+        </w:rPr>
+        <w:t>6. Aplikacija mora biti prenosiva tj. dostpuna na vise platformi, ukljucujuci web i mobilne platforme.</w:t>
+      </w:r>
+    </w:p>
+    <w:p>
+      <w:pPr>
+        <w:rPr>
+          <w:lang w:val="sr-Latn-RS"/>
+        </w:rPr>
+      </w:pPr>
+      <w:bookmarkStart w:id="19" w:name="_GoBack"/>
+      <w:bookmarkEnd w:id="19"/>
+    </w:p>
+    <w:p>
+      <w:pPr>
         <w:pStyle w:val="Heading2"/>
         <w:rPr>
           <w:lang w:val="sr-Latn-RS"/>
         </w:rPr>
       </w:pPr>
-      <w:bookmarkStart w:id="19" w:name="_Toc181905237"/>
-      <w:bookmarkStart w:id="20" w:name="_Toc181906957"/>
+      <w:bookmarkStart w:id="20" w:name="_Toc181905237"/>
+      <w:bookmarkStart w:id="21" w:name="_Toc181906957"/>
       <w:r>
         <w:rPr>
           <w:lang w:val="sr-Latn-RS"/>
         </w:rPr>
         <w:t>3.8 Dopunske informacije</w:t>
       </w:r>
-      <w:bookmarkEnd w:id="19"/>
       <w:bookmarkEnd w:id="20"/>
+      <w:bookmarkEnd w:id="21"/>
     </w:p>
     <w:p>
       <w:pPr>
@@ -4967,7 +2307,7 @@
           <w:lang w:val="sr-Latn-RS"/>
         </w:rPr>
       </w:pPr>
-      <w:bookmarkStart w:id="21" w:name="_Toc181906962"/>
+      <w:bookmarkStart w:id="22" w:name="_Toc181906962"/>
       <w:r>
         <w:rPr>
           <w:lang w:val="sr-Latn-RS"/>
@@ -4975,7 +2315,7 @@
         <w:lastRenderedPageBreak/>
         <w:t>6. Sadrzaj</w:t>
       </w:r>
-      <w:bookmarkEnd w:id="21"/>
+      <w:bookmarkEnd w:id="22"/>
     </w:p>
     <w:sdt>
       <w:sdtPr>
@@ -6931,7 +4271,7 @@
 </file>
 
 <file path=word/numbering.xml><?xml version="1.0" encoding="utf-8"?>
-<w:numbering xmlns:wpc="http://schemas.microsoft.com/office/word/2010/wordprocessingCanvas" xmlns:cx="http://schemas.microsoft.com/office/drawing/2014/chartex" xmlns:cx1="http://schemas.microsoft.com/office/drawing/2015/9/8/chartex" xmlns:cx2="http://schemas.microsoft.com/office/drawing/2015/10/21/chartex" xmlns:cx3="http://schemas.microsoft.com/office/drawing/2016/5/9/chartex" xmlns:cx4="http://schemas.microsoft.com/office/drawing/2016/5/10/chartex" xmlns:cx5="http://schemas.microsoft.com/office/drawing/2016/5/11/chartex" xmlns:cx6="http://schemas.microsoft.com/office/drawing/2016/5/12/chartex" xmlns:cx7="http://schemas.microsoft.com/office/drawing/2016/5/13/chartex" xmlns:cx8="http://schemas.microsoft.com/office/drawing/2016/5/14/chartex" xmlns:mc="http://schemas.openxmlformats.org/markup-compatibility/2006" xmlns:aink="http://schemas.microsoft.com/office/drawing/2016/ink" xmlns:am3d="http://schemas.microsoft.com/office/drawing/2017/model3d" xmlns:o="urn:schemas-microsoft-com:office:office" xmlns:oel="http://schemas.microsoft.com/office/2019/extlst" xmlns:r="http://schemas.openxmlformats.org/officeDocument/2006/relationships" xmlns:m="http://schemas.openxmlformats.org/officeDocument/2006/math" xmlns:v="urn:schemas-microsoft-com:vml" xmlns:wp14="http://schemas.microsoft.com/office/word/2010/wordprocessingDrawing" xmlns:wp="http://schemas.openxmlformats.org/drawingml/2006/wordprocessingDrawing" xmlns:w10="urn:schemas-microsoft-com:office:word" xmlns:w="http://schemas.openxmlformats.org/wordprocessingml/2006/main" xmlns:w14="http://schemas.microsoft.com/office/word/2010/wordml" xmlns:w15="http://schemas.microsoft.com/office/word/2012/wordml" xmlns:w16cex="http://schemas.microsoft.com/office/word/2018/wordml/cex" xmlns:w16cid="http://schemas.microsoft.com/office/word/2016/wordml/cid" xmlns:w16="http://schemas.microsoft.com/office/word/2018/wordml" xmlns:w16du="http://schemas.microsoft.com/office/word/2023/wordml/word16du" xmlns:w16sdtdh="http://schemas.microsoft.com/office/word/2020/wordml/sdtdatahash" xmlns:w16se="http://schemas.microsoft.com/office/word/2015/wordml/symex" xmlns:wpg="http://schemas.microsoft.com/office/word/2010/wordprocessingGroup" xmlns:wpi="http://schemas.microsoft.com/office/word/2010/wordprocessingInk" xmlns:wne="http://schemas.microsoft.com/office/word/2006/wordml" xmlns:wps="http://schemas.microsoft.com/office/word/2010/wordprocessingShape" mc:Ignorable="w14 w15 w16se w16cid w16 w16cex w16sdtdh w16du wp14">
+<w:numbering xmlns:wpc="http://schemas.microsoft.com/office/word/2010/wordprocessingCanvas" xmlns:cx="http://schemas.microsoft.com/office/drawing/2014/chartex" xmlns:cx1="http://schemas.microsoft.com/office/drawing/2015/9/8/chartex" xmlns:mc="http://schemas.openxmlformats.org/markup-compatibility/2006" xmlns:o="urn:schemas-microsoft-com:office:office" xmlns:r="http://schemas.openxmlformats.org/officeDocument/2006/relationships" xmlns:m="http://schemas.openxmlformats.org/officeDocument/2006/math" xmlns:v="urn:schemas-microsoft-com:vml" xmlns:wp14="http://schemas.microsoft.com/office/word/2010/wordprocessingDrawing" xmlns:wp="http://schemas.openxmlformats.org/drawingml/2006/wordprocessingDrawing" xmlns:w10="urn:schemas-microsoft-com:office:word" xmlns:w="http://schemas.openxmlformats.org/wordprocessingml/2006/main" xmlns:w14="http://schemas.microsoft.com/office/word/2010/wordml" xmlns:w15="http://schemas.microsoft.com/office/word/2012/wordml" xmlns:w16se="http://schemas.microsoft.com/office/word/2015/wordml/symex" xmlns:wpg="http://schemas.microsoft.com/office/word/2010/wordprocessingGroup" xmlns:wpi="http://schemas.microsoft.com/office/word/2010/wordprocessingInk" xmlns:wne="http://schemas.microsoft.com/office/word/2006/wordml" xmlns:wps="http://schemas.microsoft.com/office/word/2010/wordprocessingShape" mc:Ignorable="w14 w15 w16se wp14">
   <w:abstractNum w:abstractNumId="0" w15:restartNumberingAfterBreak="0">
     <w:nsid w:val="0FE0443E"/>
     <w:multiLevelType w:val="hybridMultilevel"/>
@@ -7256,6 +4596,95 @@
     </w:lvl>
   </w:abstractNum>
   <w:abstractNum w:abstractNumId="3" w15:restartNumberingAfterBreak="0">
+    <w:nsid w:val="3AE647E0"/>
+    <w:multiLevelType w:val="hybridMultilevel"/>
+    <w:tmpl w:val="3294E08C"/>
+    <w:lvl w:ilvl="0" w:tplc="0409000F">
+      <w:start w:val="1"/>
+      <w:numFmt w:val="decimal"/>
+      <w:lvlText w:val="%1."/>
+      <w:lvlJc w:val="left"/>
+      <w:pPr>
+        <w:ind w:left="720" w:hanging="360"/>
+      </w:pPr>
+      <w:rPr>
+        <w:rFonts w:hint="default"/>
+      </w:rPr>
+    </w:lvl>
+    <w:lvl w:ilvl="1" w:tplc="04090019" w:tentative="1">
+      <w:start w:val="1"/>
+      <w:numFmt w:val="lowerLetter"/>
+      <w:lvlText w:val="%2."/>
+      <w:lvlJc w:val="left"/>
+      <w:pPr>
+        <w:ind w:left="1440" w:hanging="360"/>
+      </w:pPr>
+    </w:lvl>
+    <w:lvl w:ilvl="2" w:tplc="0409001B" w:tentative="1">
+      <w:start w:val="1"/>
+      <w:numFmt w:val="lowerRoman"/>
+      <w:lvlText w:val="%3."/>
+      <w:lvlJc w:val="right"/>
+      <w:pPr>
+        <w:ind w:left="2160" w:hanging="180"/>
+      </w:pPr>
+    </w:lvl>
+    <w:lvl w:ilvl="3" w:tplc="0409000F" w:tentative="1">
+      <w:start w:val="1"/>
+      <w:numFmt w:val="decimal"/>
+      <w:lvlText w:val="%4."/>
+      <w:lvlJc w:val="left"/>
+      <w:pPr>
+        <w:ind w:left="2880" w:hanging="360"/>
+      </w:pPr>
+    </w:lvl>
+    <w:lvl w:ilvl="4" w:tplc="04090019" w:tentative="1">
+      <w:start w:val="1"/>
+      <w:numFmt w:val="lowerLetter"/>
+      <w:lvlText w:val="%5."/>
+      <w:lvlJc w:val="left"/>
+      <w:pPr>
+        <w:ind w:left="3600" w:hanging="360"/>
+      </w:pPr>
+    </w:lvl>
+    <w:lvl w:ilvl="5" w:tplc="0409001B" w:tentative="1">
+      <w:start w:val="1"/>
+      <w:numFmt w:val="lowerRoman"/>
+      <w:lvlText w:val="%6."/>
+      <w:lvlJc w:val="right"/>
+      <w:pPr>
+        <w:ind w:left="4320" w:hanging="180"/>
+      </w:pPr>
+    </w:lvl>
+    <w:lvl w:ilvl="6" w:tplc="0409000F" w:tentative="1">
+      <w:start w:val="1"/>
+      <w:numFmt w:val="decimal"/>
+      <w:lvlText w:val="%7."/>
+      <w:lvlJc w:val="left"/>
+      <w:pPr>
+        <w:ind w:left="5040" w:hanging="360"/>
+      </w:pPr>
+    </w:lvl>
+    <w:lvl w:ilvl="7" w:tplc="04090019" w:tentative="1">
+      <w:start w:val="1"/>
+      <w:numFmt w:val="lowerLetter"/>
+      <w:lvlText w:val="%8."/>
+      <w:lvlJc w:val="left"/>
+      <w:pPr>
+        <w:ind w:left="5760" w:hanging="360"/>
+      </w:pPr>
+    </w:lvl>
+    <w:lvl w:ilvl="8" w:tplc="0409001B" w:tentative="1">
+      <w:start w:val="1"/>
+      <w:numFmt w:val="lowerRoman"/>
+      <w:lvlText w:val="%9."/>
+      <w:lvlJc w:val="right"/>
+      <w:pPr>
+        <w:ind w:left="6480" w:hanging="180"/>
+      </w:pPr>
+    </w:lvl>
+  </w:abstractNum>
+  <w:abstractNum w:abstractNumId="4" w15:restartNumberingAfterBreak="0">
     <w:nsid w:val="6A5B6026"/>
     <w:multiLevelType w:val="multilevel"/>
     <w:tmpl w:val="F3B6267E"/>
@@ -7376,7 +4805,7 @@
       </w:rPr>
     </w:lvl>
   </w:abstractNum>
-  <w:abstractNum w:abstractNumId="4" w15:restartNumberingAfterBreak="0">
+  <w:abstractNum w:abstractNumId="5" w15:restartNumberingAfterBreak="0">
     <w:nsid w:val="7A321E0D"/>
     <w:multiLevelType w:val="hybridMultilevel"/>
     <w:tmpl w:val="1A1050F0"/>
@@ -7489,26 +4918,29 @@
       </w:rPr>
     </w:lvl>
   </w:abstractNum>
-  <w:num w:numId="1" w16cid:durableId="1065302029">
-    <w:abstractNumId w:val="3"/>
-  </w:num>
-  <w:num w:numId="2" w16cid:durableId="516508406">
+  <w:num w:numId="1">
     <w:abstractNumId w:val="4"/>
   </w:num>
-  <w:num w:numId="3" w16cid:durableId="249824727">
+  <w:num w:numId="2">
+    <w:abstractNumId w:val="5"/>
+  </w:num>
+  <w:num w:numId="3">
     <w:abstractNumId w:val="0"/>
   </w:num>
-  <w:num w:numId="4" w16cid:durableId="804196247">
+  <w:num w:numId="4">
     <w:abstractNumId w:val="2"/>
   </w:num>
-  <w:num w:numId="5" w16cid:durableId="877595507">
+  <w:num w:numId="5">
     <w:abstractNumId w:val="1"/>
+  </w:num>
+  <w:num w:numId="6">
+    <w:abstractNumId w:val="3"/>
   </w:num>
 </w:numbering>
 </file>
 
 <file path=word/styles.xml><?xml version="1.0" encoding="utf-8"?>
-<w:styles xmlns:mc="http://schemas.openxmlformats.org/markup-compatibility/2006" xmlns:r="http://schemas.openxmlformats.org/officeDocument/2006/relationships" xmlns:w="http://schemas.openxmlformats.org/wordprocessingml/2006/main" xmlns:w14="http://schemas.microsoft.com/office/word/2010/wordml" xmlns:w15="http://schemas.microsoft.com/office/word/2012/wordml" xmlns:w16cex="http://schemas.microsoft.com/office/word/2018/wordml/cex" xmlns:w16cid="http://schemas.microsoft.com/office/word/2016/wordml/cid" xmlns:w16="http://schemas.microsoft.com/office/word/2018/wordml" xmlns:w16du="http://schemas.microsoft.com/office/word/2023/wordml/word16du" xmlns:w16sdtdh="http://schemas.microsoft.com/office/word/2020/wordml/sdtdatahash" xmlns:w16se="http://schemas.microsoft.com/office/word/2015/wordml/symex" mc:Ignorable="w14 w15 w16se w16cid w16 w16cex w16sdtdh w16du">
+<w:styles xmlns:mc="http://schemas.openxmlformats.org/markup-compatibility/2006" xmlns:r="http://schemas.openxmlformats.org/officeDocument/2006/relationships" xmlns:w="http://schemas.openxmlformats.org/wordprocessingml/2006/main" xmlns:w14="http://schemas.microsoft.com/office/word/2010/wordml" xmlns:w15="http://schemas.microsoft.com/office/word/2012/wordml" xmlns:w16se="http://schemas.microsoft.com/office/word/2015/wordml/symex" mc:Ignorable="w14 w15 w16se">
   <w:docDefaults>
     <w:rPrDefault>
       <w:rPr>
@@ -7526,7 +4958,7 @@
       </w:pPr>
     </w:pPrDefault>
   </w:docDefaults>
-  <w:latentStyles w:defLockedState="0" w:defUIPriority="99" w:defSemiHidden="0" w:defUnhideWhenUsed="0" w:defQFormat="0" w:count="376">
+  <w:latentStyles w:defLockedState="0" w:defUIPriority="99" w:defSemiHidden="0" w:defUnhideWhenUsed="0" w:defQFormat="0" w:count="371">
     <w:lsdException w:name="Normal" w:uiPriority="0" w:qFormat="1"/>
     <w:lsdException w:name="heading 1" w:uiPriority="9" w:qFormat="1"/>
     <w:lsdException w:name="heading 2" w:semiHidden="1" w:uiPriority="9" w:unhideWhenUsed="1" w:qFormat="1"/>
@@ -7898,11 +5330,6 @@
     <w:lsdException w:name="List Table 5 Dark Accent 6" w:uiPriority="50"/>
     <w:lsdException w:name="List Table 6 Colorful Accent 6" w:uiPriority="51"/>
     <w:lsdException w:name="List Table 7 Colorful Accent 6" w:uiPriority="52"/>
-    <w:lsdException w:name="Mention" w:semiHidden="1" w:unhideWhenUsed="1"/>
-    <w:lsdException w:name="Smart Hyperlink" w:semiHidden="1" w:unhideWhenUsed="1"/>
-    <w:lsdException w:name="Hashtag" w:semiHidden="1" w:unhideWhenUsed="1"/>
-    <w:lsdException w:name="Unresolved Mention" w:semiHidden="1" w:unhideWhenUsed="1"/>
-    <w:lsdException w:name="Smart Link" w:semiHidden="1" w:unhideWhenUsed="1"/>
   </w:latentStyles>
   <w:style w:type="paragraph" w:default="1" w:styleId="Normal">
     <w:name w:val="Normal"/>

</xml_diff>